<commit_message>
Rework the release procedure to clarify a few details.
</commit_message>
<xml_diff>
--- a/source/QE_ReleaseProcedure.docx
+++ b/source/QE_ReleaseProcedure.docx
@@ -176,7 +176,7 @@
           <w:docPartGallery w:val="Table of Contents"/>
           <w:docPartUnique w:val="true"/>
         </w:docPartObj>
-        <w:id w:val="1610303581"/>
+        <w:id w:val="2024213449"/>
       </w:sdtPr>
       <w:sdtContent>
         <w:p>
@@ -258,8 +258,8 @@
             <w:pStyle w:val="Heading1"/>
             <w:rPr/>
           </w:pPr>
-          <w:bookmarkStart w:id="2" w:name="__RefHeading___Toc184_1630634933"/>
-          <w:bookmarkStart w:id="3" w:name="_Toc385953550"/>
+          <w:bookmarkStart w:id="2" w:name="_Toc385953550"/>
+          <w:bookmarkStart w:id="3" w:name="__RefHeading___Toc184_1630634933"/>
           <w:bookmarkEnd w:id="2"/>
           <w:bookmarkEnd w:id="3"/>
           <w:r>
@@ -274,7 +274,11 @@
           </w:pPr>
           <w:r>
             <w:rPr/>
-            <w:t>This document contains details on creating releases of the QE framework. It is intended to be used by those developing and maintaining the QE framework, not GUI or application developers using the QE framework.</w:t>
+            <w:t xml:space="preserve">This document contains details on creating releases of the QE framework. It is intended to be used by those developing and maintaining the QE framework, not GUI or application developers using the QE framework. </w:t>
+          </w:r>
+          <w:r>
+            <w:rPr/>
+            <w:t xml:space="preserve">This procedure specifies the actions to be taken to release the QE framework to the wider EPICS community in additional to those required for a regular internal component release. </w:t>
           </w:r>
         </w:p>
         <w:p>
@@ -284,23 +288,21 @@
           </w:pPr>
           <w:r>
             <w:rPr/>
-            <w:t xml:space="preserve">This document, as of February 2018, has been significantly updated to reflect the relocation of the </w:t>
-          </w:r>
-          <w:r>
-            <w:rPr/>
-            <w:t xml:space="preserve">public home of </w:t>
-          </w:r>
-          <w:r>
-            <w:rPr/>
-            <w:t xml:space="preserve">QE framework from SourceForge to Github. This document has been </w:t>
-          </w:r>
-          <w:r>
-            <w:rPr/>
-            <w:t xml:space="preserve">internally </w:t>
-          </w:r>
-          <w:r>
-            <w:rPr/>
-            <w:t xml:space="preserve">relocated from the </w:t>
+            <w:t xml:space="preserve">This document, as of </w:t>
+          </w:r>
+          <w:r>
+            <w:rPr/>
+            <w:t>12</w:t>
+          </w:r>
+          <w:r>
+            <w:rPr>
+              <w:vertAlign w:val="superscript"/>
+            </w:rPr>
+            <w:t>th </w:t>
+          </w:r>
+          <w:r>
+            <w:rPr/>
+            <w:t xml:space="preserve">February 2018, has been significantly updated to reflect the relocation of the public home of QE framework from SourceForge to Github. This document has been internally relocated from the </w:t>
           </w:r>
           <w:r>
             <w:rPr>
@@ -315,11 +317,11 @@
           </w:r>
           <w:r>
             <w:rPr/>
-            <w:t>repository</w:t>
-          </w:r>
-          <w:r>
-            <w:rPr/>
-            <w:t xml:space="preserve"> to the </w:t>
+            <w:t>component/</w:t>
+          </w:r>
+          <w:r>
+            <w:rPr/>
+            <w:t xml:space="preserve">repository to the </w:t>
           </w:r>
           <w:r>
             <w:rPr>
@@ -330,7 +332,15 @@
           </w:r>
           <w:r>
             <w:rPr/>
-            <w:t xml:space="preserve">  repository.</w:t>
+            <w:t xml:space="preserve">  </w:t>
+          </w:r>
+          <w:r>
+            <w:rPr/>
+            <w:t>component/</w:t>
+          </w:r>
+          <w:r>
+            <w:rPr/>
+            <w:t>repository.</w:t>
           </w:r>
         </w:p>
         <w:p>
@@ -338,8 +348,8 @@
             <w:pStyle w:val="Heading1"/>
             <w:rPr/>
           </w:pPr>
-          <w:bookmarkStart w:id="4" w:name="__RefHeading___Toc186_1630634933"/>
-          <w:bookmarkStart w:id="5" w:name="_Toc385953551"/>
+          <w:bookmarkStart w:id="4" w:name="_Toc385953551"/>
+          <w:bookmarkStart w:id="5" w:name="__RefHeading___Toc186_1630634933"/>
           <w:bookmarkEnd w:id="4"/>
           <w:bookmarkEnd w:id="5"/>
           <w:r>
@@ -350,29 +360,26 @@
         <w:p>
           <w:pPr>
             <w:pStyle w:val="ListParagraph"/>
+            <w:widowControl/>
             <w:numPr>
               <w:ilvl w:val="0"/>
               <w:numId w:val="1"/>
             </w:numPr>
-            <w:rPr/>
-          </w:pPr>
-          <w:r>
-            <w:rPr/>
-            <w:t xml:space="preserve">Ensure that you are allowed to commit changes </w:t>
-          </w:r>
-          <w:r>
-            <w:rPr/>
-            <w:t xml:space="preserve">to </w:t>
-          </w:r>
-          <w:hyperlink r:id="rId3">
-            <w:r>
-              <w:rPr>
-                <w:webHidden/>
-                <w:rStyle w:val="InternetLink"/>
-              </w:rPr>
-              <w:t>https://github.com/qtepics</w:t>
-            </w:r>
-          </w:hyperlink>
+            <w:bidi w:val="0"/>
+            <w:spacing w:lineRule="auto" w:line="276" w:before="0" w:after="200"/>
+            <w:ind w:left="360" w:right="0" w:hanging="360"/>
+            <w:contextualSpacing/>
+            <w:jc w:val="left"/>
+            <w:rPr/>
+          </w:pPr>
+          <w:r>
+            <w:rPr/>
+            <w:t xml:space="preserve">Ensure that you are allowed to commit changes to </w:t>
+          </w:r>
+          <w:r>
+            <w:rPr/>
+            <w:t>the qtepics GitHub site</w:t>
+          </w:r>
           <w:r>
             <w:rPr/>
             <w:t>, if not please consult site administrator.</w:t>
@@ -382,68 +389,58 @@
         <w:p>
           <w:pPr>
             <w:pStyle w:val="ListParagraph"/>
+            <w:widowControl/>
             <w:numPr>
               <w:ilvl w:val="0"/>
               <w:numId w:val="1"/>
             </w:numPr>
-            <w:rPr/>
-          </w:pPr>
-          <w:r>
-            <w:rPr/>
-            <w:t xml:space="preserve">Ensure </w:t>
-          </w:r>
-          <w:r>
-            <w:rPr/>
-            <w:t>all documentation is up to date (.PDFs/.</w:t>
-          </w:r>
-          <w:r>
-            <w:rPr/>
-            <w:t>HTML</w:t>
-          </w:r>
-          <w:r>
-            <w:rPr/>
-            <w:t xml:space="preserve"> generated from .DOCX for example) and checked into Perforce.</w:t>
+            <w:bidi w:val="0"/>
+            <w:spacing w:lineRule="auto" w:line="276" w:before="0" w:after="200"/>
+            <w:ind w:left="360" w:right="0" w:hanging="360"/>
+            <w:contextualSpacing/>
+            <w:jc w:val="left"/>
+            <w:rPr/>
+          </w:pPr>
+          <w:r>
+            <w:rPr/>
+            <w:t>Ensure all documentation is up to date (.PDFs/.HTML generated from .DOCX for example) and checked into Perforce.</w:t>
             <w:br/>
           </w:r>
         </w:p>
         <w:p>
           <w:pPr>
             <w:pStyle w:val="ListParagraph"/>
+            <w:widowControl/>
             <w:numPr>
               <w:ilvl w:val="0"/>
               <w:numId w:val="1"/>
             </w:numPr>
-            <w:rPr/>
-          </w:pPr>
-          <w:r>
-            <w:rPr/>
-            <w:t xml:space="preserve">Ensure any local changes in Perforce required for the release are commited to the appropriate </w:t>
-          </w:r>
-          <w:r>
-            <w:rPr/>
-            <w:t xml:space="preserve">git </w:t>
-          </w:r>
-          <w:r>
-            <w:rPr/>
-            <w:t xml:space="preserve">repository </w:t>
-          </w:r>
-          <w:r>
-            <w:rPr/>
-            <w:t>and pushed to the GitHub site</w:t>
-          </w:r>
-          <w:r>
-            <w:rPr/>
-            <w:t>.</w:t>
+            <w:bidi w:val="0"/>
+            <w:spacing w:lineRule="auto" w:line="276" w:before="0" w:after="200"/>
+            <w:ind w:left="360" w:right="0" w:hanging="360"/>
+            <w:contextualSpacing/>
+            <w:jc w:val="left"/>
+            <w:rPr/>
+          </w:pPr>
+          <w:r>
+            <w:rPr/>
+            <w:t>Ensure any local changes in Perforce required for the release are commited to the appropriate git repository and pushed to the GitHub site.</w:t>
             <w:br/>
           </w:r>
         </w:p>
         <w:p>
           <w:pPr>
             <w:pStyle w:val="ListParagraph"/>
+            <w:widowControl/>
             <w:numPr>
               <w:ilvl w:val="0"/>
               <w:numId w:val="1"/>
             </w:numPr>
+            <w:bidi w:val="0"/>
+            <w:spacing w:lineRule="auto" w:line="276" w:before="0" w:after="200"/>
+            <w:ind w:left="360" w:right="0" w:hanging="360"/>
+            <w:contextualSpacing/>
+            <w:jc w:val="left"/>
             <w:rPr/>
           </w:pPr>
           <w:r>
@@ -455,43 +452,35 @@
               <w:i/>
               <w:iCs/>
             </w:rPr>
-            <w:t>qtepics.github.io/trunk/tools/qe_git_test_buil</w:t>
-          </w:r>
-          <w:r>
-            <w:rPr>
-              <w:i/>
-              <w:iCs/>
-            </w:rPr>
-            <w:t xml:space="preserve">d –all </w:t>
-          </w:r>
-          <w:r>
-            <w:rPr/>
-            <w:t xml:space="preserve"> within at least one environment to ensure GitHub head files are at least </w:t>
-          </w:r>
-          <w:r>
-            <w:rPr/>
-            <w:t xml:space="preserve">build-able. Note: a successful build </w:t>
-          </w:r>
-          <w:r>
-            <w:rPr/>
-            <w:t xml:space="preserve">does not mitigate the need for through testing of any new features. </w:t>
-          </w:r>
-          <w:r>
-            <w:rPr/>
-            <w:t xml:space="preserve">If build fails, investigate, fix and restart procedure. </w:t>
-          </w:r>
-          <w:r>
-            <w:rPr/>
+            <w:t xml:space="preserve">qtepics.github.io/trunk/tools/qe_git_test_build –all </w:t>
+          </w:r>
+          <w:r>
+            <w:rPr/>
+            <w:t xml:space="preserve"> within at least one environment to ensure </w:t>
+          </w:r>
+          <w:r>
+            <w:rPr/>
+            <w:t xml:space="preserve">the </w:t>
+          </w:r>
+          <w:r>
+            <w:rPr/>
+            <w:t xml:space="preserve">GitHub head files are at least build-able. Note: a successful build does not mitigate the need for through testing of any new features. If build fails, investigate, fix and restart procedure. </w:t>
             <w:br/>
           </w:r>
         </w:p>
         <w:p>
           <w:pPr>
             <w:pStyle w:val="ListParagraph"/>
+            <w:widowControl/>
             <w:numPr>
               <w:ilvl w:val="0"/>
               <w:numId w:val="1"/>
             </w:numPr>
+            <w:bidi w:val="0"/>
+            <w:spacing w:lineRule="auto" w:line="276" w:before="0" w:after="200"/>
+            <w:ind w:left="360" w:right="0" w:hanging="360"/>
+            <w:contextualSpacing/>
+            <w:jc w:val="left"/>
             <w:rPr/>
           </w:pPr>
           <w:r>
@@ -502,26 +491,24 @@
         <w:p>
           <w:pPr>
             <w:pStyle w:val="Normal"/>
+            <w:widowControl/>
             <w:pBdr>
               <w:top w:val="single" w:sz="4" w:space="1" w:color="00000A"/>
               <w:left w:val="single" w:sz="4" w:space="4" w:color="00000A"/>
               <w:bottom w:val="single" w:sz="4" w:space="1" w:color="00000A"/>
               <w:right w:val="single" w:sz="4" w:space="4" w:color="00000A"/>
             </w:pBdr>
-            <w:ind w:left="709" w:hanging="0"/>
+            <w:bidi w:val="0"/>
+            <w:spacing w:lineRule="auto" w:line="276" w:before="0" w:after="200"/>
+            <w:ind w:left="360" w:right="0" w:hanging="0"/>
+            <w:jc w:val="left"/>
             <w:rPr/>
           </w:pPr>
           <w:r>
             <w:rPr>
               <w:rFonts w:ascii="Courier" w:hAnsi="Courier"/>
             </w:rPr>
-            <w:t>//</w:t>
-          </w:r>
-          <w:r>
-            <w:rPr>
-              <w:rFonts w:ascii="Courier" w:hAnsi="Courier"/>
-            </w:rPr>
-            <w:t>ASP/tec/gui/qeframework/trunk/</w:t>
+            <w:t>//ASP/tec/gui/qeframework/trunk/</w:t>
             <w:br/>
             <w:t xml:space="preserve">   qeframeworkSup/project/common/QEFrameworkVersion.h</w:t>
           </w:r>
@@ -529,69 +516,57 @@
         <w:p>
           <w:pPr>
             <w:pStyle w:val="ListParagraph"/>
+            <w:widowControl/>
             <w:numPr>
               <w:ilvl w:val="0"/>
               <w:numId w:val="0"/>
             </w:numPr>
-            <w:ind w:left="1440" w:hanging="0"/>
+            <w:bidi w:val="0"/>
+            <w:spacing w:lineRule="auto" w:line="276" w:before="0" w:after="200"/>
+            <w:ind w:left="360" w:right="0" w:hanging="360"/>
+            <w:contextualSpacing/>
+            <w:jc w:val="left"/>
             <w:rPr/>
           </w:pPr>
           <w:r>
             <w:rPr/>
             <w:br/>
-            <w:t xml:space="preserve">Update version numbers to new release version. </w:t>
-          </w:r>
-          <w:r>
-            <w:rPr/>
-            <w:t>U</w:t>
-          </w:r>
-          <w:r>
-            <w:rPr/>
-            <w:t xml:space="preserve">pdate QE_VERSION_MAJOR, QE_VERSION_MINOR, QE_VERSION_RELEASE, and QE_VERSION_STAGE. </w:t>
-          </w:r>
-          <w:r>
-            <w:rPr/>
-            <w:t>The later should be set to QE_VERSION_STAGE_PRODUCTION,</w:t>
-          </w:r>
-        </w:p>
-        <w:p>
-          <w:pPr>
-            <w:pStyle w:val="Normal"/>
-            <w:ind w:left="709" w:hanging="0"/>
-            <w:rPr/>
-          </w:pPr>
-          <w:r>
-            <w:rPr/>
-            <w:t>Co</w:t>
-          </w:r>
-          <w:r>
-            <w:rPr/>
-            <w:t>mmit thi</w:t>
-          </w:r>
-          <w:r>
-            <w:rPr/>
-            <w:t>s version</w:t>
-          </w:r>
-          <w:r>
-            <w:rPr/>
-            <w:t xml:space="preserve"> change to </w:t>
-          </w:r>
-          <w:r>
-            <w:rPr/>
-            <w:t>Perforce</w:t>
-          </w:r>
-          <w:r>
-            <w:rPr/>
-            <w:t>.</w:t>
+            <w:t xml:space="preserve">Update version numbers to new release version. Update </w:t>
+          </w:r>
+          <w:r>
+            <w:rPr/>
+            <w:t xml:space="preserve">the </w:t>
+          </w:r>
+          <w:r>
+            <w:rPr/>
+            <w:t xml:space="preserve">QE_VERSION_MAJOR, QE_VERSION_MINOR, QE_VERSION_RELEASE, and QE_VERSION_STAGE </w:t>
+          </w:r>
+          <w:r>
+            <w:rPr/>
+            <w:t>macro defitions</w:t>
+          </w:r>
+          <w:r>
+            <w:rPr/>
+            <w:t>. The later should be set to QE_VERSION_STAGE_PRODUCTION.</w:t>
+            <w:br/>
+            <w:br/>
+            <w:t>Commit this change to Perforce.</w:t>
+            <w:br/>
           </w:r>
         </w:p>
         <w:p>
           <w:pPr>
             <w:pStyle w:val="ListParagraph"/>
+            <w:widowControl/>
             <w:numPr>
               <w:ilvl w:val="0"/>
               <w:numId w:val="1"/>
             </w:numPr>
+            <w:bidi w:val="0"/>
+            <w:spacing w:lineRule="auto" w:line="276" w:before="0" w:after="200"/>
+            <w:ind w:left="360" w:right="0" w:hanging="360"/>
+            <w:contextualSpacing/>
+            <w:jc w:val="left"/>
             <w:rPr/>
           </w:pPr>
           <w:r>
@@ -602,13 +577,17 @@
         <w:p>
           <w:pPr>
             <w:pStyle w:val="Normal"/>
+            <w:widowControl/>
             <w:pBdr>
               <w:top w:val="single" w:sz="4" w:space="1" w:color="00000A"/>
               <w:left w:val="single" w:sz="4" w:space="4" w:color="00000A"/>
               <w:bottom w:val="single" w:sz="4" w:space="1" w:color="00000A"/>
               <w:right w:val="single" w:sz="4" w:space="4" w:color="00000A"/>
             </w:pBdr>
-            <w:ind w:left="709" w:hanging="0"/>
+            <w:bidi w:val="0"/>
+            <w:spacing w:lineRule="auto" w:line="276" w:before="0" w:after="200"/>
+            <w:ind w:left="360" w:right="0" w:hanging="0"/>
+            <w:jc w:val="left"/>
             <w:rPr/>
           </w:pPr>
           <w:r>
@@ -616,40 +595,48 @@
               <w:rFonts w:ascii="Courier" w:hAnsi="Courier"/>
             </w:rPr>
             <w:t>//ASP/tec/gui/qtepics.github.io/trunk/source/release_notes.docx</w:t>
-            <w:br/>
-            <w:t>//ASP/tec/gui/qtepics.github.io/trunk/release_notes.</w:t>
-          </w:r>
-          <w:r>
-            <w:rPr>
-              <w:rFonts w:ascii="Courier" w:hAnsi="Courier"/>
-            </w:rPr>
-            <w:t>html</w:t>
           </w:r>
         </w:p>
         <w:p>
           <w:pPr>
             <w:pStyle w:val="Normal"/>
-            <w:ind w:left="720" w:hanging="0"/>
+            <w:widowControl/>
+            <w:bidi w:val="0"/>
+            <w:spacing w:lineRule="auto" w:line="276" w:before="0" w:after="200"/>
+            <w:ind w:left="360" w:right="0" w:hanging="360"/>
+            <w:jc w:val="left"/>
             <w:rPr/>
           </w:pPr>
           <w:bookmarkStart w:id="6" w:name="__DdeLink__182_1630634933"/>
           <w:bookmarkEnd w:id="6"/>
           <w:r>
             <w:rPr/>
-            <w:t>Update the release notes to create a new section for the new release. This will provide a summary of the changes since the last release. While in principle this is available from a number of sources, the easiest is the GitHub logs, e.g.</w:t>
-            <w:br/>
+            <w:t xml:space="preserve"> </w:t>
+          </w:r>
+          <w:r>
+            <w:rPr/>
+            <w:tab/>
+            <w:t xml:space="preserve">Update the release notes to create a new section for the new release. This will provide a summary of the changes since the last release. While in principle this is available from a number of sources, the easiest is the GitHub logs, e.g. </w:t>
+          </w:r>
+          <w:r>
+            <w:rPr/>
+            <w:t>if 3.5.2 is the last release:</w:t>
           </w:r>
         </w:p>
         <w:p>
           <w:pPr>
             <w:pStyle w:val="Normal"/>
+            <w:widowControl/>
             <w:pBdr>
               <w:top w:val="single" w:sz="4" w:space="1" w:color="00000A"/>
               <w:left w:val="single" w:sz="4" w:space="4" w:color="00000A"/>
               <w:bottom w:val="single" w:sz="4" w:space="1" w:color="00000A"/>
               <w:right w:val="single" w:sz="4" w:space="4" w:color="00000A"/>
             </w:pBdr>
-            <w:ind w:left="709" w:hanging="0"/>
+            <w:bidi w:val="0"/>
+            <w:spacing w:lineRule="auto" w:line="276" w:before="0" w:after="200"/>
+            <w:ind w:left="360" w:right="0" w:hanging="0"/>
+            <w:jc w:val="left"/>
             <w:rPr/>
           </w:pPr>
           <w:r>
@@ -662,56 +649,60 @@
         <w:p>
           <w:pPr>
             <w:pStyle w:val="Normal"/>
-            <w:ind w:left="709" w:hanging="0"/>
-            <w:rPr/>
-          </w:pPr>
-          <w:r>
-            <w:rPr/>
-            <w:br/>
+            <w:widowControl/>
+            <w:bidi w:val="0"/>
+            <w:spacing w:lineRule="auto" w:line="276" w:before="0" w:after="200"/>
+            <w:ind w:left="360" w:right="0" w:hanging="0"/>
+            <w:jc w:val="left"/>
+            <w:rPr/>
+          </w:pPr>
+          <w:r>
+            <w:rPr/>
             <w:t>provides a  summary of the changes since the last release (tagged r3.5.2 in this example).</w:t>
             <w:br/>
-          </w:r>
-          <w:r>
-            <w:rPr/>
-            <w:t xml:space="preserve">This </w:t>
-          </w:r>
-          <w:r>
-            <w:rPr/>
-            <w:t>is summary can then be used to updat</w:t>
+            <w:t>This is summary can then be used to updat</w:t>
           </w:r>
           <w:r>
             <w:rPr>
               <w:b w:val="false"/>
               <w:bCs w:val="false"/>
             </w:rPr>
-            <w:t>e the release notes file. Note this will have to be run for each of the repositories, not just qeframework.</w:t>
-          </w:r>
-        </w:p>
-        <w:p>
-          <w:pPr>
-            <w:pStyle w:val="Normal"/>
-            <w:ind w:left="709" w:hanging="0"/>
-            <w:rPr/>
-          </w:pPr>
+            <w:t xml:space="preserve">e the release notes file. Note: this will have to be run for each of the repositories, not just qeframework. </w:t>
+          </w:r>
           <w:r>
             <w:rPr>
               <w:b w:val="false"/>
               <w:bCs w:val="false"/>
             </w:rPr>
-            <w:t>S</w:t>
-          </w:r>
+            <w:t>However experience to-date is that the changes are mainly within the  qeframework repository with some changes in the qegui  repository.</w:t>
+          </w:r>
+        </w:p>
+        <w:p>
+          <w:pPr>
+            <w:pStyle w:val="Normal"/>
+            <w:widowControl/>
+            <w:bidi w:val="0"/>
+            <w:spacing w:lineRule="auto" w:line="276" w:before="0" w:after="200"/>
+            <w:ind w:left="360" w:right="0" w:hanging="0"/>
+            <w:jc w:val="left"/>
+            <w:rPr/>
+          </w:pPr>
           <w:r>
             <w:rPr>
               <w:b w:val="false"/>
               <w:bCs w:val="false"/>
             </w:rPr>
-            <w:t>ave the modified release notes document and also save as HTML to update the html version.</w:t>
+            <w:t>Save the modified release notes document and also save as HTML to update the html version.</w:t>
           </w:r>
         </w:p>
         <w:p>
           <w:pPr>
             <w:pStyle w:val="Normal"/>
-            <w:ind w:left="709" w:hanging="0"/>
+            <w:widowControl/>
+            <w:bidi w:val="0"/>
+            <w:spacing w:lineRule="auto" w:line="276" w:before="0" w:after="200"/>
+            <w:ind w:left="360" w:right="0" w:hanging="0"/>
+            <w:jc w:val="left"/>
             <w:rPr/>
           </w:pPr>
           <w:r>
@@ -719,35 +710,56 @@
               <w:b w:val="false"/>
               <w:bCs w:val="false"/>
             </w:rPr>
-            <w:t xml:space="preserve">Commit the updated </w:t>
+            <w:t>Commit the updated release notes .</w:t>
           </w:r>
           <w:r>
             <w:rPr>
               <w:b w:val="false"/>
               <w:bCs w:val="false"/>
             </w:rPr>
-            <w:t xml:space="preserve">release notes </w:t>
+            <w:t xml:space="preserve">docx </w:t>
           </w:r>
           <w:r>
             <w:rPr>
               <w:b w:val="false"/>
               <w:bCs w:val="false"/>
             </w:rPr>
-            <w:t>files to perforce.</w:t>
+            <w:t xml:space="preserve">file to perforce. </w:t>
+          </w:r>
+          <w:r>
+            <w:rPr>
+              <w:b w:val="false"/>
+              <w:bCs w:val="false"/>
+            </w:rPr>
+            <w:t>Perforce is now in a read for release state.</w:t>
           </w:r>
         </w:p>
         <w:p>
           <w:pPr>
             <w:pStyle w:val="ListParagraph"/>
+            <w:widowControl/>
             <w:numPr>
               <w:ilvl w:val="0"/>
               <w:numId w:val="1"/>
             </w:numPr>
-            <w:rPr/>
-          </w:pPr>
-          <w:r>
-            <w:rPr/>
-            <w:t>Create Perforce component labels, E.g., for each component...</w:t>
+            <w:bidi w:val="0"/>
+            <w:spacing w:lineRule="auto" w:line="276" w:before="0" w:after="200"/>
+            <w:ind w:left="360" w:right="0" w:hanging="360"/>
+            <w:contextualSpacing/>
+            <w:jc w:val="left"/>
+            <w:rPr/>
+          </w:pPr>
+          <w:r>
+            <w:rPr/>
+            <w:t xml:space="preserve">Create Perforce component labels, </w:t>
+          </w:r>
+          <w:r>
+            <w:rPr/>
+            <w:t>e</w:t>
+          </w:r>
+          <w:r>
+            <w:rPr/>
+            <w:t>.g., for each component...</w:t>
           </w:r>
         </w:p>
         <w:p>
@@ -766,7 +778,7 @@
             </w:pBdr>
             <w:bidi w:val="0"/>
             <w:spacing w:lineRule="auto" w:line="276" w:before="0" w:after="200"/>
-            <w:ind w:left="720" w:hanging="0"/>
+            <w:ind w:left="360" w:right="0" w:hanging="0"/>
             <w:jc w:val="left"/>
             <w:rPr/>
           </w:pPr>
@@ -779,6 +791,153 @@
             <w:t>create_component_label qeframework/3-5-3-01  trunk</w:t>
             <w:br/>
             <w:t>create_release_label   qeframework/3-5-3-01</w:t>
+          </w:r>
+        </w:p>
+        <w:p>
+          <w:pPr>
+            <w:pStyle w:val="Normal"/>
+            <w:widowControl/>
+            <w:numPr>
+              <w:ilvl w:val="0"/>
+              <w:numId w:val="0"/>
+            </w:numPr>
+            <w:pBdr>
+              <w:top w:val="single" w:sz="4" w:space="1" w:color="00000A"/>
+              <w:left w:val="single" w:sz="4" w:space="4" w:color="00000A"/>
+              <w:bottom w:val="single" w:sz="4" w:space="1" w:color="00000A"/>
+              <w:right w:val="single" w:sz="4" w:space="4" w:color="00000A"/>
+            </w:pBdr>
+            <w:bidi w:val="0"/>
+            <w:spacing w:lineRule="auto" w:line="276" w:before="0" w:after="200"/>
+            <w:ind w:left="360" w:right="0" w:hanging="0"/>
+            <w:jc w:val="left"/>
+            <w:rPr/>
+          </w:pPr>
+          <w:r>
+            <w:rPr>
+              <w:rFonts w:ascii="Courier" w:hAnsi="Courier"/>
+            </w:rPr>
+            <w:t>cd …/tec/gui/qe</w:t>
+          </w:r>
+          <w:r>
+            <w:rPr>
+              <w:rFonts w:ascii="Courier" w:hAnsi="Courier"/>
+            </w:rPr>
+            <w:t>gui</w:t>
+          </w:r>
+          <w:r>
+            <w:rPr>
+              <w:rFonts w:ascii="Courier" w:hAnsi="Courier"/>
+            </w:rPr>
+            <w:br/>
+            <w:t>create_component_label qe</w:t>
+          </w:r>
+          <w:r>
+            <w:rPr>
+              <w:rFonts w:ascii="Courier" w:hAnsi="Courier"/>
+            </w:rPr>
+            <w:t>gui</w:t>
+          </w:r>
+          <w:r>
+            <w:rPr>
+              <w:rFonts w:ascii="Courier" w:hAnsi="Courier"/>
+            </w:rPr>
+            <w:t>/3-5-3-01  trunk</w:t>
+            <w:br/>
+            <w:t>create_release_label   qe</w:t>
+          </w:r>
+          <w:r>
+            <w:rPr>
+              <w:rFonts w:ascii="Courier" w:hAnsi="Courier"/>
+            </w:rPr>
+            <w:t>gui</w:t>
+          </w:r>
+          <w:r>
+            <w:rPr>
+              <w:rFonts w:ascii="Courier" w:hAnsi="Courier"/>
+            </w:rPr>
+            <w:t>/3-5-3-01</w:t>
+          </w:r>
+        </w:p>
+        <w:p>
+          <w:pPr>
+            <w:pStyle w:val="Normal"/>
+            <w:widowControl/>
+            <w:numPr>
+              <w:ilvl w:val="0"/>
+              <w:numId w:val="0"/>
+            </w:numPr>
+            <w:pBdr>
+              <w:top w:val="single" w:sz="4" w:space="1" w:color="00000A"/>
+              <w:left w:val="single" w:sz="4" w:space="4" w:color="00000A"/>
+              <w:bottom w:val="single" w:sz="4" w:space="1" w:color="00000A"/>
+              <w:right w:val="single" w:sz="4" w:space="4" w:color="00000A"/>
+            </w:pBdr>
+            <w:bidi w:val="0"/>
+            <w:spacing w:lineRule="auto" w:line="276" w:before="0" w:after="200"/>
+            <w:ind w:left="360" w:right="0" w:hanging="0"/>
+            <w:jc w:val="left"/>
+            <w:rPr/>
+          </w:pPr>
+          <w:r>
+            <w:rPr>
+              <w:rFonts w:ascii="Courier" w:hAnsi="Courier"/>
+            </w:rPr>
+            <w:t>etc. etc. for the other compone</w:t>
+          </w:r>
+          <w:r>
+            <w:rPr>
+              <w:rFonts w:ascii="Courier" w:hAnsi="Courier"/>
+            </w:rPr>
+            <w:t>n</w:t>
+          </w:r>
+          <w:r>
+            <w:rPr>
+              <w:rFonts w:ascii="Courier" w:hAnsi="Courier"/>
+            </w:rPr>
+            <w:t>ts.</w:t>
+          </w:r>
+        </w:p>
+        <w:p>
+          <w:pPr>
+            <w:pStyle w:val="ListParagraph"/>
+            <w:widowControl/>
+            <w:numPr>
+              <w:ilvl w:val="0"/>
+              <w:numId w:val="0"/>
+            </w:numPr>
+            <w:bidi w:val="0"/>
+            <w:spacing w:lineRule="auto" w:line="276" w:before="0" w:after="200"/>
+            <w:ind w:left="360" w:right="0" w:hanging="0"/>
+            <w:contextualSpacing/>
+            <w:jc w:val="left"/>
+            <w:rPr/>
+          </w:pPr>
+          <w:r>
+            <w:rPr/>
+            <w:t xml:space="preserve">Note: the additional -01 </w:t>
+          </w:r>
+          <w:r>
+            <w:rPr/>
+            <w:t>suffix</w:t>
+          </w:r>
+          <w:r>
+            <w:rPr/>
+            <w:t xml:space="preserve">.  </w:t>
+          </w:r>
+          <w:r>
+            <w:rPr/>
+            <w:t>The -NN suffix is u</w:t>
+          </w:r>
+          <w:r>
+            <w:rPr/>
+            <w:t xml:space="preserve">sed for internal only releases </w:t>
+          </w:r>
+          <w:r>
+            <w:rPr/>
+            <w:t>which are subsequently incremented to -02, -03, -04 etc.</w:t>
+            <w:br/>
+            <w:t>Note: we keep the label aligned.</w:t>
           </w:r>
         </w:p>
         <w:p>
@@ -793,7 +952,46 @@
           </w:pPr>
           <w:r>
             <w:rPr/>
-            <w:t>Note the additional -01 – Used for internal only releases.</w:t>
+          </w:r>
+        </w:p>
+        <w:p>
+          <w:pPr>
+            <w:pStyle w:val="ListParagraph"/>
+            <w:widowControl/>
+            <w:numPr>
+              <w:ilvl w:val="0"/>
+              <w:numId w:val="1"/>
+            </w:numPr>
+            <w:bidi w:val="0"/>
+            <w:spacing w:lineRule="auto" w:line="276" w:before="0" w:after="200"/>
+            <w:ind w:left="360" w:right="0" w:hanging="360"/>
+            <w:contextualSpacing/>
+            <w:jc w:val="left"/>
+            <w:rPr/>
+          </w:pPr>
+          <w:r>
+            <w:rPr/>
+            <w:t>Commit the new files (</w:t>
+          </w:r>
+          <w:r>
+            <w:rPr/>
+            <w:t xml:space="preserve">framework </w:t>
+          </w:r>
+          <w:r>
+            <w:rPr/>
+            <w:t xml:space="preserve">version </w:t>
+          </w:r>
+          <w:r>
+            <w:rPr/>
+            <w:t xml:space="preserve">and </w:t>
+          </w:r>
+          <w:r>
+            <w:rPr/>
+            <w:t xml:space="preserve"> release notes docx) to the qeframework and qtepics.github.io repositories. </w:t>
+          </w:r>
+          <w:r>
+            <w:rPr/>
+            <w:t>Note: step (c) will have ensured the git repositories are up to date  with respect to all other files.</w:t>
           </w:r>
         </w:p>
         <w:p>
@@ -813,23 +1011,305 @@
         <w:p>
           <w:pPr>
             <w:pStyle w:val="ListParagraph"/>
+            <w:widowControl/>
             <w:numPr>
               <w:ilvl w:val="0"/>
               <w:numId w:val="1"/>
             </w:numPr>
-            <w:rPr/>
-          </w:pPr>
-          <w:r>
-            <w:rPr/>
-            <w:t>C</w:t>
-          </w:r>
-          <w:r>
-            <w:rPr/>
-            <w:t xml:space="preserve">ommit the three new files </w:t>
-          </w:r>
-          <w:r>
-            <w:rPr/>
-            <w:t>(version, release notes docx and release notes html) to the qeframework and qtepics.github.io repositories.</w:t>
+            <w:bidi w:val="0"/>
+            <w:spacing w:lineRule="auto" w:line="276" w:before="0" w:after="200"/>
+            <w:ind w:left="360" w:right="0" w:hanging="360"/>
+            <w:contextualSpacing/>
+            <w:jc w:val="left"/>
+            <w:rPr/>
+          </w:pPr>
+          <w:r>
+            <w:rPr/>
+            <w:t xml:space="preserve">Tag </w:t>
+          </w:r>
+          <w:r>
+            <w:rPr>
+              <w:i/>
+              <w:iCs/>
+            </w:rPr>
+            <w:t>each</w:t>
+          </w:r>
+          <w:r>
+            <w:rPr/>
+            <w:t xml:space="preserve"> git repository (except qeBinaries) with the new release tag.</w:t>
+            <w:br/>
+            <w:t>This should be consistent  with the new major, minor and release versions specified in QEFrameworkVersion.h as per step (e) above, then push the latests files and tags to the GitHub site, e.g.:</w:t>
+          </w:r>
+        </w:p>
+        <w:p>
+          <w:pPr>
+            <w:pStyle w:val="Normal"/>
+            <w:widowControl/>
+            <w:pBdr>
+              <w:top w:val="single" w:sz="4" w:space="1" w:color="00000A"/>
+              <w:left w:val="single" w:sz="4" w:space="4" w:color="00000A"/>
+              <w:bottom w:val="single" w:sz="4" w:space="1" w:color="00000A"/>
+              <w:right w:val="single" w:sz="4" w:space="4" w:color="00000A"/>
+            </w:pBdr>
+            <w:bidi w:val="0"/>
+            <w:spacing w:lineRule="auto" w:line="276" w:before="0" w:after="200"/>
+            <w:ind w:left="360" w:right="0" w:hanging="0"/>
+            <w:jc w:val="left"/>
+            <w:rPr/>
+          </w:pPr>
+          <w:r>
+            <w:rPr>
+              <w:rFonts w:ascii="Courier" w:hAnsi="Courier"/>
+            </w:rPr>
+            <w:t>git tag r3.5.3</w:t>
+            <w:br/>
+            <w:t>git push</w:t>
+            <w:br/>
+            <w:t>git push –-tags</w:t>
+          </w:r>
+        </w:p>
+        <w:p>
+          <w:pPr>
+            <w:pStyle w:val="ListParagraph"/>
+            <w:widowControl/>
+            <w:numPr>
+              <w:ilvl w:val="0"/>
+              <w:numId w:val="0"/>
+            </w:numPr>
+            <w:bidi w:val="0"/>
+            <w:spacing w:lineRule="auto" w:line="276" w:before="0" w:after="200"/>
+            <w:ind w:left="720" w:right="0" w:hanging="0"/>
+            <w:contextualSpacing/>
+            <w:jc w:val="left"/>
+            <w:rPr/>
+          </w:pPr>
+          <w:r>
+            <w:rPr/>
+            <w:t xml:space="preserve">Note: we tag each repository identically even if there has been no change since the last release. </w:t>
+            <w:br/>
+          </w:r>
+        </w:p>
+        <w:p>
+          <w:pPr>
+            <w:pStyle w:val="ListParagraph"/>
+            <w:widowControl/>
+            <w:numPr>
+              <w:ilvl w:val="0"/>
+              <w:numId w:val="1"/>
+            </w:numPr>
+            <w:bidi w:val="0"/>
+            <w:spacing w:lineRule="auto" w:line="276" w:before="0" w:after="200"/>
+            <w:ind w:left="360" w:right="0" w:hanging="360"/>
+            <w:contextualSpacing/>
+            <w:jc w:val="left"/>
+            <w:rPr/>
+          </w:pPr>
+          <w:r>
+            <w:rPr/>
+            <w:t xml:space="preserve">Run  </w:t>
+          </w:r>
+          <w:r>
+            <w:rPr>
+              <w:i/>
+              <w:iCs/>
+            </w:rPr>
+            <w:t xml:space="preserve">qtepics.github.io/trunk/tools/qe_git_test_build -ffmpeg  </w:t>
+          </w:r>
+          <w:r>
+            <w:rPr>
+              <w:i w:val="false"/>
+              <w:iCs w:val="false"/>
+            </w:rPr>
+            <w:t>o</w:t>
+          </w:r>
+          <w:r>
+            <w:rPr>
+              <w:i w:val="false"/>
+              <w:iCs w:val="false"/>
+            </w:rPr>
+            <w:t>n all available environments. This not verif</w:t>
+          </w:r>
+          <w:r>
+            <w:rPr>
+              <w:i w:val="false"/>
+              <w:iCs w:val="false"/>
+            </w:rPr>
+            <w:t>ies</w:t>
+          </w:r>
+          <w:r>
+            <w:rPr>
+              <w:i w:val="false"/>
+              <w:iCs w:val="false"/>
+            </w:rPr>
+            <w:t xml:space="preserve"> that the previous commit did not break anything, it now allows you to run</w:t>
+            <w:br/>
+          </w:r>
+          <w:r>
+            <w:rPr>
+              <w:i/>
+              <w:iCs/>
+            </w:rPr>
+            <w:t>qtepics.github.io/trunk/tools/qe_generate_prebuilt</w:t>
+          </w:r>
+          <w:r>
+            <w:rPr>
+              <w:i w:val="false"/>
+              <w:iCs w:val="false"/>
+            </w:rPr>
+            <w:t xml:space="preserve"> . This will generate a tar archive of the just released versions of qeframework and qegui. The file generated will be of the form:</w:t>
+          </w:r>
+        </w:p>
+        <w:p>
+          <w:pPr>
+            <w:pStyle w:val="Normal"/>
+            <w:widowControl/>
+            <w:pBdr>
+              <w:top w:val="single" w:sz="4" w:space="1" w:color="00000A"/>
+              <w:left w:val="single" w:sz="4" w:space="4" w:color="00000A"/>
+              <w:bottom w:val="single" w:sz="4" w:space="1" w:color="00000A"/>
+              <w:right w:val="single" w:sz="4" w:space="4" w:color="00000A"/>
+            </w:pBdr>
+            <w:bidi w:val="0"/>
+            <w:spacing w:lineRule="auto" w:line="276" w:before="0" w:after="200"/>
+            <w:ind w:left="360" w:right="0" w:hanging="0"/>
+            <w:jc w:val="left"/>
+            <w:rPr/>
+          </w:pPr>
+          <w:r>
+            <w:rPr>
+              <w:rFonts w:ascii="Courier" w:hAnsi="Courier"/>
+            </w:rPr>
+            <w:t>centos7-qe3.5.3-qt5.9-r3.15.5-linux-x86_64.tar.gz</w:t>
+          </w:r>
+        </w:p>
+        <w:p>
+          <w:pPr>
+            <w:pStyle w:val="ListParagraph"/>
+            <w:widowControl/>
+            <w:bidi w:val="0"/>
+            <w:spacing w:lineRule="auto" w:line="276" w:before="0" w:after="200"/>
+            <w:ind w:left="360" w:right="0" w:hanging="0"/>
+            <w:contextualSpacing/>
+            <w:jc w:val="left"/>
+            <w:rPr/>
+          </w:pPr>
+          <w:r>
+            <w:rPr/>
+            <w:t xml:space="preserve">Verify that the </w:t>
+          </w:r>
+          <w:r>
+            <w:rPr/>
+            <w:t>platform,  QE</w:t>
+          </w:r>
+          <w:r>
+            <w:rPr/>
+            <w:t xml:space="preserve"> version, </w:t>
+          </w:r>
+          <w:r>
+            <w:rPr/>
+            <w:t>Qt version, base release version and the EPICS host architecture parts of the filenamr</w:t>
+          </w:r>
+          <w:r>
+            <w:rPr/>
+            <w:t xml:space="preserve"> </w:t>
+          </w:r>
+          <w:r>
+            <w:rPr/>
+            <w:t>are</w:t>
+          </w:r>
+          <w:r>
+            <w:rPr/>
+            <w:t xml:space="preserve"> as expected. Copy the file to the local qeBinaries git . and add to the  repository.</w:t>
+          </w:r>
+        </w:p>
+        <w:p>
+          <w:pPr>
+            <w:pStyle w:val="Normal"/>
+            <w:widowControl/>
+            <w:pBdr>
+              <w:top w:val="single" w:sz="4" w:space="1" w:color="00000A"/>
+              <w:left w:val="single" w:sz="4" w:space="4" w:color="00000A"/>
+              <w:bottom w:val="single" w:sz="4" w:space="1" w:color="00000A"/>
+              <w:right w:val="single" w:sz="4" w:space="4" w:color="00000A"/>
+            </w:pBdr>
+            <w:bidi w:val="0"/>
+            <w:spacing w:lineRule="auto" w:line="276" w:before="0" w:after="200"/>
+            <w:ind w:left="360" w:right="0" w:hanging="0"/>
+            <w:jc w:val="left"/>
+            <w:rPr/>
+          </w:pPr>
+          <w:r>
+            <w:rPr>
+              <w:rFonts w:ascii="Courier" w:hAnsi="Courier"/>
+            </w:rPr>
+            <w:t>git add centos7-qe3.5.3-qt5.</w:t>
+          </w:r>
+          <w:r>
+            <w:rPr>
+              <w:rFonts w:ascii="Courier" w:hAnsi="Courier"/>
+            </w:rPr>
+            <w:t>9</w:t>
+          </w:r>
+          <w:r>
+            <w:rPr>
+              <w:rFonts w:ascii="Courier" w:hAnsi="Courier"/>
+            </w:rPr>
+            <w:t>-r3.15.5-linux-x86_64.tar.gz</w:t>
+            <w:br/>
+            <w:t>git commit -m “some message”</w:t>
+            <w:br/>
+            <w:t>git push</w:t>
+          </w:r>
+        </w:p>
+        <w:p>
+          <w:pPr>
+            <w:pStyle w:val="ListParagraph"/>
+            <w:widowControl/>
+            <w:numPr>
+              <w:ilvl w:val="0"/>
+              <w:numId w:val="0"/>
+            </w:numPr>
+            <w:bidi w:val="0"/>
+            <w:spacing w:lineRule="auto" w:line="276" w:before="0" w:after="200"/>
+            <w:ind w:left="360" w:right="0" w:hanging="0"/>
+            <w:contextualSpacing/>
+            <w:jc w:val="left"/>
+            <w:rPr/>
+          </w:pPr>
+          <w:r>
+            <w:rPr>
+              <w:i w:val="false"/>
+              <w:iCs w:val="false"/>
+            </w:rPr>
+            <w:t xml:space="preserve">Note:  </w:t>
+          </w:r>
+          <w:r>
+            <w:rPr>
+              <w:i/>
+              <w:iCs/>
+            </w:rPr>
+            <w:t xml:space="preserve">qe_git_test_build </w:t>
+          </w:r>
+          <w:r>
+            <w:rPr>
+              <w:i w:val="false"/>
+              <w:iCs w:val="false"/>
+            </w:rPr>
+            <w:t xml:space="preserve">and  </w:t>
+          </w:r>
+          <w:r>
+            <w:rPr>
+              <w:i/>
+              <w:iCs/>
+            </w:rPr>
+            <w:t>qe_generate_prebuilt</w:t>
+          </w:r>
+          <w:r>
+            <w:rPr>
+              <w:i w:val="false"/>
+              <w:iCs w:val="false"/>
+            </w:rPr>
+            <w:t xml:space="preserve"> is Linux centric. Equivalent Windows tools do not exist yet.</w:t>
           </w:r>
         </w:p>
         <w:p>
@@ -849,71 +1329,21 @@
         <w:p>
           <w:pPr>
             <w:pStyle w:val="ListParagraph"/>
+            <w:widowControl/>
             <w:numPr>
               <w:ilvl w:val="0"/>
               <w:numId w:val="1"/>
             </w:numPr>
-            <w:rPr/>
-          </w:pPr>
-          <w:r>
-            <w:rPr/>
-            <w:t xml:space="preserve">Tag </w:t>
-          </w:r>
-          <w:r>
-            <w:rPr>
-              <w:i/>
-              <w:iCs/>
-            </w:rPr>
-            <w:t>each</w:t>
-          </w:r>
-          <w:r>
-            <w:rPr/>
-            <w:t xml:space="preserve"> git repository (except qeBinaries) with the new release tag.</w:t>
-            <w:br/>
-            <w:t>This should be consistent  with the new major, minor and release versions specified in QEFrameworkVersion.h as per step (e) above, then push the latests files and tags to the GitHub site, e.g.:</w:t>
-          </w:r>
-        </w:p>
-        <w:p>
-          <w:pPr>
-            <w:pStyle w:val="Normal"/>
-            <w:pBdr>
-              <w:top w:val="single" w:sz="4" w:space="1" w:color="00000A"/>
-              <w:left w:val="single" w:sz="4" w:space="4" w:color="00000A"/>
-              <w:bottom w:val="single" w:sz="4" w:space="1" w:color="00000A"/>
-              <w:right w:val="single" w:sz="4" w:space="4" w:color="00000A"/>
-            </w:pBdr>
-            <w:ind w:left="709" w:hanging="0"/>
-            <w:rPr/>
-          </w:pPr>
-          <w:r>
-            <w:rPr>
-              <w:rFonts w:ascii="Courier" w:hAnsi="Courier"/>
-            </w:rPr>
-            <w:t>git tag r3.5.3</w:t>
-          </w:r>
-          <w:r>
-            <w:rPr>
-              <w:rFonts w:ascii="Courier" w:hAnsi="Courier"/>
-            </w:rPr>
-            <w:br/>
-          </w:r>
-          <w:r>
-            <w:rPr>
-              <w:rFonts w:ascii="Courier" w:hAnsi="Courier"/>
-            </w:rPr>
-            <w:t>git push</w:t>
-          </w:r>
-          <w:r>
-            <w:rPr>
-              <w:rFonts w:ascii="Courier" w:hAnsi="Courier"/>
-            </w:rPr>
-            <w:br/>
-          </w:r>
-          <w:r>
-            <w:rPr>
-              <w:rFonts w:ascii="Courier" w:hAnsi="Courier"/>
-            </w:rPr>
-            <w:t>git push –-tags</w:t>
+            <w:bidi w:val="0"/>
+            <w:spacing w:lineRule="auto" w:line="276" w:before="0" w:after="200"/>
+            <w:ind w:left="360" w:right="0" w:hanging="360"/>
+            <w:contextualSpacing/>
+            <w:jc w:val="left"/>
+            <w:rPr/>
+          </w:pPr>
+          <w:r>
+            <w:rPr/>
+            <w:t>email tech-talk.</w:t>
           </w:r>
         </w:p>
         <w:p>
@@ -923,225 +1353,19 @@
               <w:ilvl w:val="0"/>
               <w:numId w:val="0"/>
             </w:numPr>
+            <w:spacing w:before="0" w:after="200"/>
             <w:ind w:left="1440" w:hanging="0"/>
-            <w:rPr/>
-          </w:pPr>
-          <w:r>
-            <w:rPr/>
-          </w:r>
-        </w:p>
-        <w:p>
-          <w:pPr>
-            <w:pStyle w:val="ListParagraph"/>
-            <w:numPr>
-              <w:ilvl w:val="0"/>
-              <w:numId w:val="1"/>
-            </w:numPr>
-            <w:rPr/>
-          </w:pPr>
-          <w:r>
-            <w:rPr/>
-            <w:t xml:space="preserve">Run  </w:t>
-          </w:r>
-          <w:r>
-            <w:rPr>
-              <w:i/>
-              <w:iCs/>
-            </w:rPr>
-            <w:t>qtepics.github.io/trunk/tools/qe_git_test_buil</w:t>
-          </w:r>
-          <w:r>
-            <w:rPr>
-              <w:i/>
-              <w:iCs/>
-            </w:rPr>
-            <w:t>d -</w:t>
-          </w:r>
-          <w:r>
-            <w:rPr>
-              <w:i/>
-              <w:iCs/>
-            </w:rPr>
-            <w:t xml:space="preserve">ffmpeg in all available environments. </w:t>
-          </w:r>
-          <w:r>
-            <w:rPr>
-              <w:i w:val="false"/>
-              <w:iCs w:val="false"/>
-            </w:rPr>
-            <w:t>This not verify that the previous commit did not break anything, it now allows you to run</w:t>
-            <w:br/>
-          </w:r>
-          <w:r>
-            <w:rPr>
-              <w:i/>
-              <w:iCs/>
-            </w:rPr>
-            <w:t>qtepics.github.io/trunk/tools/qe_generate_prebuilt</w:t>
-          </w:r>
-          <w:r>
-            <w:rPr>
-              <w:i w:val="false"/>
-              <w:iCs w:val="false"/>
-            </w:rPr>
-            <w:t xml:space="preserve"> . This will generate a tar archive of the just released versions of qeframework and qegui. The file generated will be of the form:</w:t>
-          </w:r>
-        </w:p>
-        <w:p>
-          <w:pPr>
-            <w:pStyle w:val="Normal"/>
-            <w:pBdr>
-              <w:top w:val="single" w:sz="4" w:space="1" w:color="00000A"/>
-              <w:left w:val="single" w:sz="4" w:space="4" w:color="00000A"/>
-              <w:bottom w:val="single" w:sz="4" w:space="1" w:color="00000A"/>
-              <w:right w:val="single" w:sz="4" w:space="4" w:color="00000A"/>
-            </w:pBdr>
-            <w:ind w:left="709" w:hanging="0"/>
-            <w:rPr/>
-          </w:pPr>
-          <w:r>
-            <w:rPr>
-              <w:rFonts w:ascii="Courier" w:hAnsi="Courier"/>
-            </w:rPr>
-            <w:t>c</w:t>
-          </w:r>
-          <w:r>
-            <w:rPr>
-              <w:rFonts w:ascii="Courier" w:hAnsi="Courier"/>
-            </w:rPr>
-            <w:t>entos7-qe3.5.3-qt5.9-r3.15.5-linux-x86_64.tar.gz</w:t>
-          </w:r>
-        </w:p>
-        <w:p>
-          <w:pPr>
-            <w:pStyle w:val="ListParagraph"/>
-            <w:rPr/>
-          </w:pPr>
-          <w:r>
-            <w:rPr/>
-            <w:t>Verify that the qe version is as expected. Copy the file to the local qeBinaries git . and add to the  repository.</w:t>
-          </w:r>
-        </w:p>
-        <w:p>
-          <w:pPr>
-            <w:pStyle w:val="Normal"/>
-            <w:pBdr>
-              <w:top w:val="single" w:sz="4" w:space="1" w:color="00000A"/>
-              <w:left w:val="single" w:sz="4" w:space="4" w:color="00000A"/>
-              <w:bottom w:val="single" w:sz="4" w:space="1" w:color="00000A"/>
-              <w:right w:val="single" w:sz="4" w:space="4" w:color="00000A"/>
-            </w:pBdr>
-            <w:ind w:left="709" w:hanging="0"/>
-            <w:rPr/>
-          </w:pPr>
-          <w:r>
-            <w:rPr>
-              <w:rFonts w:ascii="Courier" w:hAnsi="Courier"/>
-            </w:rPr>
-            <w:t>git add centos7-qe3.5.3-qt5.7-r3.15.5-linux-x86_64.tar.gz</w:t>
-          </w:r>
-          <w:r>
-            <w:rPr>
-              <w:rFonts w:ascii="Courier" w:hAnsi="Courier"/>
-            </w:rPr>
-            <w:br/>
-          </w:r>
-          <w:r>
-            <w:rPr>
-              <w:rFonts w:ascii="Courier" w:hAnsi="Courier"/>
-            </w:rPr>
-            <w:t>git commit -m “some message”</w:t>
-            <w:br/>
-            <w:t>git push</w:t>
-          </w:r>
-        </w:p>
-        <w:p>
-          <w:pPr>
-            <w:pStyle w:val="ListParagraph"/>
-            <w:numPr>
-              <w:ilvl w:val="0"/>
-              <w:numId w:val="0"/>
-            </w:numPr>
-            <w:ind w:left="1440" w:hanging="0"/>
-            <w:rPr/>
-          </w:pPr>
-          <w:r>
-            <w:rPr>
-              <w:i w:val="false"/>
-              <w:iCs w:val="false"/>
-            </w:rPr>
-            <w:t xml:space="preserve">Note:  </w:t>
-          </w:r>
-          <w:r>
-            <w:rPr>
-              <w:i/>
-              <w:iCs/>
-            </w:rPr>
-            <w:t>qe_git_test_buil</w:t>
-          </w:r>
-          <w:r>
-            <w:rPr>
-              <w:i/>
-              <w:iCs/>
-            </w:rPr>
-            <w:t xml:space="preserve">d </w:t>
-          </w:r>
-          <w:r>
-            <w:rPr>
-              <w:i w:val="false"/>
-              <w:iCs w:val="false"/>
-            </w:rPr>
-            <w:t xml:space="preserve">and  </w:t>
-          </w:r>
-          <w:r>
-            <w:rPr>
-              <w:i/>
-              <w:iCs/>
-            </w:rPr>
-            <w:t>qe_generate_prebuilt</w:t>
-          </w:r>
-          <w:r>
-            <w:rPr>
-              <w:i w:val="false"/>
-              <w:iCs w:val="false"/>
-            </w:rPr>
-            <w:t xml:space="preserve"> is Linux centric. Equivalent Windows tools do not exist yet.</w:t>
-          </w:r>
-        </w:p>
-        <w:p>
-          <w:pPr>
-            <w:pStyle w:val="ListParagraph"/>
-            <w:numPr>
-              <w:ilvl w:val="0"/>
-              <w:numId w:val="0"/>
-            </w:numPr>
-            <w:ind w:left="1440" w:hanging="0"/>
-            <w:rPr/>
-          </w:pPr>
-          <w:r>
-            <w:rPr/>
-          </w:r>
-        </w:p>
-        <w:p>
-          <w:pPr>
-            <w:pStyle w:val="ListParagraph"/>
-            <w:numPr>
-              <w:ilvl w:val="0"/>
-              <w:numId w:val="1"/>
-            </w:numPr>
-            <w:spacing w:before="0" w:after="200"/>
             <w:contextualSpacing/>
             <w:rPr/>
           </w:pPr>
           <w:r>
             <w:rPr/>
-            <w:t>email tech-talk.</w:t>
           </w:r>
         </w:p>
       </w:sdtContent>
     </w:sdt>
     <w:sectPr>
-      <w:footerReference w:type="default" r:id="rId4"/>
+      <w:footerReference w:type="default" r:id="rId3"/>
       <w:type w:val="nextPage"/>
       <w:pgSz w:w="11906" w:h="16838"/>
       <w:pgMar w:left="1440" w:right="1440" w:header="0" w:top="1440" w:footer="708" w:bottom="1440" w:gutter="0"/>
@@ -1159,10 +1383,20 @@
   <w:p>
     <w:pPr>
       <w:pStyle w:val="Footer"/>
+      <w:widowControl/>
+      <w:tabs>
+        <w:tab w:val="center" w:pos="4513" w:leader="none"/>
+        <w:tab w:val="right" w:pos="9026" w:leader="none"/>
+      </w:tabs>
+      <w:bidi w:val="0"/>
+      <w:spacing w:lineRule="auto" w:line="240" w:before="0" w:after="0"/>
+      <w:ind w:left="720" w:right="0" w:hanging="0"/>
+      <w:jc w:val="left"/>
       <w:rPr/>
     </w:pPr>
     <w:r>
       <w:rPr/>
+      <w:t xml:space="preserve"> </w:t>
     </w:r>
   </w:p>
   <w:tbl>
@@ -1182,19 +1416,19 @@
       <w:tblLook w:val="00bf"/>
     </w:tblPr>
     <w:tblGrid>
-      <w:gridCol w:w="1159"/>
+      <w:gridCol w:w="1158"/>
       <w:gridCol w:w="1037"/>
-      <w:gridCol w:w="1027"/>
+      <w:gridCol w:w="1028"/>
       <w:gridCol w:w="908"/>
-      <w:gridCol w:w="511"/>
+      <w:gridCol w:w="510"/>
       <w:gridCol w:w="1807"/>
-      <w:gridCol w:w="2576"/>
+      <w:gridCol w:w="2577"/>
     </w:tblGrid>
     <w:tr>
       <w:trPr/>
       <w:tc>
         <w:tcPr>
-          <w:tcW w:w="1159" w:type="dxa"/>
+          <w:tcW w:w="1158" w:type="dxa"/>
           <w:tcBorders>
             <w:top w:val="single" w:sz="4" w:space="0" w:color="00000A"/>
           </w:tcBorders>
@@ -1246,7 +1480,7 @@
       </w:tc>
       <w:tc>
         <w:tcPr>
-          <w:tcW w:w="1027" w:type="dxa"/>
+          <w:tcW w:w="1028" w:type="dxa"/>
           <w:tcBorders>
             <w:top w:val="single" w:sz="4" w:space="0" w:color="00000A"/>
           </w:tcBorders>
@@ -1296,7 +1530,7 @@
       </w:tc>
       <w:tc>
         <w:tcPr>
-          <w:tcW w:w="511" w:type="dxa"/>
+          <w:tcW w:w="510" w:type="dxa"/>
           <w:tcBorders>
             <w:top w:val="single" w:sz="4" w:space="0" w:color="00000A"/>
           </w:tcBorders>
@@ -1344,7 +1578,7 @@
       </w:tc>
       <w:tc>
         <w:tcPr>
-          <w:tcW w:w="2576" w:type="dxa"/>
+          <w:tcW w:w="2577" w:type="dxa"/>
           <w:tcBorders>
             <w:top w:val="single" w:sz="4" w:space="0" w:color="00000A"/>
           </w:tcBorders>
@@ -2453,6 +2687,62 @@
       <w:rFonts w:cs="Wingdings"/>
     </w:rPr>
   </w:style>
+  <w:style w:type="character" w:styleId="ListLabel61">
+    <w:name w:val="ListLabel 61"/>
+    <w:qFormat/>
+    <w:rPr>
+      <w:rFonts w:cs=""/>
+    </w:rPr>
+  </w:style>
+  <w:style w:type="character" w:styleId="ListLabel62">
+    <w:name w:val="ListLabel 62"/>
+    <w:qFormat/>
+    <w:rPr>
+      <w:rFonts w:cs="Wingdings"/>
+    </w:rPr>
+  </w:style>
+  <w:style w:type="character" w:styleId="ListLabel63">
+    <w:name w:val="ListLabel 63"/>
+    <w:qFormat/>
+    <w:rPr>
+      <w:rFonts w:cs="Symbol"/>
+    </w:rPr>
+  </w:style>
+  <w:style w:type="character" w:styleId="ListLabel64">
+    <w:name w:val="ListLabel 64"/>
+    <w:qFormat/>
+    <w:rPr>
+      <w:rFonts w:cs="Courier New"/>
+    </w:rPr>
+  </w:style>
+  <w:style w:type="character" w:styleId="ListLabel65">
+    <w:name w:val="ListLabel 65"/>
+    <w:qFormat/>
+    <w:rPr>
+      <w:rFonts w:cs="Wingdings"/>
+    </w:rPr>
+  </w:style>
+  <w:style w:type="character" w:styleId="ListLabel66">
+    <w:name w:val="ListLabel 66"/>
+    <w:qFormat/>
+    <w:rPr>
+      <w:rFonts w:cs="Symbol"/>
+    </w:rPr>
+  </w:style>
+  <w:style w:type="character" w:styleId="ListLabel67">
+    <w:name w:val="ListLabel 67"/>
+    <w:qFormat/>
+    <w:rPr>
+      <w:rFonts w:cs="Courier New"/>
+    </w:rPr>
+  </w:style>
+  <w:style w:type="character" w:styleId="ListLabel68">
+    <w:name w:val="ListLabel 68"/>
+    <w:qFormat/>
+    <w:rPr>
+      <w:rFonts w:cs="Wingdings"/>
+    </w:rPr>
+  </w:style>
   <w:style w:type="paragraph" w:styleId="Heading">
     <w:name w:val="Heading"/>
     <w:basedOn w:val="Normal"/>

</xml_diff>

<commit_message>
Update release_notes for r3.6.2. Minor updates to other documentation as well.
</commit_message>
<xml_diff>
--- a/source/QE_ReleaseProcedure.docx
+++ b/source/QE_ReleaseProcedure.docx
@@ -1,6 +1,6 @@
 
 <file path=word/document.xml><?xml version="1.0" encoding="utf-8"?>
-<w:document xmlns:ve="http://schemas.openxmlformats.org/markup-compatibility/2006" xmlns:o="urn:schemas-microsoft-com:office:office" xmlns:r="http://schemas.openxmlformats.org/officeDocument/2006/relationships" xmlns:m="http://schemas.openxmlformats.org/officeDocument/2006/math" xmlns:v="urn:schemas-microsoft-com:vml" xmlns:wp="http://schemas.openxmlformats.org/drawingml/2006/wordprocessingDrawing" xmlns:w10="urn:schemas-microsoft-com:office:word" xmlns:w="http://schemas.openxmlformats.org/wordprocessingml/2006/main" xmlns:wne="http://schemas.microsoft.com/office/word/2006/wordml">
+<w:document xmlns:wpc="http://schemas.microsoft.com/office/word/2010/wordprocessingCanvas" xmlns:mc="http://schemas.openxmlformats.org/markup-compatibility/2006" xmlns:o="urn:schemas-microsoft-com:office:office" xmlns:r="http://schemas.openxmlformats.org/officeDocument/2006/relationships" xmlns:m="http://schemas.openxmlformats.org/officeDocument/2006/math" xmlns:v="urn:schemas-microsoft-com:vml" xmlns:wp14="http://schemas.microsoft.com/office/word/2010/wordprocessingDrawing" xmlns:wp="http://schemas.openxmlformats.org/drawingml/2006/wordprocessingDrawing" xmlns:w10="urn:schemas-microsoft-com:office:word" xmlns:w="http://schemas.openxmlformats.org/wordprocessingml/2006/main" xmlns:w14="http://schemas.microsoft.com/office/word/2010/wordml" xmlns:wpg="http://schemas.microsoft.com/office/word/2010/wordprocessingGroup" xmlns:wpi="http://schemas.microsoft.com/office/word/2010/wordprocessingInk" xmlns:wne="http://schemas.microsoft.com/office/word/2006/wordml" xmlns:wps="http://schemas.microsoft.com/office/word/2010/wordprocessingShape" mc:Ignorable="w14 wp14">
   <w:body>
     <w:p>
       <w:pPr>
@@ -9,7 +9,7 @@
       <w:r>
         <w:rPr>
           <w:noProof/>
-          <w:lang w:eastAsia="en-AU"/>
+          <w:lang w:val="en-GB" w:eastAsia="en-GB"/>
         </w:rPr>
         <w:drawing>
           <wp:inline distT="0" distB="0" distL="0" distR="0">
@@ -29,7 +29,7 @@
                     </pic:cNvPicPr>
                   </pic:nvPicPr>
                   <pic:blipFill>
-                    <a:blip r:embed="rId8" cstate="print"/>
+                    <a:blip r:embed="rId9" cstate="print"/>
                     <a:stretch>
                       <a:fillRect/>
                     </a:stretch>
@@ -83,13 +83,13 @@
         <w:jc w:val="center"/>
       </w:pPr>
       <w:r>
-        <w:t>13</w:t>
+        <w:t>6th</w:t>
       </w:r>
       <w:r>
         <w:t xml:space="preserve"> </w:t>
       </w:r>
       <w:r>
-        <w:t>April</w:t>
+        <w:t>October</w:t>
       </w:r>
       <w:r>
         <w:t xml:space="preserve"> 2018</w:t>
@@ -120,26 +120,20 @@
           <w:rFonts w:ascii="Calibri" w:eastAsia="Times New Roman" w:hAnsi="Calibri" w:cs="Courier New"/>
         </w:rPr>
       </w:pPr>
+      <w:proofErr w:type="gramStart"/>
       <w:r>
         <w:rPr>
           <w:rFonts w:eastAsia="Times New Roman" w:cs="Courier New"/>
         </w:rPr>
-        <w:t>Copyright (C) 2013, 2014, 2015</w:t>
-      </w:r>
-      <w:proofErr w:type="gramStart"/>
+        <w:t>Copyright (c) 2013-</w:t>
+      </w:r>
       <w:r>
         <w:rPr>
           <w:rFonts w:eastAsia="Times New Roman" w:cs="Courier New"/>
         </w:rPr>
-        <w:t>,2018</w:t>
+        <w:t>2018 Australian Synchrotron.</w:t>
       </w:r>
       <w:proofErr w:type="gramEnd"/>
-      <w:r>
-        <w:rPr>
-          <w:rFonts w:eastAsia="Times New Roman" w:cs="Courier New"/>
-        </w:rPr>
-        <w:t xml:space="preserve"> Australian Synchrotron.</w:t>
-      </w:r>
       <w:r>
         <w:rPr>
           <w:rFonts w:eastAsia="Times New Roman" w:cs="Courier New"/>
@@ -176,46 +170,32 @@
         <w:rPr>
           <w:rFonts w:eastAsia="Times New Roman" w:cs="Courier New"/>
         </w:rPr>
-        <w:t xml:space="preserve">Permission is granted to copy, distribute and/or modify this document under the terms of the GNU Free </w:t>
+        <w:t>Permission is granted to copy, distribute and/or modify this document under the terms of the GNU Free Documentation License, Version 1.3 or any later version published by the Free Software Foundation;</w:t>
       </w:r>
       <w:r>
         <w:rPr>
           <w:rFonts w:eastAsia="Times New Roman" w:cs="Courier New"/>
         </w:rPr>
-        <w:t>Documentation License, Version 1.3 or any later version published by the Free Software Foundation;</w:t>
+        <w:t xml:space="preserve"> </w:t>
       </w:r>
       <w:r>
         <w:rPr>
           <w:rFonts w:eastAsia="Times New Roman" w:cs="Courier New"/>
         </w:rPr>
-        <w:t xml:space="preserve"> </w:t>
+        <w:t>with no Invariant Sections, no Front-Cover Texts, and no Back-Cover Texts.</w:t>
       </w:r>
       <w:r>
         <w:rPr>
           <w:rFonts w:eastAsia="Times New Roman" w:cs="Courier New"/>
         </w:rPr>
-        <w:t>with no Invariant Sections, no Front-Cover Texts, and no Back-Cover Texts.</w:t>
-      </w:r>
-      <w:r>
-        <w:rPr>
-          <w:rFonts w:eastAsia="Times New Roman" w:cs="Courier New"/>
-        </w:rPr>
         <w:br/>
-        <w:t xml:space="preserve">A copy of the license is included in the associated document ‘QE Framework – QEGui </w:t>
-      </w:r>
-      <w:r>
-        <w:rPr>
-          <w:rFonts w:eastAsia="Times New Roman" w:cs="Courier New"/>
-        </w:rPr>
-        <w:t>and User Interface Design’.</w:t>
+        <w:t>A copy of the license is included in the associated document ‘QE Framework – QEGui and User Interface Design’.</w:t>
       </w:r>
     </w:p>
     <w:p>
       <w:pPr>
         <w:spacing w:after="0" w:line="240" w:lineRule="auto"/>
       </w:pPr>
-      <w:bookmarkStart w:id="0" w:name="_GoBack"/>
-      <w:bookmarkEnd w:id="0"/>
       <w:r>
         <w:br w:type="page"/>
       </w:r>
@@ -231,7 +211,13 @@
     </w:p>
     <w:p>
       <w:r>
-        <w:t xml:space="preserve">This document contains details on creating releases of the QE framework. It is intended to be used by those developing and maintaining the QE framework, not GUI or application developers using the QE framework. This procedure specifies the actions to be taken to release the QE framework to the wider EPICS community in additional to those required for a regular internal component release. </w:t>
+        <w:t>This document contains details on creating releases of the QE framework. It is intended to be used by those developing and maintaining the QE framework, not GUI or application developers using the QE framework. This procedure specifies the actions to be taken to release the QE framework to the wider EPICS community in additional to those</w:t>
+      </w:r>
+      <w:r>
+        <w:t xml:space="preserve"> actions</w:t>
+      </w:r>
+      <w:r>
+        <w:t xml:space="preserve"> required for a regular internal component release. </w:t>
       </w:r>
     </w:p>
     <w:p>
@@ -251,7 +237,7 @@
         <w:t>Source Forge</w:t>
       </w:r>
       <w:r>
-        <w:t xml:space="preserve"> to Github. This document has been internally relocated from the </w:t>
+        <w:t xml:space="preserve"> to Github. This document has been relocated from the </w:t>
       </w:r>
       <w:r>
         <w:rPr>
@@ -278,8 +264,8 @@
       <w:pPr>
         <w:pStyle w:val="Heading1"/>
       </w:pPr>
-      <w:bookmarkStart w:id="1" w:name="_Toc385953551"/>
-      <w:bookmarkEnd w:id="1"/>
+      <w:bookmarkStart w:id="0" w:name="_Toc385953551"/>
+      <w:bookmarkEnd w:id="0"/>
       <w:r>
         <w:t>Procedure</w:t>
       </w:r>
@@ -380,7 +366,14 @@
           <w:i/>
           <w:iCs/>
         </w:rPr>
-        <w:t xml:space="preserve"> –all </w:t>
+        <w:t xml:space="preserve"> -- </w:t>
+      </w:r>
+      <w:r>
+        <w:rPr>
+          <w:i/>
+          <w:iCs/>
+        </w:rPr>
+        <w:t xml:space="preserve">all </w:t>
       </w:r>
       <w:r>
         <w:t xml:space="preserve"> within at least one environment to ensure the GitHub head files are at least build-able. Note: a successful build does not mitigate the need for through testing of any new features. If </w:t>
@@ -422,7 +415,35 @@
         <w:rPr>
           <w:rFonts w:ascii="Courier" w:hAnsi="Courier"/>
         </w:rPr>
-        <w:t>//ASP/tec/gui/qeframework/trunk/</w:t>
+        <w:t>//ASP/</w:t>
+      </w:r>
+      <w:proofErr w:type="spellStart"/>
+      <w:r>
+        <w:rPr>
+          <w:rFonts w:ascii="Courier" w:hAnsi="Courier"/>
+        </w:rPr>
+        <w:t>tec</w:t>
+      </w:r>
+      <w:proofErr w:type="spellEnd"/>
+      <w:r>
+        <w:rPr>
+          <w:rFonts w:ascii="Courier" w:hAnsi="Courier"/>
+        </w:rPr>
+        <w:t>/</w:t>
+      </w:r>
+      <w:proofErr w:type="spellStart"/>
+      <w:r>
+        <w:rPr>
+          <w:rFonts w:ascii="Courier" w:hAnsi="Courier"/>
+        </w:rPr>
+        <w:t>gui</w:t>
+      </w:r>
+      <w:proofErr w:type="spellEnd"/>
+      <w:r>
+        <w:rPr>
+          <w:rFonts w:ascii="Courier" w:hAnsi="Courier"/>
+        </w:rPr>
+        <w:t>/qeframework/trunk/</w:t>
       </w:r>
       <w:r>
         <w:rPr>
@@ -443,8 +464,16 @@
         <w:rPr>
           <w:rFonts w:ascii="Courier" w:hAnsi="Courier"/>
         </w:rPr>
-        <w:t>/project/common/QEFrameworkVersion.h</w:t>
-      </w:r>
+        <w:t>/project/common/</w:t>
+      </w:r>
+      <w:proofErr w:type="spellStart"/>
+      <w:r>
+        <w:rPr>
+          <w:rFonts w:ascii="Courier" w:hAnsi="Courier"/>
+        </w:rPr>
+        <w:t>QEFrameworkVersion.h</w:t>
+      </w:r>
+      <w:proofErr w:type="spellEnd"/>
     </w:p>
     <w:p>
       <w:pPr>
@@ -512,9 +541,10 @@
       <w:pPr>
         <w:ind w:left="360" w:hanging="360"/>
       </w:pPr>
-      <w:bookmarkStart w:id="2" w:name="__DdeLink__182_1630634933"/>
-      <w:bookmarkEnd w:id="2"/>
-      <w:r>
+      <w:bookmarkStart w:id="1" w:name="__DdeLink__182_1630634933"/>
+      <w:bookmarkEnd w:id="1"/>
+      <w:r>
+        <w:lastRenderedPageBreak/>
         <w:t xml:space="preserve"> </w:t>
       </w:r>
       <w:r>
@@ -537,7 +567,6 @@
         <w:rPr>
           <w:rFonts w:ascii="Courier" w:hAnsi="Courier"/>
         </w:rPr>
-        <w:lastRenderedPageBreak/>
         <w:t>git</w:t>
       </w:r>
       <w:proofErr w:type="gramEnd"/>
@@ -566,10 +595,21 @@
         <w:t>e changes are mainly within the</w:t>
       </w:r>
       <w:r>
-        <w:t xml:space="preserve"> qeframework repository with some changes in the </w:t>
-      </w:r>
-      <w:r>
-        <w:t>qegui repository</w:t>
+        <w:t xml:space="preserve"> qeframework repository with </w:t>
+      </w:r>
+      <w:r>
+        <w:t xml:space="preserve">far fewer </w:t>
+      </w:r>
+      <w:r>
+        <w:t xml:space="preserve">changes in the </w:t>
+      </w:r>
+      <w:proofErr w:type="spellStart"/>
+      <w:r>
+        <w:t>qegui</w:t>
+      </w:r>
+      <w:proofErr w:type="spellEnd"/>
+      <w:r>
+        <w:t xml:space="preserve"> repository</w:t>
       </w:r>
       <w:r>
         <w:t>.</w:t>
@@ -630,21 +670,47 @@
         </w:pBdr>
         <w:ind w:left="360"/>
       </w:pPr>
+      <w:proofErr w:type="gramStart"/>
+      <w:r>
+        <w:rPr>
+          <w:rFonts w:ascii="Courier" w:hAnsi="Courier"/>
+        </w:rPr>
+        <w:t>cd</w:t>
+      </w:r>
+      <w:proofErr w:type="gramEnd"/>
+      <w:r>
+        <w:rPr>
+          <w:rFonts w:ascii="Courier" w:hAnsi="Courier"/>
+        </w:rPr>
+        <w:t xml:space="preserve"> …/</w:t>
+      </w:r>
       <w:proofErr w:type="spellStart"/>
-      <w:proofErr w:type="gramStart"/>
-      <w:r>
-        <w:rPr>
-          <w:rFonts w:ascii="Courier" w:hAnsi="Courier"/>
-        </w:rPr>
-        <w:t>cd</w:t>
+      <w:r>
+        <w:rPr>
+          <w:rFonts w:ascii="Courier" w:hAnsi="Courier"/>
+        </w:rPr>
+        <w:t>tec</w:t>
       </w:r>
       <w:proofErr w:type="spellEnd"/>
-      <w:proofErr w:type="gramEnd"/>
-      <w:r>
-        <w:rPr>
-          <w:rFonts w:ascii="Courier" w:hAnsi="Courier"/>
-        </w:rPr>
-        <w:t xml:space="preserve"> …/tec/gui/qeframework</w:t>
+      <w:r>
+        <w:rPr>
+          <w:rFonts w:ascii="Courier" w:hAnsi="Courier"/>
+        </w:rPr>
+        <w:t>/</w:t>
+      </w:r>
+      <w:proofErr w:type="spellStart"/>
+      <w:r>
+        <w:rPr>
+          <w:rFonts w:ascii="Courier" w:hAnsi="Courier"/>
+        </w:rPr>
+        <w:t>gui</w:t>
+      </w:r>
+      <w:proofErr w:type="spellEnd"/>
+      <w:r>
+        <w:rPr>
+          <w:rFonts w:ascii="Courier" w:hAnsi="Courier"/>
+        </w:rPr>
+        <w:t>/qeframework</w:t>
       </w:r>
       <w:r>
         <w:rPr>
@@ -697,22 +763,56 @@
         </w:pBdr>
         <w:ind w:left="360"/>
       </w:pPr>
+      <w:proofErr w:type="gramStart"/>
+      <w:r>
+        <w:rPr>
+          <w:rFonts w:ascii="Courier" w:hAnsi="Courier"/>
+        </w:rPr>
+        <w:t>cd</w:t>
+      </w:r>
+      <w:proofErr w:type="gramEnd"/>
+      <w:r>
+        <w:rPr>
+          <w:rFonts w:ascii="Courier" w:hAnsi="Courier"/>
+        </w:rPr>
+        <w:t xml:space="preserve"> …/</w:t>
+      </w:r>
       <w:proofErr w:type="spellStart"/>
-      <w:proofErr w:type="gramStart"/>
-      <w:r>
-        <w:rPr>
-          <w:rFonts w:ascii="Courier" w:hAnsi="Courier"/>
-        </w:rPr>
-        <w:t>cd</w:t>
+      <w:r>
+        <w:rPr>
+          <w:rFonts w:ascii="Courier" w:hAnsi="Courier"/>
+        </w:rPr>
+        <w:t>tec</w:t>
       </w:r>
       <w:proofErr w:type="spellEnd"/>
-      <w:proofErr w:type="gramEnd"/>
-      <w:r>
-        <w:rPr>
-          <w:rFonts w:ascii="Courier" w:hAnsi="Courier"/>
-        </w:rPr>
-        <w:t xml:space="preserve"> …/tec/gui/qegui</w:t>
-      </w:r>
+      <w:r>
+        <w:rPr>
+          <w:rFonts w:ascii="Courier" w:hAnsi="Courier"/>
+        </w:rPr>
+        <w:t>/</w:t>
+      </w:r>
+      <w:proofErr w:type="spellStart"/>
+      <w:r>
+        <w:rPr>
+          <w:rFonts w:ascii="Courier" w:hAnsi="Courier"/>
+        </w:rPr>
+        <w:t>gui</w:t>
+      </w:r>
+      <w:proofErr w:type="spellEnd"/>
+      <w:r>
+        <w:rPr>
+          <w:rFonts w:ascii="Courier" w:hAnsi="Courier"/>
+        </w:rPr>
+        <w:t>/</w:t>
+      </w:r>
+      <w:proofErr w:type="spellStart"/>
+      <w:r>
+        <w:rPr>
+          <w:rFonts w:ascii="Courier" w:hAnsi="Courier"/>
+        </w:rPr>
+        <w:t>qegui</w:t>
+      </w:r>
+      <w:proofErr w:type="spellEnd"/>
       <w:r>
         <w:rPr>
           <w:rFonts w:ascii="Courier" w:hAnsi="Courier"/>
@@ -731,7 +831,21 @@
         <w:rPr>
           <w:rFonts w:ascii="Courier" w:hAnsi="Courier"/>
         </w:rPr>
-        <w:t xml:space="preserve"> qegui/3-5-3-01  trunk</w:t>
+        <w:t xml:space="preserve"> </w:t>
+      </w:r>
+      <w:proofErr w:type="spellStart"/>
+      <w:r>
+        <w:rPr>
+          <w:rFonts w:ascii="Courier" w:hAnsi="Courier"/>
+        </w:rPr>
+        <w:t>qegui</w:t>
+      </w:r>
+      <w:proofErr w:type="spellEnd"/>
+      <w:r>
+        <w:rPr>
+          <w:rFonts w:ascii="Courier" w:hAnsi="Courier"/>
+        </w:rPr>
+        <w:t>/3-5-3-01  trunk</w:t>
       </w:r>
       <w:r>
         <w:rPr>
@@ -751,7 +865,21 @@
         <w:rPr>
           <w:rFonts w:ascii="Courier" w:hAnsi="Courier"/>
         </w:rPr>
-        <w:t xml:space="preserve">   qegui/3-5-3-01</w:t>
+        <w:t xml:space="preserve">   </w:t>
+      </w:r>
+      <w:proofErr w:type="spellStart"/>
+      <w:r>
+        <w:rPr>
+          <w:rFonts w:ascii="Courier" w:hAnsi="Courier"/>
+        </w:rPr>
+        <w:t>qegui</w:t>
+      </w:r>
+      <w:proofErr w:type="spellEnd"/>
+      <w:r>
+        <w:rPr>
+          <w:rFonts w:ascii="Courier" w:hAnsi="Courier"/>
+        </w:rPr>
+        <w:t>/3-5-3-01</w:t>
       </w:r>
     </w:p>
     <w:p>
@@ -800,7 +928,13 @@
         <w:t xml:space="preserve"> aligned</w:t>
       </w:r>
       <w:r>
-        <w:t xml:space="preserve"> for all components</w:t>
+        <w:t xml:space="preserve"> for all </w:t>
+      </w:r>
+      <w:r>
+        <w:t xml:space="preserve">the EPICS Qt </w:t>
+      </w:r>
+      <w:r>
+        <w:t>components</w:t>
       </w:r>
       <w:r>
         <w:t>.</w:t>
@@ -822,15 +956,13 @@
         <w:ind w:left="360"/>
       </w:pPr>
       <w:r>
-        <w:t xml:space="preserve">Commit the new files (framework version </w:t>
-      </w:r>
-      <w:proofErr w:type="gramStart"/>
-      <w:r>
-        <w:t>and  release</w:t>
-      </w:r>
-      <w:proofErr w:type="gramEnd"/>
-      <w:r>
-        <w:t xml:space="preserve"> notes </w:t>
+        <w:t>Commit the ne</w:t>
+      </w:r>
+      <w:r>
+        <w:t xml:space="preserve">w files (framework version and </w:t>
+      </w:r>
+      <w:r>
+        <w:t xml:space="preserve">release notes </w:t>
       </w:r>
       <w:proofErr w:type="spellStart"/>
       <w:r>
@@ -930,6 +1062,7 @@
         <w:pStyle w:val="ListParagraph"/>
       </w:pPr>
       <w:r>
+        <w:lastRenderedPageBreak/>
         <w:t xml:space="preserve">Note: we tag each repository identically even if there has been no change since the last release. </w:t>
       </w:r>
       <w:r>
@@ -978,26 +1111,41 @@
           <w:i/>
           <w:iCs/>
         </w:rPr>
-        <w:t xml:space="preserve"> -ffmpeg  </w:t>
-      </w:r>
-      <w:r>
-        <w:t xml:space="preserve">on all available environments. This not </w:t>
-      </w:r>
-      <w:r>
-        <w:t xml:space="preserve">only </w:t>
-      </w:r>
-      <w:r>
-        <w:t>verifies that the previous commit did not break anything, it now allows you to run</w:t>
-      </w:r>
-      <w:r>
-        <w:br/>
-      </w:r>
+        <w:t xml:space="preserve"> -</w:t>
+      </w:r>
+      <w:proofErr w:type="spellStart"/>
       <w:r>
         <w:rPr>
           <w:i/>
           <w:iCs/>
         </w:rPr>
-        <w:lastRenderedPageBreak/>
+        <w:t>ffmpeg</w:t>
+      </w:r>
+      <w:proofErr w:type="spellEnd"/>
+      <w:r>
+        <w:rPr>
+          <w:i/>
+          <w:iCs/>
+        </w:rPr>
+        <w:t xml:space="preserve">  </w:t>
+      </w:r>
+      <w:r>
+        <w:t xml:space="preserve">on all available environments. This not </w:t>
+      </w:r>
+      <w:r>
+        <w:t xml:space="preserve">only </w:t>
+      </w:r>
+      <w:r>
+        <w:t>verifies that the previous commit did not break anything, it now allows you to run</w:t>
+      </w:r>
+      <w:r>
+        <w:br/>
+      </w:r>
+      <w:r>
+        <w:rPr>
+          <w:i/>
+          <w:iCs/>
+        </w:rPr>
         <w:t>qtepics.github.io/trunk/tools/</w:t>
       </w:r>
       <w:proofErr w:type="spellStart"/>
@@ -1171,6 +1319,32 @@
         </w:numPr>
         <w:ind w:left="360"/>
       </w:pPr>
+      <w:r>
+        <w:t xml:space="preserve">Create a new msi for the release and commit to the </w:t>
+      </w:r>
+      <w:proofErr w:type="spellStart"/>
+      <w:r>
+        <w:t>qtBinaries</w:t>
+      </w:r>
+      <w:proofErr w:type="spellEnd"/>
+      <w:r>
+        <w:t xml:space="preserve"> repository.</w:t>
+      </w:r>
+      <w:r>
+        <w:br/>
+      </w:r>
+      <w:bookmarkStart w:id="2" w:name="_GoBack"/>
+      <w:bookmarkEnd w:id="2"/>
+    </w:p>
+    <w:p>
+      <w:pPr>
+        <w:pStyle w:val="ListParagraph"/>
+        <w:numPr>
+          <w:ilvl w:val="0"/>
+          <w:numId w:val="1"/>
+        </w:numPr>
+        <w:ind w:left="360"/>
+      </w:pPr>
       <w:proofErr w:type="gramStart"/>
       <w:r>
         <w:t>email</w:t>
@@ -1182,7 +1356,7 @@
     </w:p>
     <w:p/>
     <w:sectPr>
-      <w:footerReference w:type="default" r:id="rId9"/>
+      <w:footerReference w:type="default" r:id="rId10"/>
       <w:pgSz w:w="11906" w:h="16838"/>
       <w:pgMar w:top="1440" w:right="1440" w:bottom="1440" w:left="1440" w:header="0" w:footer="708" w:gutter="0"/>
       <w:cols w:space="720"/>
@@ -1194,7 +1368,7 @@
 </file>
 
 <file path=word/endnotes.xml><?xml version="1.0" encoding="utf-8"?>
-<w:endnotes xmlns:ve="http://schemas.openxmlformats.org/markup-compatibility/2006" xmlns:o="urn:schemas-microsoft-com:office:office" xmlns:r="http://schemas.openxmlformats.org/officeDocument/2006/relationships" xmlns:m="http://schemas.openxmlformats.org/officeDocument/2006/math" xmlns:v="urn:schemas-microsoft-com:vml" xmlns:wp="http://schemas.openxmlformats.org/drawingml/2006/wordprocessingDrawing" xmlns:w10="urn:schemas-microsoft-com:office:word" xmlns:w="http://schemas.openxmlformats.org/wordprocessingml/2006/main" xmlns:wne="http://schemas.microsoft.com/office/word/2006/wordml">
+<w:endnotes xmlns:wpc="http://schemas.microsoft.com/office/word/2010/wordprocessingCanvas" xmlns:mc="http://schemas.openxmlformats.org/markup-compatibility/2006" xmlns:o="urn:schemas-microsoft-com:office:office" xmlns:r="http://schemas.openxmlformats.org/officeDocument/2006/relationships" xmlns:m="http://schemas.openxmlformats.org/officeDocument/2006/math" xmlns:v="urn:schemas-microsoft-com:vml" xmlns:wp14="http://schemas.microsoft.com/office/word/2010/wordprocessingDrawing" xmlns:wp="http://schemas.openxmlformats.org/drawingml/2006/wordprocessingDrawing" xmlns:w10="urn:schemas-microsoft-com:office:word" xmlns:w="http://schemas.openxmlformats.org/wordprocessingml/2006/main" xmlns:w14="http://schemas.microsoft.com/office/word/2010/wordml" xmlns:wpg="http://schemas.microsoft.com/office/word/2010/wordprocessingGroup" xmlns:wpi="http://schemas.microsoft.com/office/word/2010/wordprocessingInk" xmlns:wne="http://schemas.microsoft.com/office/word/2006/wordml" xmlns:wps="http://schemas.microsoft.com/office/word/2010/wordprocessingShape" mc:Ignorable="w14 wp14">
   <w:endnote w:type="separator" w:id="-1">
     <w:p>
       <w:pPr>
@@ -1219,7 +1393,7 @@
 </file>
 
 <file path=word/footer1.xml><?xml version="1.0" encoding="utf-8"?>
-<w:ftr xmlns:ve="http://schemas.openxmlformats.org/markup-compatibility/2006" xmlns:o="urn:schemas-microsoft-com:office:office" xmlns:r="http://schemas.openxmlformats.org/officeDocument/2006/relationships" xmlns:m="http://schemas.openxmlformats.org/officeDocument/2006/math" xmlns:v="urn:schemas-microsoft-com:vml" xmlns:wp="http://schemas.openxmlformats.org/drawingml/2006/wordprocessingDrawing" xmlns:w10="urn:schemas-microsoft-com:office:word" xmlns:w="http://schemas.openxmlformats.org/wordprocessingml/2006/main" xmlns:wne="http://schemas.microsoft.com/office/word/2006/wordml">
+<w:ftr xmlns:wpc="http://schemas.microsoft.com/office/word/2010/wordprocessingCanvas" xmlns:mc="http://schemas.openxmlformats.org/markup-compatibility/2006" xmlns:o="urn:schemas-microsoft-com:office:office" xmlns:r="http://schemas.openxmlformats.org/officeDocument/2006/relationships" xmlns:m="http://schemas.openxmlformats.org/officeDocument/2006/math" xmlns:v="urn:schemas-microsoft-com:vml" xmlns:wp14="http://schemas.microsoft.com/office/word/2010/wordprocessingDrawing" xmlns:wp="http://schemas.openxmlformats.org/drawingml/2006/wordprocessingDrawing" xmlns:w10="urn:schemas-microsoft-com:office:word" xmlns:w="http://schemas.openxmlformats.org/wordprocessingml/2006/main" xmlns:w14="http://schemas.microsoft.com/office/word/2010/wordml" xmlns:wpg="http://schemas.microsoft.com/office/word/2010/wordprocessingGroup" xmlns:wpi="http://schemas.microsoft.com/office/word/2010/wordprocessingInk" xmlns:wne="http://schemas.microsoft.com/office/word/2006/wordml" xmlns:wps="http://schemas.microsoft.com/office/word/2010/wordprocessingShape" mc:Ignorable="w14 wp14">
   <w:p>
     <w:pPr>
       <w:pStyle w:val="Footer"/>
@@ -1241,7 +1415,7 @@
         <w:bottom w:w="28" w:type="dxa"/>
         <w:right w:w="0" w:type="dxa"/>
       </w:tblCellMar>
-      <w:tblLook w:val="00BF"/>
+      <w:tblLook w:val="00BF" w:firstRow="1" w:lastRow="0" w:firstColumn="1" w:lastColumn="0" w:noHBand="0" w:noVBand="0"/>
     </w:tblPr>
     <w:tblGrid>
       <w:gridCol w:w="1159"/>
@@ -1452,7 +1626,7 @@
 </file>
 
 <file path=word/footnotes.xml><?xml version="1.0" encoding="utf-8"?>
-<w:footnotes xmlns:ve="http://schemas.openxmlformats.org/markup-compatibility/2006" xmlns:o="urn:schemas-microsoft-com:office:office" xmlns:r="http://schemas.openxmlformats.org/officeDocument/2006/relationships" xmlns:m="http://schemas.openxmlformats.org/officeDocument/2006/math" xmlns:v="urn:schemas-microsoft-com:vml" xmlns:wp="http://schemas.openxmlformats.org/drawingml/2006/wordprocessingDrawing" xmlns:w10="urn:schemas-microsoft-com:office:word" xmlns:w="http://schemas.openxmlformats.org/wordprocessingml/2006/main" xmlns:wne="http://schemas.microsoft.com/office/word/2006/wordml">
+<w:footnotes xmlns:wpc="http://schemas.microsoft.com/office/word/2010/wordprocessingCanvas" xmlns:mc="http://schemas.openxmlformats.org/markup-compatibility/2006" xmlns:o="urn:schemas-microsoft-com:office:office" xmlns:r="http://schemas.openxmlformats.org/officeDocument/2006/relationships" xmlns:m="http://schemas.openxmlformats.org/officeDocument/2006/math" xmlns:v="urn:schemas-microsoft-com:vml" xmlns:wp14="http://schemas.microsoft.com/office/word/2010/wordprocessingDrawing" xmlns:wp="http://schemas.openxmlformats.org/drawingml/2006/wordprocessingDrawing" xmlns:w10="urn:schemas-microsoft-com:office:word" xmlns:w="http://schemas.openxmlformats.org/wordprocessingml/2006/main" xmlns:w14="http://schemas.microsoft.com/office/word/2010/wordml" xmlns:wpg="http://schemas.microsoft.com/office/word/2010/wordprocessingGroup" xmlns:wpi="http://schemas.microsoft.com/office/word/2010/wordprocessingInk" xmlns:wne="http://schemas.microsoft.com/office/word/2006/wordml" xmlns:wps="http://schemas.microsoft.com/office/word/2010/wordprocessingShape" mc:Ignorable="w14 wp14">
   <w:footnote w:type="separator" w:id="-1">
     <w:p>
       <w:pPr>
@@ -1477,7 +1651,7 @@
 </file>
 
 <file path=word/numbering.xml><?xml version="1.0" encoding="utf-8"?>
-<w:numbering xmlns:ve="http://schemas.openxmlformats.org/markup-compatibility/2006" xmlns:o="urn:schemas-microsoft-com:office:office" xmlns:r="http://schemas.openxmlformats.org/officeDocument/2006/relationships" xmlns:m="http://schemas.openxmlformats.org/officeDocument/2006/math" xmlns:v="urn:schemas-microsoft-com:vml" xmlns:wp="http://schemas.openxmlformats.org/drawingml/2006/wordprocessingDrawing" xmlns:w10="urn:schemas-microsoft-com:office:word" xmlns:w="http://schemas.openxmlformats.org/wordprocessingml/2006/main" xmlns:wne="http://schemas.microsoft.com/office/word/2006/wordml">
+<w:numbering xmlns:wpc="http://schemas.microsoft.com/office/word/2010/wordprocessingCanvas" xmlns:mc="http://schemas.openxmlformats.org/markup-compatibility/2006" xmlns:o="urn:schemas-microsoft-com:office:office" xmlns:r="http://schemas.openxmlformats.org/officeDocument/2006/relationships" xmlns:m="http://schemas.openxmlformats.org/officeDocument/2006/math" xmlns:v="urn:schemas-microsoft-com:vml" xmlns:wp14="http://schemas.microsoft.com/office/word/2010/wordprocessingDrawing" xmlns:wp="http://schemas.openxmlformats.org/drawingml/2006/wordprocessingDrawing" xmlns:w10="urn:schemas-microsoft-com:office:word" xmlns:w="http://schemas.openxmlformats.org/wordprocessingml/2006/main" xmlns:w14="http://schemas.microsoft.com/office/word/2010/wordml" xmlns:wpg="http://schemas.microsoft.com/office/word/2010/wordprocessingGroup" xmlns:wpi="http://schemas.microsoft.com/office/word/2010/wordprocessingInk" xmlns:wne="http://schemas.microsoft.com/office/word/2006/wordml" xmlns:wps="http://schemas.microsoft.com/office/word/2010/wordprocessingShape" mc:Ignorable="w14 wp14">
   <w:abstractNum w:abstractNumId="0">
     <w:nsid w:val="0A284EF9"/>
     <w:multiLevelType w:val="multilevel"/>
@@ -1720,7 +1894,7 @@
 </file>
 
 <file path=word/styles.xml><?xml version="1.0" encoding="utf-8"?>
-<w:styles xmlns:r="http://schemas.openxmlformats.org/officeDocument/2006/relationships" xmlns:w="http://schemas.openxmlformats.org/wordprocessingml/2006/main">
+<w:styles xmlns:mc="http://schemas.openxmlformats.org/markup-compatibility/2006" xmlns:r="http://schemas.openxmlformats.org/officeDocument/2006/relationships" xmlns:w="http://schemas.openxmlformats.org/wordprocessingml/2006/main" xmlns:w14="http://schemas.microsoft.com/office/word/2010/wordml" mc:Ignorable="w14">
   <w:docDefaults>
     <w:rPrDefault>
       <w:rPr>
@@ -1963,7 +2137,6 @@
     <w:uiPriority w:val="99"/>
     <w:semiHidden/>
     <w:unhideWhenUsed/>
-    <w:qFormat/>
     <w:tblPr>
       <w:tblInd w:w="0" w:type="dxa"/>
       <w:tblCellMar>
@@ -2808,7 +2981,6 @@
     <w:uiPriority w:val="59"/>
     <w:rsid w:val="00DE4E5D"/>
     <w:tblPr>
-      <w:tblInd w:w="0" w:type="dxa"/>
       <w:tblBorders>
         <w:top w:val="single" w:sz="4" w:space="0" w:color="000000" w:themeColor="text1"/>
         <w:left w:val="single" w:sz="4" w:space="0" w:color="000000" w:themeColor="text1"/>
@@ -2817,12 +2989,6 @@
         <w:insideH w:val="single" w:sz="4" w:space="0" w:color="000000" w:themeColor="text1"/>
         <w:insideV w:val="single" w:sz="4" w:space="0" w:color="000000" w:themeColor="text1"/>
       </w:tblBorders>
-      <w:tblCellMar>
-        <w:top w:w="0" w:type="dxa"/>
-        <w:left w:w="108" w:type="dxa"/>
-        <w:bottom w:w="0" w:type="dxa"/>
-        <w:right w:w="108" w:type="dxa"/>
-      </w:tblCellMar>
     </w:tblPr>
   </w:style>
   <w:style w:type="paragraph" w:styleId="TOC1">
@@ -2847,6 +3013,196 @@
       <w:color w:val="0000FF" w:themeColor="hyperlink"/>
       <w:u w:val="single"/>
     </w:rPr>
+  </w:style>
+</w:styles>
+</file>
+
+<file path=word/stylesWithEffects.xml><?xml version="1.0" encoding="utf-8"?>
+<w:styles xmlns:wpc="http://schemas.microsoft.com/office/word/2010/wordprocessingCanvas" xmlns:mc="http://schemas.openxmlformats.org/markup-compatibility/2006" xmlns:o="urn:schemas-microsoft-com:office:office" xmlns:r="http://schemas.openxmlformats.org/officeDocument/2006/relationships" xmlns:m="http://schemas.openxmlformats.org/officeDocument/2006/math" xmlns:v="urn:schemas-microsoft-com:vml" xmlns:wp14="http://schemas.microsoft.com/office/word/2010/wordprocessingDrawing" xmlns:wp="http://schemas.openxmlformats.org/drawingml/2006/wordprocessingDrawing" xmlns:w10="urn:schemas-microsoft-com:office:word" xmlns:w="http://schemas.openxmlformats.org/wordprocessingml/2006/main" xmlns:w14="http://schemas.microsoft.com/office/word/2010/wordml" xmlns:wpg="http://schemas.microsoft.com/office/word/2010/wordprocessingGroup" xmlns:wpi="http://schemas.microsoft.com/office/word/2010/wordprocessingInk" xmlns:wne="http://schemas.microsoft.com/office/word/2006/wordml" xmlns:wps="http://schemas.microsoft.com/office/word/2010/wordprocessingShape" mc:Ignorable="w14 wp14">
+  <w:docDefaults>
+    <w:rPrDefault>
+      <w:rPr>
+        <w:rFonts w:asciiTheme="minorHAnsi" w:eastAsiaTheme="minorEastAsia" w:hAnsiTheme="minorHAnsi" w:cstheme="minorBidi"/>
+        <w:sz w:val="22"/>
+        <w:szCs w:val="22"/>
+        <w:lang w:val="en-GB" w:eastAsia="en-GB" w:bidi="ar-SA"/>
+      </w:rPr>
+    </w:rPrDefault>
+    <w:pPrDefault>
+      <w:pPr>
+        <w:spacing w:after="200" w:line="276" w:lineRule="auto"/>
+      </w:pPr>
+    </w:pPrDefault>
+  </w:docDefaults>
+  <w:latentStyles w:defLockedState="0" w:defUIPriority="99" w:defSemiHidden="1" w:defUnhideWhenUsed="1" w:defQFormat="0" w:count="267">
+    <w:lsdException w:name="Normal" w:semiHidden="0" w:uiPriority="0" w:unhideWhenUsed="0" w:qFormat="1"/>
+    <w:lsdException w:name="heading 1" w:semiHidden="0" w:uiPriority="9" w:unhideWhenUsed="0" w:qFormat="1"/>
+    <w:lsdException w:name="heading 2" w:uiPriority="9" w:qFormat="1"/>
+    <w:lsdException w:name="heading 3" w:uiPriority="9" w:qFormat="1"/>
+    <w:lsdException w:name="heading 4" w:uiPriority="9" w:qFormat="1"/>
+    <w:lsdException w:name="heading 5" w:uiPriority="9" w:qFormat="1"/>
+    <w:lsdException w:name="heading 6" w:uiPriority="9" w:qFormat="1"/>
+    <w:lsdException w:name="heading 7" w:uiPriority="9" w:qFormat="1"/>
+    <w:lsdException w:name="heading 8" w:uiPriority="9" w:qFormat="1"/>
+    <w:lsdException w:name="heading 9" w:uiPriority="9" w:qFormat="1"/>
+    <w:lsdException w:name="toc 1" w:uiPriority="39"/>
+    <w:lsdException w:name="toc 2" w:uiPriority="39"/>
+    <w:lsdException w:name="toc 3" w:uiPriority="39"/>
+    <w:lsdException w:name="toc 4" w:uiPriority="39"/>
+    <w:lsdException w:name="toc 5" w:uiPriority="39"/>
+    <w:lsdException w:name="toc 6" w:uiPriority="39"/>
+    <w:lsdException w:name="toc 7" w:uiPriority="39"/>
+    <w:lsdException w:name="toc 8" w:uiPriority="39"/>
+    <w:lsdException w:name="toc 9" w:uiPriority="39"/>
+    <w:lsdException w:name="caption" w:uiPriority="35" w:qFormat="1"/>
+    <w:lsdException w:name="Title" w:semiHidden="0" w:uiPriority="10" w:unhideWhenUsed="0" w:qFormat="1"/>
+    <w:lsdException w:name="Default Paragraph Font" w:uiPriority="1"/>
+    <w:lsdException w:name="Subtitle" w:semiHidden="0" w:uiPriority="11" w:unhideWhenUsed="0" w:qFormat="1"/>
+    <w:lsdException w:name="Strong" w:semiHidden="0" w:uiPriority="22" w:unhideWhenUsed="0" w:qFormat="1"/>
+    <w:lsdException w:name="Emphasis" w:semiHidden="0" w:uiPriority="20" w:unhideWhenUsed="0" w:qFormat="1"/>
+    <w:lsdException w:name="Table Grid" w:semiHidden="0" w:uiPriority="59" w:unhideWhenUsed="0"/>
+    <w:lsdException w:name="Placeholder Text" w:unhideWhenUsed="0"/>
+    <w:lsdException w:name="No Spacing" w:semiHidden="0" w:uiPriority="1" w:unhideWhenUsed="0" w:qFormat="1"/>
+    <w:lsdException w:name="Light Shading" w:semiHidden="0" w:uiPriority="60" w:unhideWhenUsed="0"/>
+    <w:lsdException w:name="Light List" w:semiHidden="0" w:uiPriority="61" w:unhideWhenUsed="0"/>
+    <w:lsdException w:name="Light Grid" w:semiHidden="0" w:uiPriority="62" w:unhideWhenUsed="0"/>
+    <w:lsdException w:name="Medium Shading 1" w:semiHidden="0" w:uiPriority="63" w:unhideWhenUsed="0"/>
+    <w:lsdException w:name="Medium Shading 2" w:semiHidden="0" w:uiPriority="64" w:unhideWhenUsed="0"/>
+    <w:lsdException w:name="Medium List 1" w:semiHidden="0" w:uiPriority="65" w:unhideWhenUsed="0"/>
+    <w:lsdException w:name="Medium List 2" w:semiHidden="0" w:uiPriority="66" w:unhideWhenUsed="0"/>
+    <w:lsdException w:name="Medium Grid 1" w:semiHidden="0" w:uiPriority="67" w:unhideWhenUsed="0"/>
+    <w:lsdException w:name="Medium Grid 2" w:semiHidden="0" w:uiPriority="68" w:unhideWhenUsed="0"/>
+    <w:lsdException w:name="Medium Grid 3" w:semiHidden="0" w:uiPriority="69" w:unhideWhenUsed="0"/>
+    <w:lsdException w:name="Dark List" w:semiHidden="0" w:uiPriority="70" w:unhideWhenUsed="0"/>
+    <w:lsdException w:name="Colorful Shading" w:semiHidden="0" w:uiPriority="71" w:unhideWhenUsed="0"/>
+    <w:lsdException w:name="Colorful List" w:semiHidden="0" w:uiPriority="72" w:unhideWhenUsed="0"/>
+    <w:lsdException w:name="Colorful Grid" w:semiHidden="0" w:uiPriority="73" w:unhideWhenUsed="0"/>
+    <w:lsdException w:name="Light Shading Accent 1" w:semiHidden="0" w:uiPriority="60" w:unhideWhenUsed="0"/>
+    <w:lsdException w:name="Light List Accent 1" w:semiHidden="0" w:uiPriority="61" w:unhideWhenUsed="0"/>
+    <w:lsdException w:name="Light Grid Accent 1" w:semiHidden="0" w:uiPriority="62" w:unhideWhenUsed="0"/>
+    <w:lsdException w:name="Medium Shading 1 Accent 1" w:semiHidden="0" w:uiPriority="63" w:unhideWhenUsed="0"/>
+    <w:lsdException w:name="Medium Shading 2 Accent 1" w:semiHidden="0" w:uiPriority="64" w:unhideWhenUsed="0"/>
+    <w:lsdException w:name="Medium List 1 Accent 1" w:semiHidden="0" w:uiPriority="65" w:unhideWhenUsed="0"/>
+    <w:lsdException w:name="Revision" w:unhideWhenUsed="0"/>
+    <w:lsdException w:name="List Paragraph" w:semiHidden="0" w:uiPriority="34" w:unhideWhenUsed="0" w:qFormat="1"/>
+    <w:lsdException w:name="Quote" w:semiHidden="0" w:uiPriority="29" w:unhideWhenUsed="0" w:qFormat="1"/>
+    <w:lsdException w:name="Intense Quote" w:semiHidden="0" w:uiPriority="30" w:unhideWhenUsed="0" w:qFormat="1"/>
+    <w:lsdException w:name="Medium List 2 Accent 1" w:semiHidden="0" w:uiPriority="66" w:unhideWhenUsed="0"/>
+    <w:lsdException w:name="Medium Grid 1 Accent 1" w:semiHidden="0" w:uiPriority="67" w:unhideWhenUsed="0"/>
+    <w:lsdException w:name="Medium Grid 2 Accent 1" w:semiHidden="0" w:uiPriority="68" w:unhideWhenUsed="0"/>
+    <w:lsdException w:name="Medium Grid 3 Accent 1" w:semiHidden="0" w:uiPriority="69" w:unhideWhenUsed="0"/>
+    <w:lsdException w:name="Dark List Accent 1" w:semiHidden="0" w:uiPriority="70" w:unhideWhenUsed="0"/>
+    <w:lsdException w:name="Colorful Shading Accent 1" w:semiHidden="0" w:uiPriority="71" w:unhideWhenUsed="0"/>
+    <w:lsdException w:name="Colorful List Accent 1" w:semiHidden="0" w:uiPriority="72" w:unhideWhenUsed="0"/>
+    <w:lsdException w:name="Colorful Grid Accent 1" w:semiHidden="0" w:uiPriority="73" w:unhideWhenUsed="0"/>
+    <w:lsdException w:name="Light Shading Accent 2" w:semiHidden="0" w:uiPriority="60" w:unhideWhenUsed="0"/>
+    <w:lsdException w:name="Light List Accent 2" w:semiHidden="0" w:uiPriority="61" w:unhideWhenUsed="0"/>
+    <w:lsdException w:name="Light Grid Accent 2" w:semiHidden="0" w:uiPriority="62" w:unhideWhenUsed="0"/>
+    <w:lsdException w:name="Medium Shading 1 Accent 2" w:semiHidden="0" w:uiPriority="63" w:unhideWhenUsed="0"/>
+    <w:lsdException w:name="Medium Shading 2 Accent 2" w:semiHidden="0" w:uiPriority="64" w:unhideWhenUsed="0"/>
+    <w:lsdException w:name="Medium List 1 Accent 2" w:semiHidden="0" w:uiPriority="65" w:unhideWhenUsed="0"/>
+    <w:lsdException w:name="Medium List 2 Accent 2" w:semiHidden="0" w:uiPriority="66" w:unhideWhenUsed="0"/>
+    <w:lsdException w:name="Medium Grid 1 Accent 2" w:semiHidden="0" w:uiPriority="67" w:unhideWhenUsed="0"/>
+    <w:lsdException w:name="Medium Grid 2 Accent 2" w:semiHidden="0" w:uiPriority="68" w:unhideWhenUsed="0"/>
+    <w:lsdException w:name="Medium Grid 3 Accent 2" w:semiHidden="0" w:uiPriority="69" w:unhideWhenUsed="0"/>
+    <w:lsdException w:name="Dark List Accent 2" w:semiHidden="0" w:uiPriority="70" w:unhideWhenUsed="0"/>
+    <w:lsdException w:name="Colorful Shading Accent 2" w:semiHidden="0" w:uiPriority="71" w:unhideWhenUsed="0"/>
+    <w:lsdException w:name="Colorful List Accent 2" w:semiHidden="0" w:uiPriority="72" w:unhideWhenUsed="0"/>
+    <w:lsdException w:name="Colorful Grid Accent 2" w:semiHidden="0" w:uiPriority="73" w:unhideWhenUsed="0"/>
+    <w:lsdException w:name="Light Shading Accent 3" w:semiHidden="0" w:uiPriority="60" w:unhideWhenUsed="0"/>
+    <w:lsdException w:name="Light List Accent 3" w:semiHidden="0" w:uiPriority="61" w:unhideWhenUsed="0"/>
+    <w:lsdException w:name="Light Grid Accent 3" w:semiHidden="0" w:uiPriority="62" w:unhideWhenUsed="0"/>
+    <w:lsdException w:name="Medium Shading 1 Accent 3" w:semiHidden="0" w:uiPriority="63" w:unhideWhenUsed="0"/>
+    <w:lsdException w:name="Medium Shading 2 Accent 3" w:semiHidden="0" w:uiPriority="64" w:unhideWhenUsed="0"/>
+    <w:lsdException w:name="Medium List 1 Accent 3" w:semiHidden="0" w:uiPriority="65" w:unhideWhenUsed="0"/>
+    <w:lsdException w:name="Medium List 2 Accent 3" w:semiHidden="0" w:uiPriority="66" w:unhideWhenUsed="0"/>
+    <w:lsdException w:name="Medium Grid 1 Accent 3" w:semiHidden="0" w:uiPriority="67" w:unhideWhenUsed="0"/>
+    <w:lsdException w:name="Medium Grid 2 Accent 3" w:semiHidden="0" w:uiPriority="68" w:unhideWhenUsed="0"/>
+    <w:lsdException w:name="Medium Grid 3 Accent 3" w:semiHidden="0" w:uiPriority="69" w:unhideWhenUsed="0"/>
+    <w:lsdException w:name="Dark List Accent 3" w:semiHidden="0" w:uiPriority="70" w:unhideWhenUsed="0"/>
+    <w:lsdException w:name="Colorful Shading Accent 3" w:semiHidden="0" w:uiPriority="71" w:unhideWhenUsed="0"/>
+    <w:lsdException w:name="Colorful List Accent 3" w:semiHidden="0" w:uiPriority="72" w:unhideWhenUsed="0"/>
+    <w:lsdException w:name="Colorful Grid Accent 3" w:semiHidden="0" w:uiPriority="73" w:unhideWhenUsed="0"/>
+    <w:lsdException w:name="Light Shading Accent 4" w:semiHidden="0" w:uiPriority="60" w:unhideWhenUsed="0"/>
+    <w:lsdException w:name="Light List Accent 4" w:semiHidden="0" w:uiPriority="61" w:unhideWhenUsed="0"/>
+    <w:lsdException w:name="Light Grid Accent 4" w:semiHidden="0" w:uiPriority="62" w:unhideWhenUsed="0"/>
+    <w:lsdException w:name="Medium Shading 1 Accent 4" w:semiHidden="0" w:uiPriority="63" w:unhideWhenUsed="0"/>
+    <w:lsdException w:name="Medium Shading 2 Accent 4" w:semiHidden="0" w:uiPriority="64" w:unhideWhenUsed="0"/>
+    <w:lsdException w:name="Medium List 1 Accent 4" w:semiHidden="0" w:uiPriority="65" w:unhideWhenUsed="0"/>
+    <w:lsdException w:name="Medium List 2 Accent 4" w:semiHidden="0" w:uiPriority="66" w:unhideWhenUsed="0"/>
+    <w:lsdException w:name="Medium Grid 1 Accent 4" w:semiHidden="0" w:uiPriority="67" w:unhideWhenUsed="0"/>
+    <w:lsdException w:name="Medium Grid 2 Accent 4" w:semiHidden="0" w:uiPriority="68" w:unhideWhenUsed="0"/>
+    <w:lsdException w:name="Medium Grid 3 Accent 4" w:semiHidden="0" w:uiPriority="69" w:unhideWhenUsed="0"/>
+    <w:lsdException w:name="Dark List Accent 4" w:semiHidden="0" w:uiPriority="70" w:unhideWhenUsed="0"/>
+    <w:lsdException w:name="Colorful Shading Accent 4" w:semiHidden="0" w:uiPriority="71" w:unhideWhenUsed="0"/>
+    <w:lsdException w:name="Colorful List Accent 4" w:semiHidden="0" w:uiPriority="72" w:unhideWhenUsed="0"/>
+    <w:lsdException w:name="Colorful Grid Accent 4" w:semiHidden="0" w:uiPriority="73" w:unhideWhenUsed="0"/>
+    <w:lsdException w:name="Light Shading Accent 5" w:semiHidden="0" w:uiPriority="60" w:unhideWhenUsed="0"/>
+    <w:lsdException w:name="Light List Accent 5" w:semiHidden="0" w:uiPriority="61" w:unhideWhenUsed="0"/>
+    <w:lsdException w:name="Light Grid Accent 5" w:semiHidden="0" w:uiPriority="62" w:unhideWhenUsed="0"/>
+    <w:lsdException w:name="Medium Shading 1 Accent 5" w:semiHidden="0" w:uiPriority="63" w:unhideWhenUsed="0"/>
+    <w:lsdException w:name="Medium Shading 2 Accent 5" w:semiHidden="0" w:uiPriority="64" w:unhideWhenUsed="0"/>
+    <w:lsdException w:name="Medium List 1 Accent 5" w:semiHidden="0" w:uiPriority="65" w:unhideWhenUsed="0"/>
+    <w:lsdException w:name="Medium List 2 Accent 5" w:semiHidden="0" w:uiPriority="66" w:unhideWhenUsed="0"/>
+    <w:lsdException w:name="Medium Grid 1 Accent 5" w:semiHidden="0" w:uiPriority="67" w:unhideWhenUsed="0"/>
+    <w:lsdException w:name="Medium Grid 2 Accent 5" w:semiHidden="0" w:uiPriority="68" w:unhideWhenUsed="0"/>
+    <w:lsdException w:name="Medium Grid 3 Accent 5" w:semiHidden="0" w:uiPriority="69" w:unhideWhenUsed="0"/>
+    <w:lsdException w:name="Dark List Accent 5" w:semiHidden="0" w:uiPriority="70" w:unhideWhenUsed="0"/>
+    <w:lsdException w:name="Colorful Shading Accent 5" w:semiHidden="0" w:uiPriority="71" w:unhideWhenUsed="0"/>
+    <w:lsdException w:name="Colorful List Accent 5" w:semiHidden="0" w:uiPriority="72" w:unhideWhenUsed="0"/>
+    <w:lsdException w:name="Colorful Grid Accent 5" w:semiHidden="0" w:uiPriority="73" w:unhideWhenUsed="0"/>
+    <w:lsdException w:name="Light Shading Accent 6" w:semiHidden="0" w:uiPriority="60" w:unhideWhenUsed="0"/>
+    <w:lsdException w:name="Light List Accent 6" w:semiHidden="0" w:uiPriority="61" w:unhideWhenUsed="0"/>
+    <w:lsdException w:name="Light Grid Accent 6" w:semiHidden="0" w:uiPriority="62" w:unhideWhenUsed="0"/>
+    <w:lsdException w:name="Medium Shading 1 Accent 6" w:semiHidden="0" w:uiPriority="63" w:unhideWhenUsed="0"/>
+    <w:lsdException w:name="Medium Shading 2 Accent 6" w:semiHidden="0" w:uiPriority="64" w:unhideWhenUsed="0"/>
+    <w:lsdException w:name="Medium List 1 Accent 6" w:semiHidden="0" w:uiPriority="65" w:unhideWhenUsed="0"/>
+    <w:lsdException w:name="Medium List 2 Accent 6" w:semiHidden="0" w:uiPriority="66" w:unhideWhenUsed="0"/>
+    <w:lsdException w:name="Medium Grid 1 Accent 6" w:semiHidden="0" w:uiPriority="67" w:unhideWhenUsed="0"/>
+    <w:lsdException w:name="Medium Grid 2 Accent 6" w:semiHidden="0" w:uiPriority="68" w:unhideWhenUsed="0"/>
+    <w:lsdException w:name="Medium Grid 3 Accent 6" w:semiHidden="0" w:uiPriority="69" w:unhideWhenUsed="0"/>
+    <w:lsdException w:name="Dark List Accent 6" w:semiHidden="0" w:uiPriority="70" w:unhideWhenUsed="0"/>
+    <w:lsdException w:name="Colorful Shading Accent 6" w:semiHidden="0" w:uiPriority="71" w:unhideWhenUsed="0"/>
+    <w:lsdException w:name="Colorful List Accent 6" w:semiHidden="0" w:uiPriority="72" w:unhideWhenUsed="0"/>
+    <w:lsdException w:name="Colorful Grid Accent 6" w:semiHidden="0" w:uiPriority="73" w:unhideWhenUsed="0"/>
+    <w:lsdException w:name="Subtle Emphasis" w:semiHidden="0" w:uiPriority="19" w:unhideWhenUsed="0" w:qFormat="1"/>
+    <w:lsdException w:name="Intense Emphasis" w:semiHidden="0" w:uiPriority="21" w:unhideWhenUsed="0" w:qFormat="1"/>
+    <w:lsdException w:name="Subtle Reference" w:semiHidden="0" w:uiPriority="31" w:unhideWhenUsed="0" w:qFormat="1"/>
+    <w:lsdException w:name="Intense Reference" w:semiHidden="0" w:uiPriority="32" w:unhideWhenUsed="0" w:qFormat="1"/>
+    <w:lsdException w:name="Book Title" w:semiHidden="0" w:uiPriority="33" w:unhideWhenUsed="0" w:qFormat="1"/>
+    <w:lsdException w:name="Bibliography" w:uiPriority="37"/>
+    <w:lsdException w:name="TOC Heading" w:uiPriority="39" w:qFormat="1"/>
+  </w:latentStyles>
+  <w:style w:type="paragraph" w:default="1" w:styleId="Normal">
+    <w:name w:val="Normal"/>
+    <w:qFormat/>
+  </w:style>
+  <w:style w:type="character" w:default="1" w:styleId="DefaultParagraphFont">
+    <w:name w:val="Default Paragraph Font"/>
+    <w:uiPriority w:val="1"/>
+    <w:semiHidden/>
+    <w:unhideWhenUsed/>
+  </w:style>
+  <w:style w:type="table" w:default="1" w:styleId="TableNormal">
+    <w:name w:val="Normal Table"/>
+    <w:uiPriority w:val="99"/>
+    <w:semiHidden/>
+    <w:unhideWhenUsed/>
+    <w:tblPr>
+      <w:tblInd w:w="0" w:type="dxa"/>
+      <w:tblCellMar>
+        <w:top w:w="0" w:type="dxa"/>
+        <w:left w:w="108" w:type="dxa"/>
+        <w:bottom w:w="0" w:type="dxa"/>
+        <w:right w:w="108" w:type="dxa"/>
+      </w:tblCellMar>
+    </w:tblPr>
+  </w:style>
+  <w:style w:type="numbering" w:default="1" w:styleId="NoList">
+    <w:name w:val="No List"/>
+    <w:uiPriority w:val="99"/>
+    <w:semiHidden/>
+    <w:unhideWhenUsed/>
   </w:style>
 </w:styles>
 </file>
@@ -3139,7 +3495,7 @@
 </file>
 
 <file path=customXml/itemProps1.xml><?xml version="1.0" encoding="utf-8"?>
-<ds:datastoreItem xmlns:ds="http://schemas.openxmlformats.org/officeDocument/2006/customXml" ds:itemID="{0FAD8595-6F88-4376-A6D4-E30F459185B7}">
+<ds:datastoreItem xmlns:ds="http://schemas.openxmlformats.org/officeDocument/2006/customXml" ds:itemID="{7CFC8A7C-585B-4247-960C-66B3BA3A4EE2}">
   <ds:schemaRefs>
     <ds:schemaRef ds:uri="http://schemas.openxmlformats.org/officeDocument/2006/bibliography"/>
   </ds:schemaRefs>

</xml_diff>

<commit_message>
Update release procedure to include generating an rpm file. Set release date in release_notes.md
</commit_message>
<xml_diff>
--- a/source/QE_ReleaseProcedure.docx
+++ b/source/QE_ReleaseProcedure.docx
@@ -1,6 +1,6 @@
 
 <file path=word/document.xml><?xml version="1.0" encoding="utf-8"?>
-<w:document xmlns:wpc="http://schemas.microsoft.com/office/word/2010/wordprocessingCanvas" xmlns:mc="http://schemas.openxmlformats.org/markup-compatibility/2006" xmlns:o="urn:schemas-microsoft-com:office:office" xmlns:r="http://schemas.openxmlformats.org/officeDocument/2006/relationships" xmlns:m="http://schemas.openxmlformats.org/officeDocument/2006/math" xmlns:v="urn:schemas-microsoft-com:vml" xmlns:wp14="http://schemas.microsoft.com/office/word/2010/wordprocessingDrawing" xmlns:wp="http://schemas.openxmlformats.org/drawingml/2006/wordprocessingDrawing" xmlns:w10="urn:schemas-microsoft-com:office:word" xmlns:w="http://schemas.openxmlformats.org/wordprocessingml/2006/main" xmlns:w14="http://schemas.microsoft.com/office/word/2010/wordml" xmlns:wpg="http://schemas.microsoft.com/office/word/2010/wordprocessingGroup" xmlns:wpi="http://schemas.microsoft.com/office/word/2010/wordprocessingInk" xmlns:wne="http://schemas.microsoft.com/office/word/2006/wordml" xmlns:wps="http://schemas.microsoft.com/office/word/2010/wordprocessingShape" mc:Ignorable="w14 wp14">
+<w:document xmlns:wpc="http://schemas.microsoft.com/office/word/2010/wordprocessingCanvas" xmlns:cx="http://schemas.microsoft.com/office/drawing/2014/chartex" xmlns:cx1="http://schemas.microsoft.com/office/drawing/2015/9/8/chartex" xmlns:mc="http://schemas.openxmlformats.org/markup-compatibility/2006" xmlns:o="urn:schemas-microsoft-com:office:office" xmlns:r="http://schemas.openxmlformats.org/officeDocument/2006/relationships" xmlns:m="http://schemas.openxmlformats.org/officeDocument/2006/math" xmlns:v="urn:schemas-microsoft-com:vml" xmlns:wp14="http://schemas.microsoft.com/office/word/2010/wordprocessingDrawing" xmlns:wp="http://schemas.openxmlformats.org/drawingml/2006/wordprocessingDrawing" xmlns:w10="urn:schemas-microsoft-com:office:word" xmlns:w="http://schemas.openxmlformats.org/wordprocessingml/2006/main" xmlns:w14="http://schemas.microsoft.com/office/word/2010/wordml" xmlns:w15="http://schemas.microsoft.com/office/word/2012/wordml" xmlns:w16se="http://schemas.microsoft.com/office/word/2015/wordml/symex" xmlns:wpg="http://schemas.microsoft.com/office/word/2010/wordprocessingGroup" xmlns:wpi="http://schemas.microsoft.com/office/word/2010/wordprocessingInk" xmlns:wne="http://schemas.microsoft.com/office/word/2006/wordml" xmlns:wps="http://schemas.microsoft.com/office/word/2010/wordprocessingShape" mc:Ignorable="w14 w15 w16se wp14">
   <w:body>
     <w:p>
       <w:pPr>
@@ -9,7 +9,7 @@
       <w:r>
         <w:rPr>
           <w:noProof/>
-          <w:lang w:val="en-GB" w:eastAsia="en-GB"/>
+          <w:lang w:eastAsia="en-AU"/>
         </w:rPr>
         <w:drawing>
           <wp:inline distT="0" distB="0" distL="0" distR="0">
@@ -29,7 +29,7 @@
                     </pic:cNvPicPr>
                   </pic:nvPicPr>
                   <pic:blipFill>
-                    <a:blip r:embed="rId9"/>
+                    <a:blip r:embed="rId8"/>
                     <a:stretch>
                       <a:fillRect/>
                     </a:stretch>
@@ -83,7 +83,7 @@
         <w:jc w:val="center"/>
       </w:pPr>
       <w:r>
-        <w:t>19</w:t>
+        <w:t>25</w:t>
       </w:r>
       <w:r>
         <w:rPr>
@@ -95,10 +95,13 @@
         <w:t xml:space="preserve"> </w:t>
       </w:r>
       <w:r>
-        <w:t>December</w:t>
-      </w:r>
-      <w:r>
-        <w:t xml:space="preserve"> 2018</w:t>
+        <w:t>July</w:t>
+      </w:r>
+      <w:r>
+        <w:t xml:space="preserve"> 20</w:t>
+      </w:r>
+      <w:r>
+        <w:t>20</w:t>
       </w:r>
     </w:p>
     <w:p>
@@ -126,14 +129,18 @@
           <w:rFonts w:eastAsia="Times New Roman" w:cs="Courier New"/>
         </w:rPr>
       </w:pPr>
-      <w:proofErr w:type="gramStart"/>
       <w:r>
         <w:rPr>
           <w:rFonts w:eastAsia="Times New Roman" w:cs="Courier New"/>
         </w:rPr>
-        <w:t>Copyright (c) 2013-2018 Australian Synchrotron.</w:t>
-      </w:r>
-      <w:proofErr w:type="gramEnd"/>
+        <w:t>Copyright (c) 2013-2020</w:t>
+      </w:r>
+      <w:r>
+        <w:rPr>
+          <w:rFonts w:eastAsia="Times New Roman" w:cs="Courier New"/>
+        </w:rPr>
+        <w:t xml:space="preserve"> Australian Synchrotron.</w:t>
+      </w:r>
       <w:r>
         <w:rPr>
           <w:rFonts w:eastAsia="Times New Roman" w:cs="Courier New"/>
@@ -170,26 +177,14 @@
         <w:rPr>
           <w:rFonts w:eastAsia="Times New Roman" w:cs="Courier New"/>
         </w:rPr>
-        <w:t>Permission is granted to copy, distribute and/or modify this document under the terms of the GNU Free Documentation License,</w:t>
+        <w:t>Permission is granted to copy, distribute and/or modify this document under the terms of the GNU Free Documentation License, Version 1.3 or any later version published by the Free Software Foundation; with no Invariant Sections, no Front-Cover Texts, and no Back-Cover Texts.</w:t>
       </w:r>
       <w:r>
         <w:rPr>
           <w:rFonts w:eastAsia="Times New Roman" w:cs="Courier New"/>
         </w:rPr>
-        <w:t xml:space="preserve"> Version 1.3 or any later version published by the Free Software Foundation; with no Invariant Sections, no Front-Cover Texts, and no Back-Cover Texts.</w:t>
-      </w:r>
-      <w:r>
-        <w:rPr>
-          <w:rFonts w:eastAsia="Times New Roman" w:cs="Courier New"/>
-        </w:rPr>
         <w:br/>
-        <w:t>A copy of the license is included in the associated document ‘QE Framework – QEGui and User Interface De</w:t>
-      </w:r>
-      <w:r>
-        <w:rPr>
-          <w:rFonts w:eastAsia="Times New Roman" w:cs="Courier New"/>
-        </w:rPr>
-        <w:t>sign’.</w:t>
+        <w:t>A copy of the license is included in the associated document ‘QE Framework – QEGui and User Interface Design’.</w:t>
       </w:r>
     </w:p>
     <w:p>
@@ -214,40 +209,55 @@
         <w:t xml:space="preserve">This document contains details on creating releases of the </w:t>
       </w:r>
       <w:r>
-        <w:t xml:space="preserve">epicsQt </w:t>
+        <w:t xml:space="preserve">EPICS </w:t>
+      </w:r>
+      <w:r>
+        <w:t xml:space="preserve">Qt </w:t>
       </w:r>
       <w:r>
         <w:t xml:space="preserve">framework. It is intended to be used by those developing and maintaining the </w:t>
       </w:r>
       <w:r>
-        <w:t>epicsQt</w:t>
+        <w:t>EPICS Qt</w:t>
       </w:r>
       <w:r>
         <w:t xml:space="preserve"> </w:t>
       </w:r>
       <w:r>
-        <w:t xml:space="preserve">framework, not GUI or application developers using the </w:t>
-      </w:r>
-      <w:r>
-        <w:t>epicsQt</w:t>
+        <w:t>framework, not GUI</w:t>
+      </w:r>
+      <w:r>
+        <w:t xml:space="preserve"> users</w:t>
+      </w:r>
+      <w:r>
+        <w:t xml:space="preserve"> or application developers using the </w:t>
+      </w:r>
+      <w:r>
+        <w:t>EPICS </w:t>
+      </w:r>
+      <w:r>
+        <w:t>Qt</w:t>
       </w:r>
       <w:r>
         <w:t xml:space="preserve"> </w:t>
       </w:r>
       <w:r>
-        <w:t>framework. This procedure specifie</w:t>
-      </w:r>
-      <w:r>
-        <w:t xml:space="preserve">s the actions to be taken to release the </w:t>
-      </w:r>
-      <w:r>
-        <w:t>epicsQt</w:t>
+        <w:t xml:space="preserve">framework. This procedure specifies the actions to be taken to release the </w:t>
+      </w:r>
+      <w:r>
+        <w:t>EPICS </w:t>
+      </w:r>
+      <w:r>
+        <w:t>Qt</w:t>
       </w:r>
       <w:r>
         <w:t xml:space="preserve"> </w:t>
       </w:r>
       <w:r>
-        <w:t xml:space="preserve">framework to the wider EPICS community in additional to those actions required for a regular internal component release. </w:t>
+        <w:t>framework to the wider EPICS community in additional to those actions required for a regu</w:t>
+      </w:r>
+      <w:r>
+        <w:t>lar internal component release.</w:t>
       </w:r>
     </w:p>
     <w:p>
@@ -261,13 +271,10 @@
         <w:t>th </w:t>
       </w:r>
       <w:r>
-        <w:t>February 2018, has been significantly updated to reflect the rel</w:t>
-      </w:r>
-      <w:r>
-        <w:t xml:space="preserve">ocation of the public home of </w:t>
-      </w:r>
-      <w:r>
-        <w:t>epicsQt</w:t>
+        <w:t xml:space="preserve">February 2018, has been significantly updated to reflect the relocation of the public home of </w:t>
+      </w:r>
+      <w:r>
+        <w:t>EPICS Qt</w:t>
       </w:r>
       <w:r>
         <w:t xml:space="preserve"> </w:t>
@@ -323,6 +330,64 @@
       </w:pPr>
       <w:r>
         <w:t xml:space="preserve">Ensure that you are allowed to commit changes to the </w:t>
+      </w:r>
+      <w:hyperlink r:id="rId9" w:history="1">
+        <w:r>
+          <w:rPr>
+            <w:rStyle w:val="Hyperlink"/>
+          </w:rPr>
+          <w:t>https://github.com/qtepics</w:t>
+        </w:r>
+      </w:hyperlink>
+      <w:r>
+        <w:t xml:space="preserve"> </w:t>
+      </w:r>
+      <w:r>
+        <w:t>site, if not please consult site administrator.</w:t>
+      </w:r>
+      <w:r>
+        <w:br/>
+      </w:r>
+    </w:p>
+    <w:p>
+      <w:pPr>
+        <w:pStyle w:val="ListParagraph"/>
+        <w:numPr>
+          <w:ilvl w:val="0"/>
+          <w:numId w:val="1"/>
+        </w:numPr>
+        <w:ind w:left="360"/>
+      </w:pPr>
+      <w:r>
+        <w:t xml:space="preserve">Ensure all documentation is up to date (.PDFs/.HTML generated from .DOCX for example) and checked into </w:t>
+      </w:r>
+      <w:r>
+        <w:t>perforce</w:t>
+      </w:r>
+      <w:r>
+        <w:t>.</w:t>
+      </w:r>
+      <w:r>
+        <w:br/>
+      </w:r>
+    </w:p>
+    <w:p>
+      <w:pPr>
+        <w:pStyle w:val="ListParagraph"/>
+        <w:numPr>
+          <w:ilvl w:val="0"/>
+          <w:numId w:val="1"/>
+        </w:numPr>
+        <w:ind w:left="360"/>
+      </w:pPr>
+      <w:r>
+        <w:t xml:space="preserve">Ensure any local changes in </w:t>
+      </w:r>
+      <w:r>
+        <w:t>perforce</w:t>
+      </w:r>
+      <w:r>
+        <w:t xml:space="preserve"> required for the release are committed to the appropriate git repository and pushed to </w:t>
       </w:r>
       <w:hyperlink r:id="rId10" w:history="1">
         <w:r>
@@ -336,10 +401,7 @@
         <w:t xml:space="preserve"> </w:t>
       </w:r>
       <w:r>
-        <w:t>site</w:t>
-      </w:r>
-      <w:r>
-        <w:t>, if not please consult site administrator.</w:t>
+        <w:t>.</w:t>
       </w:r>
       <w:r>
         <w:br/>
@@ -355,7 +417,36 @@
         <w:ind w:left="360"/>
       </w:pPr>
       <w:r>
-        <w:t>Ensure all documentation is up to date (.PDFs/.HTML generated from .DOCX for example) and checked into Perforce.</w:t>
+        <w:t xml:space="preserve">Run  </w:t>
+      </w:r>
+      <w:r>
+        <w:t xml:space="preserve"> </w:t>
+      </w:r>
+      <w:r>
+        <w:rPr>
+          <w:rFonts w:ascii="Courier New" w:hAnsi="Courier New" w:cs="Courier New"/>
+          <w:b/>
+          <w:iCs/>
+          <w:color w:val="E36C0A" w:themeColor="accent6" w:themeShade="BF"/>
+          <w:sz w:val="18"/>
+        </w:rPr>
+        <w:t>qtepics.github.io/trunk/tools/qe_git_test_build -- all</w:t>
+      </w:r>
+      <w:r>
+        <w:rPr>
+          <w:i/>
+          <w:iCs/>
+        </w:rPr>
+        <w:t xml:space="preserve"> </w:t>
+      </w:r>
+      <w:r>
+        <w:t xml:space="preserve"> </w:t>
+      </w:r>
+      <w:r>
+        <w:t xml:space="preserve"> </w:t>
+      </w:r>
+      <w:r>
+        <w:t xml:space="preserve">within at least one environment to ensure the GitHub head files are at least build-able. Note: a successful build does not mitigate the need for through testing of any new features. If any build fails, investigate, fix and restart procedure. </w:t>
       </w:r>
       <w:r>
         <w:br/>
@@ -371,110 +462,13 @@
         <w:ind w:left="360"/>
       </w:pPr>
       <w:r>
-        <w:t>Ensure any local changes in Perforce required for the release are committed to the appropriate gi</w:t>
-      </w:r>
-      <w:r>
-        <w:t xml:space="preserve">t repository and pushed to </w:t>
-      </w:r>
-      <w:hyperlink r:id="rId11" w:history="1">
-        <w:r>
-          <w:rPr>
-            <w:rStyle w:val="Hyperlink"/>
-          </w:rPr>
-          <w:t>https://github.com/qtepics</w:t>
-        </w:r>
-      </w:hyperlink>
-      <w:r>
-        <w:t xml:space="preserve"> </w:t>
-      </w:r>
-      <w:r>
-        <w:t>.</w:t>
-      </w:r>
-      <w:r>
-        <w:br/>
-      </w:r>
-    </w:p>
-    <w:p>
-      <w:pPr>
-        <w:pStyle w:val="ListParagraph"/>
-        <w:numPr>
-          <w:ilvl w:val="0"/>
-          <w:numId w:val="1"/>
-        </w:numPr>
-        <w:ind w:left="360"/>
-      </w:pPr>
-      <w:r>
-        <w:t xml:space="preserve">Run  </w:t>
-      </w:r>
-      <w:r>
-        <w:t xml:space="preserve"> </w:t>
-      </w:r>
-      <w:r>
-        <w:rPr>
-          <w:rFonts w:ascii="Courier New" w:hAnsi="Courier New" w:cs="Courier New"/>
-          <w:b/>
-          <w:iCs/>
-          <w:color w:val="E36C0A" w:themeColor="accent6" w:themeShade="BF"/>
-          <w:sz w:val="18"/>
-        </w:rPr>
-        <w:t>qtepics.github.io/trunk/tools/</w:t>
-      </w:r>
-      <w:proofErr w:type="spellStart"/>
-      <w:r>
-        <w:rPr>
-          <w:rFonts w:ascii="Courier New" w:hAnsi="Courier New" w:cs="Courier New"/>
-          <w:b/>
-          <w:iCs/>
-          <w:color w:val="E36C0A" w:themeColor="accent6" w:themeShade="BF"/>
-          <w:sz w:val="18"/>
-        </w:rPr>
-        <w:t>qe_git_test_build</w:t>
-      </w:r>
-      <w:proofErr w:type="spellEnd"/>
-      <w:r>
-        <w:rPr>
-          <w:rFonts w:ascii="Courier New" w:hAnsi="Courier New" w:cs="Courier New"/>
-          <w:b/>
-          <w:iCs/>
-          <w:color w:val="E36C0A" w:themeColor="accent6" w:themeShade="BF"/>
-          <w:sz w:val="18"/>
-        </w:rPr>
-        <w:t xml:space="preserve"> -- all</w:t>
-      </w:r>
-      <w:r>
-        <w:rPr>
-          <w:i/>
-          <w:iCs/>
-        </w:rPr>
-        <w:t xml:space="preserve"> </w:t>
-      </w:r>
-      <w:r>
-        <w:t xml:space="preserve"> </w:t>
-      </w:r>
-      <w:r>
-        <w:t xml:space="preserve"> </w:t>
-      </w:r>
-      <w:r>
-        <w:t>within at least one environment to ensure the GitHub head files are at least build-able. Note: a successful build does not mitigate the need for throu</w:t>
-      </w:r>
-      <w:r>
-        <w:t xml:space="preserve">gh testing of any new features. If any build fails, investigate, fix and restart procedure. </w:t>
-      </w:r>
-      <w:r>
-        <w:br/>
-      </w:r>
-    </w:p>
-    <w:p>
-      <w:pPr>
-        <w:pStyle w:val="ListParagraph"/>
-        <w:numPr>
-          <w:ilvl w:val="0"/>
-          <w:numId w:val="1"/>
-        </w:numPr>
-        <w:ind w:left="360"/>
-      </w:pPr>
-      <w:r>
-        <w:t>Using your preferred Perforce client workspace,  checkout (mark for edit) the following file:</w:t>
+        <w:t xml:space="preserve">Using your preferred </w:t>
+      </w:r>
+      <w:r>
+        <w:t>perforce</w:t>
+      </w:r>
+      <w:r>
+        <w:t xml:space="preserve"> client workspace,  checkout (mark for edit) the following file:</w:t>
       </w:r>
     </w:p>
     <w:p>
@@ -491,71 +485,15 @@
         <w:rPr>
           <w:rFonts w:ascii="Courier" w:hAnsi="Courier"/>
         </w:rPr>
-        <w:t>//ASP/</w:t>
-      </w:r>
-      <w:proofErr w:type="spellStart"/>
+        <w:t>//ASP/tec/gui/qeframework/trunk/</w:t>
+      </w:r>
       <w:r>
         <w:rPr>
           <w:rFonts w:ascii="Courier" w:hAnsi="Courier"/>
         </w:rPr>
-        <w:t>tec</w:t>
-      </w:r>
-      <w:proofErr w:type="spellEnd"/>
-      <w:r>
-        <w:rPr>
-          <w:rFonts w:ascii="Courier" w:hAnsi="Courier"/>
-        </w:rPr>
-        <w:t>/</w:t>
-      </w:r>
-      <w:proofErr w:type="spellStart"/>
-      <w:r>
-        <w:rPr>
-          <w:rFonts w:ascii="Courier" w:hAnsi="Courier"/>
-        </w:rPr>
-        <w:t>gui</w:t>
-      </w:r>
-      <w:proofErr w:type="spellEnd"/>
-      <w:r>
-        <w:rPr>
-          <w:rFonts w:ascii="Courier" w:hAnsi="Courier"/>
-        </w:rPr>
-        <w:t>/qeframework/trunk/</w:t>
-      </w:r>
-      <w:r>
-        <w:rPr>
-          <w:rFonts w:ascii="Courier" w:hAnsi="Courier"/>
-        </w:rPr>
         <w:br/>
-        <w:t xml:space="preserve">   </w:t>
-      </w:r>
-      <w:proofErr w:type="spellStart"/>
-      <w:r>
-        <w:rPr>
-          <w:rFonts w:ascii="Courier" w:hAnsi="Courier"/>
-        </w:rPr>
-        <w:t>qeframeworkSup</w:t>
-      </w:r>
-      <w:proofErr w:type="spellEnd"/>
-      <w:r>
-        <w:rPr>
-          <w:rFonts w:ascii="Courier" w:hAnsi="Courier"/>
-        </w:rPr>
-        <w:t>/project/common/</w:t>
-      </w:r>
-      <w:proofErr w:type="spellStart"/>
-      <w:r>
-        <w:rPr>
-          <w:rFonts w:ascii="Courier" w:hAnsi="Courier"/>
-        </w:rPr>
-        <w:t>QE</w:t>
-      </w:r>
-      <w:r>
-        <w:rPr>
-          <w:rFonts w:ascii="Courier" w:hAnsi="Courier"/>
-        </w:rPr>
-        <w:t>FrameworkVersion.h</w:t>
-      </w:r>
-      <w:proofErr w:type="spellEnd"/>
+        <w:t xml:space="preserve">   qeframeworkSup/project/common/QEFrameworkVersion.h</w:t>
+      </w:r>
     </w:p>
     <w:p>
       <w:pPr>
@@ -571,10 +509,13 @@
       </w:r>
       <w:r>
         <w:br/>
-        <w:t>Commit this</w:t>
-      </w:r>
-      <w:r>
-        <w:t xml:space="preserve"> change to Perforce.</w:t>
+        <w:t xml:space="preserve">Commit this change to </w:t>
+      </w:r>
+      <w:r>
+        <w:t>perforce</w:t>
+      </w:r>
+      <w:r>
+        <w:t>.</w:t>
       </w:r>
       <w:r>
         <w:br/>
@@ -590,7 +531,13 @@
         <w:ind w:left="360"/>
       </w:pPr>
       <w:r>
-        <w:t>Using your preferred Perforce client workspace,  checkout (mark for edit) the following file:</w:t>
+        <w:t xml:space="preserve">Using your preferred </w:t>
+      </w:r>
+      <w:r>
+        <w:t>perforce</w:t>
+      </w:r>
+      <w:r>
+        <w:t xml:space="preserve"> client workspace,  checkout (mark for edit) the following file:</w:t>
       </w:r>
     </w:p>
     <w:p>
@@ -622,10 +569,19 @@
       </w:r>
       <w:r>
         <w:tab/>
-        <w:t>Update the release notes to create a new section for the new release. This will pro</w:t>
-      </w:r>
-      <w:r>
-        <w:t>vide a summary of the changes since the last release. While in principle this is available from a number of sources, the easiest is the GitHub logs, e.g. if 3.5.2 is the last release:</w:t>
+        <w:t>Update the release notes to create a new section for the new release. This will provide a summary of the changes since the last release. While in principle this is available from a number of sources, the easiest</w:t>
+      </w:r>
+      <w:r>
+        <w:t xml:space="preserve"> is the GitHub logs, e.g. if 3.7.3</w:t>
+      </w:r>
+      <w:r>
+        <w:t xml:space="preserve"> is the last</w:t>
+      </w:r>
+      <w:r>
+        <w:t>/previous</w:t>
+      </w:r>
+      <w:r>
+        <w:t xml:space="preserve"> release:</w:t>
       </w:r>
     </w:p>
     <w:p>
@@ -638,19 +594,17 @@
         </w:pBdr>
         <w:ind w:left="360"/>
       </w:pPr>
-      <w:proofErr w:type="gramStart"/>
       <w:r>
         <w:rPr>
           <w:rFonts w:ascii="Courier" w:hAnsi="Courier"/>
         </w:rPr>
-        <w:t>git</w:t>
-      </w:r>
-      <w:proofErr w:type="gramEnd"/>
+        <w:t>git log r3.7.3</w:t>
+      </w:r>
       <w:r>
         <w:rPr>
           <w:rFonts w:ascii="Courier" w:hAnsi="Courier"/>
         </w:rPr>
-        <w:t xml:space="preserve"> log r3.5.2..HEAD</w:t>
+        <w:t>..HEAD</w:t>
       </w:r>
     </w:p>
     <w:p>
@@ -658,17 +612,29 @@
         <w:ind w:left="360"/>
       </w:pPr>
       <w:r>
-        <w:t>This provides a summary of the changes since the la</w:t>
-      </w:r>
-      <w:r>
-        <w:t>st release (tagged r3.5.2 in this example).</w:t>
+        <w:t>This provides a summary of the changes since</w:t>
+      </w:r>
+      <w:r>
+        <w:t xml:space="preserve"> the last release (tagged r3.7.3</w:t>
+      </w:r>
+      <w:r>
+        <w:t xml:space="preserve"> in this example).</w:t>
       </w:r>
       <w:r>
         <w:br/>
-        <w:t>This is summary can then be used to update the release notes file. Note: this will have to be run for each of the repositories, not just qeframework. However experience to-date is that the changes are mainly with</w:t>
-      </w:r>
-      <w:r>
-        <w:t>in the qeframework repository with far fewer changes in the qegui repository.</w:t>
+        <w:t xml:space="preserve">This is summary can then be used to update the release notes file. Note: this will have to be run for each of the repositories, not just qeframework. However experience to-date is that the </w:t>
+      </w:r>
+      <w:r>
+        <w:t xml:space="preserve">majority of </w:t>
+      </w:r>
+      <w:r>
+        <w:t xml:space="preserve">changes are within the qeframework repository with far fewer changes in the qegui </w:t>
+      </w:r>
+      <w:r>
+        <w:t>and other repositories</w:t>
+      </w:r>
+      <w:r>
+        <w:t>.</w:t>
       </w:r>
     </w:p>
     <w:p>
@@ -695,7 +661,13 @@
         <w:ind w:left="360"/>
       </w:pPr>
       <w:r>
-        <w:t>Create Perforce component labels, e.g., for each component...</w:t>
+        <w:t xml:space="preserve">Create </w:t>
+      </w:r>
+      <w:r>
+        <w:t>perforce</w:t>
+      </w:r>
+      <w:r>
+        <w:t xml:space="preserve"> component labels, e.g., for each component...</w:t>
       </w:r>
     </w:p>
     <w:p>
@@ -708,87 +680,49 @@
         </w:pBdr>
         <w:ind w:left="360"/>
       </w:pPr>
-      <w:proofErr w:type="gramStart"/>
       <w:r>
         <w:rPr>
           <w:rFonts w:ascii="Courier" w:hAnsi="Courier"/>
         </w:rPr>
-        <w:t>cd</w:t>
-      </w:r>
-      <w:proofErr w:type="gramEnd"/>
+        <w:t>cd …/tec/gui/qeframework</w:t>
+      </w:r>
       <w:r>
         <w:rPr>
           <w:rFonts w:ascii="Courier" w:hAnsi="Courier"/>
         </w:rPr>
-        <w:t xml:space="preserve"> …/</w:t>
-      </w:r>
-      <w:proofErr w:type="spellStart"/>
+        <w:br/>
+        <w:t>create</w:t>
+      </w:r>
       <w:r>
         <w:rPr>
           <w:rFonts w:ascii="Courier" w:hAnsi="Courier"/>
         </w:rPr>
-        <w:t>tec</w:t>
-      </w:r>
-      <w:proofErr w:type="spellEnd"/>
+        <w:t>_component_label qeframework/3-7-4</w:t>
+      </w:r>
       <w:r>
         <w:rPr>
           <w:rFonts w:ascii="Courier" w:hAnsi="Courier"/>
         </w:rPr>
-        <w:t>/</w:t>
-      </w:r>
-      <w:proofErr w:type="spellStart"/>
+        <w:t>-01  trunk</w:t>
+      </w:r>
       <w:r>
         <w:rPr>
           <w:rFonts w:ascii="Courier" w:hAnsi="Courier"/>
         </w:rPr>
-        <w:t>gui</w:t>
-      </w:r>
-      <w:proofErr w:type="spellEnd"/>
+        <w:br/>
+        <w:t>create</w:t>
+      </w:r>
       <w:r>
         <w:rPr>
           <w:rFonts w:ascii="Courier" w:hAnsi="Courier"/>
         </w:rPr>
-        <w:t>/qeframework</w:t>
+        <w:t>_release_label   qeframework/3-7-4</w:t>
       </w:r>
       <w:r>
         <w:rPr>
           <w:rFonts w:ascii="Courier" w:hAnsi="Courier"/>
         </w:rPr>
-        <w:br/>
-      </w:r>
-      <w:proofErr w:type="spellStart"/>
-      <w:r>
-        <w:rPr>
-          <w:rFonts w:ascii="Courier" w:hAnsi="Courier"/>
-        </w:rPr>
-        <w:t>create_component_label</w:t>
-      </w:r>
-      <w:proofErr w:type="spellEnd"/>
-      <w:r>
-        <w:rPr>
-          <w:rFonts w:ascii="Courier" w:hAnsi="Courier"/>
-        </w:rPr>
-        <w:t xml:space="preserve"> qeframework/3-5-3-01  trunk</w:t>
-      </w:r>
-      <w:r>
-        <w:rPr>
-          <w:rFonts w:ascii="Courier" w:hAnsi="Courier"/>
-        </w:rPr>
-        <w:br/>
-      </w:r>
-      <w:proofErr w:type="spellStart"/>
-      <w:r>
-        <w:rPr>
-          <w:rFonts w:ascii="Courier" w:hAnsi="Courier"/>
-        </w:rPr>
-        <w:t>create_release_label</w:t>
-      </w:r>
-      <w:proofErr w:type="spellEnd"/>
-      <w:r>
-        <w:rPr>
-          <w:rFonts w:ascii="Courier" w:hAnsi="Courier"/>
-        </w:rPr>
-        <w:t xml:space="preserve">   qeframework/3-5-3-01</w:t>
+        <w:t>-01</w:t>
       </w:r>
     </w:p>
     <w:p>
@@ -801,93 +735,47 @@
         </w:pBdr>
         <w:ind w:left="360"/>
       </w:pPr>
-      <w:proofErr w:type="gramStart"/>
       <w:r>
         <w:rPr>
           <w:rFonts w:ascii="Courier" w:hAnsi="Courier"/>
         </w:rPr>
-        <w:t>cd</w:t>
-      </w:r>
-      <w:proofErr w:type="gramEnd"/>
+        <w:t>cd …/tec/gui/qegui</w:t>
+      </w:r>
       <w:r>
         <w:rPr>
           <w:rFonts w:ascii="Courier" w:hAnsi="Courier"/>
         </w:rPr>
-        <w:t xml:space="preserve"> …/</w:t>
-      </w:r>
-      <w:proofErr w:type="spellStart"/>
+        <w:br/>
+      </w:r>
       <w:r>
         <w:rPr>
           <w:rFonts w:ascii="Courier" w:hAnsi="Courier"/>
         </w:rPr>
-        <w:t>tec</w:t>
-      </w:r>
-      <w:proofErr w:type="spellEnd"/>
+        <w:t>create_component_label qegui/3-7-4</w:t>
+      </w:r>
       <w:r>
         <w:rPr>
           <w:rFonts w:ascii="Courier" w:hAnsi="Courier"/>
         </w:rPr>
-        <w:t>/</w:t>
-      </w:r>
-      <w:proofErr w:type="spellStart"/>
+        <w:t>-01  trunk</w:t>
+      </w:r>
       <w:r>
         <w:rPr>
           <w:rFonts w:ascii="Courier" w:hAnsi="Courier"/>
         </w:rPr>
-        <w:t>gui</w:t>
-      </w:r>
-      <w:proofErr w:type="spellEnd"/>
+        <w:br/>
+      </w:r>
       <w:r>
         <w:rPr>
           <w:rFonts w:ascii="Courier" w:hAnsi="Courier"/>
         </w:rPr>
-        <w:t>/qegui</w:t>
+        <w:t>create_release_label   qegui/3-7-4</w:t>
       </w:r>
       <w:r>
         <w:rPr>
           <w:rFonts w:ascii="Courier" w:hAnsi="Courier"/>
         </w:rPr>
-        <w:br/>
-      </w:r>
-      <w:proofErr w:type="spellStart"/>
-      <w:r>
-        <w:rPr>
-          <w:rFonts w:ascii="Courier" w:hAnsi="Courier"/>
-        </w:rPr>
-        <w:t>create_component_label</w:t>
-      </w:r>
-      <w:proofErr w:type="spellEnd"/>
-      <w:r>
-        <w:rPr>
-          <w:rFonts w:ascii="Courier" w:hAnsi="Courier"/>
-        </w:rPr>
-        <w:t xml:space="preserve"> qegui/3-5-3-01  t</w:t>
-      </w:r>
-      <w:r>
-        <w:rPr>
-          <w:rFonts w:ascii="Courier" w:hAnsi="Courier"/>
-        </w:rPr>
-        <w:t>runk</w:t>
-      </w:r>
-      <w:r>
-        <w:rPr>
-          <w:rFonts w:ascii="Courier" w:hAnsi="Courier"/>
-        </w:rPr>
-        <w:br/>
-      </w:r>
-      <w:proofErr w:type="spellStart"/>
-      <w:r>
-        <w:rPr>
-          <w:rFonts w:ascii="Courier" w:hAnsi="Courier"/>
-        </w:rPr>
-        <w:t>create_release_label</w:t>
-      </w:r>
-      <w:proofErr w:type="spellEnd"/>
-      <w:r>
-        <w:rPr>
-          <w:rFonts w:ascii="Courier" w:hAnsi="Courier"/>
-        </w:rPr>
-        <w:t xml:space="preserve">   qegui/3-5-3-01</w:t>
+        <w:t>-01</w:t>
       </w:r>
     </w:p>
     <w:p>
@@ -900,14 +788,12 @@
         </w:pBdr>
         <w:ind w:left="360"/>
       </w:pPr>
-      <w:proofErr w:type="gramStart"/>
       <w:r>
         <w:rPr>
           <w:rFonts w:ascii="Courier" w:hAnsi="Courier"/>
         </w:rPr>
         <w:t>etc. etc. for the other components.</w:t>
       </w:r>
-      <w:proofErr w:type="gramEnd"/>
     </w:p>
     <w:p>
       <w:pPr>
@@ -915,22 +801,11 @@
         <w:ind w:left="360"/>
       </w:pPr>
       <w:r>
-        <w:t xml:space="preserve">Note: the additional -01 suffix.  The -NN suffix is used for internal only releases which are subsequently incremented to -02, -03, </w:t>
-      </w:r>
-      <w:proofErr w:type="gramStart"/>
-      <w:r>
-        <w:t>-</w:t>
-      </w:r>
-      <w:proofErr w:type="gramEnd"/>
-      <w:r>
-        <w:t>04 etc.</w:t>
+        <w:t>Note: the additional -01 suffix.  The -NN suffix is used for internal only releases which are subsequently incremented to -02, -03, -04 etc.</w:t>
       </w:r>
       <w:r>
         <w:br/>
-        <w:t>Note: we keep the labels aligned for</w:t>
-      </w:r>
-      <w:r>
-        <w:t xml:space="preserve"> all the </w:t>
+        <w:t xml:space="preserve">Note: we keep the labels aligned for all the </w:t>
       </w:r>
       <w:r>
         <w:t>epics</w:t>
@@ -955,16 +830,7 @@
         <w:ind w:left="360"/>
       </w:pPr>
       <w:r>
-        <w:t xml:space="preserve">Commit </w:t>
-      </w:r>
-      <w:r>
-        <w:t xml:space="preserve">the updated </w:t>
-      </w:r>
-      <w:r>
-        <w:t>files (framework version and release notes.md</w:t>
-      </w:r>
-      <w:r>
-        <w:t>) to the qeframework and qtepics.github.io repositories. Note: step (c) will have ensured the git repositories are up to date with respect to all other files.</w:t>
+        <w:t>Commit the updated files (framework version and release notes.md) to the qeframework and qtepics.github.io repositories. Note: step (c) will have ensured the git repositories are up to date with respect to all other files.</w:t>
       </w:r>
     </w:p>
     <w:p>
@@ -983,10 +849,7 @@
         <w:ind w:left="360"/>
       </w:pPr>
       <w:r>
-        <w:t>Tag</w:t>
-      </w:r>
-      <w:r>
-        <w:t xml:space="preserve"> </w:t>
+        <w:t xml:space="preserve">Tag </w:t>
       </w:r>
       <w:r>
         <w:rPr>
@@ -996,30 +859,11 @@
         <w:t>each</w:t>
       </w:r>
       <w:r>
-        <w:t xml:space="preserve"> git repository (except </w:t>
-      </w:r>
-      <w:proofErr w:type="spellStart"/>
-      <w:r>
-        <w:t>qeBinaries</w:t>
-      </w:r>
-      <w:proofErr w:type="spellEnd"/>
-      <w:r>
-        <w:t>) with the new release tag.</w:t>
+        <w:t xml:space="preserve"> git repository (except qeBinaries) with the new release tag.</w:t>
       </w:r>
       <w:r>
         <w:br/>
-        <w:t xml:space="preserve">This should be consistent  with the new major, minor and release versions specified in </w:t>
-      </w:r>
-      <w:proofErr w:type="spellStart"/>
-      <w:r>
-        <w:t>QEFrameworkVersion.h</w:t>
-      </w:r>
-      <w:proofErr w:type="spellEnd"/>
-      <w:r>
-        <w:t xml:space="preserve"> as per step (e) above, then push the latest files and tags to the GitHub site, e.</w:t>
-      </w:r>
-      <w:r>
-        <w:t>g.:</w:t>
+        <w:t>This should be consistent  with the new major, minor and release versions specified in QEFrameworkVersion.h as per step (e) above, then push the latest files and tags to the GitHub site, e.g.:</w:t>
       </w:r>
     </w:p>
     <w:p>
@@ -1032,19 +876,11 @@
         </w:pBdr>
         <w:ind w:left="360"/>
       </w:pPr>
-      <w:proofErr w:type="gramStart"/>
       <w:r>
         <w:rPr>
           <w:rFonts w:ascii="Courier" w:hAnsi="Courier"/>
         </w:rPr>
-        <w:t>git</w:t>
-      </w:r>
-      <w:proofErr w:type="gramEnd"/>
-      <w:r>
-        <w:rPr>
-          <w:rFonts w:ascii="Courier" w:hAnsi="Courier"/>
-        </w:rPr>
-        <w:t xml:space="preserve"> tag r3.5.3</w:t>
+        <w:t>git tag r3.7.4</w:t>
       </w:r>
       <w:r>
         <w:rPr>
@@ -1081,7 +917,6 @@
         </w:numPr>
         <w:ind w:left="360"/>
       </w:pPr>
-      <w:proofErr w:type="gramStart"/>
       <w:r>
         <w:lastRenderedPageBreak/>
         <w:t xml:space="preserve">Run  </w:t>
@@ -1091,53 +926,10 @@
           <w:i/>
           <w:iCs/>
         </w:rPr>
-        <w:t>qtepics.github.io</w:t>
-      </w:r>
-      <w:proofErr w:type="gramEnd"/>
-      <w:r>
-        <w:rPr>
-          <w:i/>
-          <w:iCs/>
-        </w:rPr>
-        <w:t>/trunk/tools/</w:t>
-      </w:r>
-      <w:proofErr w:type="spellStart"/>
-      <w:r>
-        <w:rPr>
-          <w:i/>
-          <w:iCs/>
-        </w:rPr>
-        <w:t>qe_git_test_build</w:t>
-      </w:r>
-      <w:proofErr w:type="spellEnd"/>
-      <w:r>
-        <w:rPr>
-          <w:i/>
-          <w:iCs/>
-        </w:rPr>
-        <w:t xml:space="preserve"> -</w:t>
-      </w:r>
-      <w:proofErr w:type="spellStart"/>
-      <w:r>
-        <w:rPr>
-          <w:i/>
-          <w:iCs/>
-        </w:rPr>
-        <w:t>ffmpeg</w:t>
-      </w:r>
-      <w:proofErr w:type="spellEnd"/>
-      <w:r>
-        <w:rPr>
-          <w:i/>
-          <w:iCs/>
-        </w:rPr>
-        <w:t xml:space="preserve">  </w:t>
-      </w:r>
-      <w:r>
-        <w:t xml:space="preserve">on all available environments. This </w:t>
-      </w:r>
-      <w:r>
-        <w:t>verifies that the previous commit did not break anything.</w:t>
+        <w:t xml:space="preserve">qtepics.github.io/trunk/tools/qe_git_test_build -ffmpeg  </w:t>
+      </w:r>
+      <w:r>
+        <w:t>on all available environments. This verifies that the previous commit did not break anything.</w:t>
       </w:r>
       <w:r>
         <w:br/>
@@ -1153,26 +945,35 @@
         <w:ind w:left="360"/>
       </w:pPr>
       <w:r>
-        <w:t xml:space="preserve">Create a new </w:t>
-      </w:r>
-      <w:proofErr w:type="spellStart"/>
-      <w:r>
-        <w:t>msi</w:t>
-      </w:r>
-      <w:proofErr w:type="spellEnd"/>
-      <w:r>
-        <w:t xml:space="preserve"> for th</w:t>
-      </w:r>
-      <w:r>
-        <w:t xml:space="preserve">e release and commit to the </w:t>
-      </w:r>
-      <w:proofErr w:type="spellStart"/>
-      <w:r>
-        <w:t>qtBinaries</w:t>
-      </w:r>
-      <w:proofErr w:type="spellEnd"/>
-      <w:r>
-        <w:t xml:space="preserve"> repository. Details are TBD.</w:t>
+        <w:t xml:space="preserve">Create </w:t>
+      </w:r>
+      <w:r>
+        <w:t xml:space="preserve">a new msi for the release and commit to the qtBinaries repository. </w:t>
+      </w:r>
+      <w:r>
+        <w:t>On the ASBLDW02 host following the next overnight Jenkins build,</w:t>
+      </w:r>
+      <w:r>
+        <w:t xml:space="preserve"> execute the: </w:t>
+      </w:r>
+      <w:r>
+        <w:br/>
+      </w:r>
+      <w:r>
+        <w:br/>
+      </w:r>
+      <w:r>
+        <w:t xml:space="preserve">//ASP/tec/gui/qegui/trunk/package/candle_light.bat </w:t>
+      </w:r>
+      <w:r>
+        <w:t xml:space="preserve"> </w:t>
+      </w:r>
+      <w:r>
+        <w:br/>
+      </w:r>
+      <w:r>
+        <w:br/>
+        <w:t>script to generate the .msi file. This is located in the C:\jenkins_builds\qegui\package  folder on ASBLDW02.</w:t>
       </w:r>
       <w:r>
         <w:br/>
@@ -1188,6 +989,45 @@
         <w:ind w:left="360"/>
       </w:pPr>
       <w:r>
+        <w:t>Create a new rpm file for the release. Run the:</w:t>
+      </w:r>
+      <w:r>
+        <w:br/>
+      </w:r>
+      <w:r>
+        <w:br/>
+        <w:t>//</w:t>
+      </w:r>
+      <w:r>
+        <w:t xml:space="preserve"> </w:t>
+      </w:r>
+      <w:r>
+        <w:t>ASP/tec/gui/qegui/trunk/package/</w:t>
+      </w:r>
+      <w:r>
+        <w:t>make_epicsqt_rpm</w:t>
+      </w:r>
+      <w:r>
+        <w:br/>
+      </w:r>
+      <w:r>
+        <w:br/>
+        <w:t xml:space="preserve">script on a host that has successful built the EPICST Qt framework libraries and the qegui program. Note: this script make use of the ruby program fpm (fine package manager). </w:t>
+      </w:r>
+      <w:r>
+        <w:br/>
+      </w:r>
+    </w:p>
+    <w:p>
+      <w:pPr>
+        <w:pStyle w:val="ListParagraph"/>
+        <w:numPr>
+          <w:ilvl w:val="0"/>
+          <w:numId w:val="1"/>
+        </w:numPr>
+        <w:ind w:left="360"/>
+      </w:pPr>
+      <w:r>
         <w:t>e-mail tech-talk.</w:t>
       </w:r>
     </w:p>
@@ -1196,7 +1036,7 @@
       <w:bookmarkEnd w:id="2"/>
     </w:p>
     <w:sectPr>
-      <w:footerReference w:type="default" r:id="rId12"/>
+      <w:footerReference w:type="default" r:id="rId11"/>
       <w:pgSz w:w="11906" w:h="16838"/>
       <w:pgMar w:top="1440" w:right="1440" w:bottom="1440" w:left="1440" w:header="0" w:footer="708" w:gutter="0"/>
       <w:cols w:space="720"/>
@@ -1208,7 +1048,7 @@
 </file>
 
 <file path=word/endnotes.xml><?xml version="1.0" encoding="utf-8"?>
-<w:endnotes xmlns:wpc="http://schemas.microsoft.com/office/word/2010/wordprocessingCanvas" xmlns:mc="http://schemas.openxmlformats.org/markup-compatibility/2006" xmlns:o="urn:schemas-microsoft-com:office:office" xmlns:r="http://schemas.openxmlformats.org/officeDocument/2006/relationships" xmlns:m="http://schemas.openxmlformats.org/officeDocument/2006/math" xmlns:v="urn:schemas-microsoft-com:vml" xmlns:wp14="http://schemas.microsoft.com/office/word/2010/wordprocessingDrawing" xmlns:wp="http://schemas.openxmlformats.org/drawingml/2006/wordprocessingDrawing" xmlns:w10="urn:schemas-microsoft-com:office:word" xmlns:w="http://schemas.openxmlformats.org/wordprocessingml/2006/main" xmlns:w14="http://schemas.microsoft.com/office/word/2010/wordml" xmlns:wpg="http://schemas.microsoft.com/office/word/2010/wordprocessingGroup" xmlns:wpi="http://schemas.microsoft.com/office/word/2010/wordprocessingInk" xmlns:wne="http://schemas.microsoft.com/office/word/2006/wordml" xmlns:wps="http://schemas.microsoft.com/office/word/2010/wordprocessingShape" mc:Ignorable="w14 wp14">
+<w:endnotes xmlns:wpc="http://schemas.microsoft.com/office/word/2010/wordprocessingCanvas" xmlns:cx="http://schemas.microsoft.com/office/drawing/2014/chartex" xmlns:cx1="http://schemas.microsoft.com/office/drawing/2015/9/8/chartex" xmlns:mc="http://schemas.openxmlformats.org/markup-compatibility/2006" xmlns:o="urn:schemas-microsoft-com:office:office" xmlns:r="http://schemas.openxmlformats.org/officeDocument/2006/relationships" xmlns:m="http://schemas.openxmlformats.org/officeDocument/2006/math" xmlns:v="urn:schemas-microsoft-com:vml" xmlns:wp14="http://schemas.microsoft.com/office/word/2010/wordprocessingDrawing" xmlns:wp="http://schemas.openxmlformats.org/drawingml/2006/wordprocessingDrawing" xmlns:w10="urn:schemas-microsoft-com:office:word" xmlns:w="http://schemas.openxmlformats.org/wordprocessingml/2006/main" xmlns:w14="http://schemas.microsoft.com/office/word/2010/wordml" xmlns:w15="http://schemas.microsoft.com/office/word/2012/wordml" xmlns:w16se="http://schemas.microsoft.com/office/word/2015/wordml/symex" xmlns:wpg="http://schemas.microsoft.com/office/word/2010/wordprocessingGroup" xmlns:wpi="http://schemas.microsoft.com/office/word/2010/wordprocessingInk" xmlns:wne="http://schemas.microsoft.com/office/word/2006/wordml" xmlns:wps="http://schemas.microsoft.com/office/word/2010/wordprocessingShape" mc:Ignorable="w14 w15 w16se wp14">
   <w:endnote w:type="separator" w:id="-1">
     <w:p>
       <w:pPr>
@@ -1233,7 +1073,7 @@
 </file>
 
 <file path=word/footer1.xml><?xml version="1.0" encoding="utf-8"?>
-<w:ftr xmlns:wpc="http://schemas.microsoft.com/office/word/2010/wordprocessingCanvas" xmlns:mc="http://schemas.openxmlformats.org/markup-compatibility/2006" xmlns:o="urn:schemas-microsoft-com:office:office" xmlns:r="http://schemas.openxmlformats.org/officeDocument/2006/relationships" xmlns:m="http://schemas.openxmlformats.org/officeDocument/2006/math" xmlns:v="urn:schemas-microsoft-com:vml" xmlns:wp14="http://schemas.microsoft.com/office/word/2010/wordprocessingDrawing" xmlns:wp="http://schemas.openxmlformats.org/drawingml/2006/wordprocessingDrawing" xmlns:w10="urn:schemas-microsoft-com:office:word" xmlns:w="http://schemas.openxmlformats.org/wordprocessingml/2006/main" xmlns:w14="http://schemas.microsoft.com/office/word/2010/wordml" xmlns:wpg="http://schemas.microsoft.com/office/word/2010/wordprocessingGroup" xmlns:wpi="http://schemas.microsoft.com/office/word/2010/wordprocessingInk" xmlns:wne="http://schemas.microsoft.com/office/word/2006/wordml" xmlns:wps="http://schemas.microsoft.com/office/word/2010/wordprocessingShape" mc:Ignorable="w14 wp14">
+<w:ftr xmlns:wpc="http://schemas.microsoft.com/office/word/2010/wordprocessingCanvas" xmlns:cx="http://schemas.microsoft.com/office/drawing/2014/chartex" xmlns:cx1="http://schemas.microsoft.com/office/drawing/2015/9/8/chartex" xmlns:mc="http://schemas.openxmlformats.org/markup-compatibility/2006" xmlns:o="urn:schemas-microsoft-com:office:office" xmlns:r="http://schemas.openxmlformats.org/officeDocument/2006/relationships" xmlns:m="http://schemas.openxmlformats.org/officeDocument/2006/math" xmlns:v="urn:schemas-microsoft-com:vml" xmlns:wp14="http://schemas.microsoft.com/office/word/2010/wordprocessingDrawing" xmlns:wp="http://schemas.openxmlformats.org/drawingml/2006/wordprocessingDrawing" xmlns:w10="urn:schemas-microsoft-com:office:word" xmlns:w="http://schemas.openxmlformats.org/wordprocessingml/2006/main" xmlns:w14="http://schemas.microsoft.com/office/word/2010/wordml" xmlns:w15="http://schemas.microsoft.com/office/word/2012/wordml" xmlns:w16se="http://schemas.microsoft.com/office/word/2015/wordml/symex" xmlns:wpg="http://schemas.microsoft.com/office/word/2010/wordprocessingGroup" xmlns:wpi="http://schemas.microsoft.com/office/word/2010/wordprocessingInk" xmlns:wne="http://schemas.microsoft.com/office/word/2006/wordml" xmlns:wps="http://schemas.microsoft.com/office/word/2010/wordprocessingShape" mc:Ignorable="w14 w15 w16se wp14">
   <w:p>
     <w:pPr>
       <w:pStyle w:val="Footer"/>
@@ -1466,7 +1306,7 @@
 </file>
 
 <file path=word/footnotes.xml><?xml version="1.0" encoding="utf-8"?>
-<w:footnotes xmlns:wpc="http://schemas.microsoft.com/office/word/2010/wordprocessingCanvas" xmlns:mc="http://schemas.openxmlformats.org/markup-compatibility/2006" xmlns:o="urn:schemas-microsoft-com:office:office" xmlns:r="http://schemas.openxmlformats.org/officeDocument/2006/relationships" xmlns:m="http://schemas.openxmlformats.org/officeDocument/2006/math" xmlns:v="urn:schemas-microsoft-com:vml" xmlns:wp14="http://schemas.microsoft.com/office/word/2010/wordprocessingDrawing" xmlns:wp="http://schemas.openxmlformats.org/drawingml/2006/wordprocessingDrawing" xmlns:w10="urn:schemas-microsoft-com:office:word" xmlns:w="http://schemas.openxmlformats.org/wordprocessingml/2006/main" xmlns:w14="http://schemas.microsoft.com/office/word/2010/wordml" xmlns:wpg="http://schemas.microsoft.com/office/word/2010/wordprocessingGroup" xmlns:wpi="http://schemas.microsoft.com/office/word/2010/wordprocessingInk" xmlns:wne="http://schemas.microsoft.com/office/word/2006/wordml" xmlns:wps="http://schemas.microsoft.com/office/word/2010/wordprocessingShape" mc:Ignorable="w14 wp14">
+<w:footnotes xmlns:wpc="http://schemas.microsoft.com/office/word/2010/wordprocessingCanvas" xmlns:cx="http://schemas.microsoft.com/office/drawing/2014/chartex" xmlns:cx1="http://schemas.microsoft.com/office/drawing/2015/9/8/chartex" xmlns:mc="http://schemas.openxmlformats.org/markup-compatibility/2006" xmlns:o="urn:schemas-microsoft-com:office:office" xmlns:r="http://schemas.openxmlformats.org/officeDocument/2006/relationships" xmlns:m="http://schemas.openxmlformats.org/officeDocument/2006/math" xmlns:v="urn:schemas-microsoft-com:vml" xmlns:wp14="http://schemas.microsoft.com/office/word/2010/wordprocessingDrawing" xmlns:wp="http://schemas.openxmlformats.org/drawingml/2006/wordprocessingDrawing" xmlns:w10="urn:schemas-microsoft-com:office:word" xmlns:w="http://schemas.openxmlformats.org/wordprocessingml/2006/main" xmlns:w14="http://schemas.microsoft.com/office/word/2010/wordml" xmlns:w15="http://schemas.microsoft.com/office/word/2012/wordml" xmlns:w16se="http://schemas.microsoft.com/office/word/2015/wordml/symex" xmlns:wpg="http://schemas.microsoft.com/office/word/2010/wordprocessingGroup" xmlns:wpi="http://schemas.microsoft.com/office/word/2010/wordprocessingInk" xmlns:wne="http://schemas.microsoft.com/office/word/2006/wordml" xmlns:wps="http://schemas.microsoft.com/office/word/2010/wordprocessingShape" mc:Ignorable="w14 w15 w16se wp14">
   <w:footnote w:type="separator" w:id="-1">
     <w:p>
       <w:pPr>
@@ -1491,8 +1331,8 @@
 </file>
 
 <file path=word/numbering.xml><?xml version="1.0" encoding="utf-8"?>
-<w:numbering xmlns:wpc="http://schemas.microsoft.com/office/word/2010/wordprocessingCanvas" xmlns:mc="http://schemas.openxmlformats.org/markup-compatibility/2006" xmlns:o="urn:schemas-microsoft-com:office:office" xmlns:r="http://schemas.openxmlformats.org/officeDocument/2006/relationships" xmlns:m="http://schemas.openxmlformats.org/officeDocument/2006/math" xmlns:v="urn:schemas-microsoft-com:vml" xmlns:wp14="http://schemas.microsoft.com/office/word/2010/wordprocessingDrawing" xmlns:wp="http://schemas.openxmlformats.org/drawingml/2006/wordprocessingDrawing" xmlns:w10="urn:schemas-microsoft-com:office:word" xmlns:w="http://schemas.openxmlformats.org/wordprocessingml/2006/main" xmlns:w14="http://schemas.microsoft.com/office/word/2010/wordml" xmlns:wpg="http://schemas.microsoft.com/office/word/2010/wordprocessingGroup" xmlns:wpi="http://schemas.microsoft.com/office/word/2010/wordprocessingInk" xmlns:wne="http://schemas.microsoft.com/office/word/2006/wordml" xmlns:wps="http://schemas.microsoft.com/office/word/2010/wordprocessingShape" mc:Ignorable="w14 wp14">
-  <w:abstractNum w:abstractNumId="0">
+<w:numbering xmlns:wpc="http://schemas.microsoft.com/office/word/2010/wordprocessingCanvas" xmlns:cx="http://schemas.microsoft.com/office/drawing/2014/chartex" xmlns:cx1="http://schemas.microsoft.com/office/drawing/2015/9/8/chartex" xmlns:mc="http://schemas.openxmlformats.org/markup-compatibility/2006" xmlns:o="urn:schemas-microsoft-com:office:office" xmlns:r="http://schemas.openxmlformats.org/officeDocument/2006/relationships" xmlns:m="http://schemas.openxmlformats.org/officeDocument/2006/math" xmlns:v="urn:schemas-microsoft-com:vml" xmlns:wp14="http://schemas.microsoft.com/office/word/2010/wordprocessingDrawing" xmlns:wp="http://schemas.openxmlformats.org/drawingml/2006/wordprocessingDrawing" xmlns:w10="urn:schemas-microsoft-com:office:word" xmlns:w="http://schemas.openxmlformats.org/wordprocessingml/2006/main" xmlns:w14="http://schemas.microsoft.com/office/word/2010/wordml" xmlns:w15="http://schemas.microsoft.com/office/word/2012/wordml" xmlns:w16se="http://schemas.microsoft.com/office/word/2015/wordml/symex" xmlns:wpg="http://schemas.microsoft.com/office/word/2010/wordprocessingGroup" xmlns:wpi="http://schemas.microsoft.com/office/word/2010/wordprocessingInk" xmlns:wne="http://schemas.microsoft.com/office/word/2006/wordml" xmlns:wps="http://schemas.microsoft.com/office/word/2010/wordprocessingShape" mc:Ignorable="w14 w15 w16se wp14">
+  <w:abstractNum w:abstractNumId="0" w15:restartNumberingAfterBreak="0">
     <w:nsid w:val="307F3FC1"/>
     <w:multiLevelType w:val="multilevel"/>
     <w:tmpl w:val="15F471CA"/>
@@ -1602,7 +1442,7 @@
       </w:rPr>
     </w:lvl>
   </w:abstractNum>
-  <w:abstractNum w:abstractNumId="1">
+  <w:abstractNum w:abstractNumId="1" w15:restartNumberingAfterBreak="0">
     <w:nsid w:val="6B992E1A"/>
     <w:multiLevelType w:val="multilevel"/>
     <w:tmpl w:val="A99062CA"/>
@@ -1707,7 +1547,7 @@
 </file>
 
 <file path=word/styles.xml><?xml version="1.0" encoding="utf-8"?>
-<w:styles xmlns:mc="http://schemas.openxmlformats.org/markup-compatibility/2006" xmlns:r="http://schemas.openxmlformats.org/officeDocument/2006/relationships" xmlns:w="http://schemas.openxmlformats.org/wordprocessingml/2006/main" xmlns:w14="http://schemas.microsoft.com/office/word/2010/wordml" mc:Ignorable="w14">
+<w:styles xmlns:mc="http://schemas.openxmlformats.org/markup-compatibility/2006" xmlns:r="http://schemas.openxmlformats.org/officeDocument/2006/relationships" xmlns:w="http://schemas.openxmlformats.org/wordprocessingml/2006/main" xmlns:w14="http://schemas.microsoft.com/office/word/2010/wordml" xmlns:w15="http://schemas.microsoft.com/office/word/2012/wordml" xmlns:w16se="http://schemas.microsoft.com/office/word/2015/wordml/symex" mc:Ignorable="w14 w15 w16se">
   <w:docDefaults>
     <w:rPrDefault>
       <w:rPr>
@@ -1718,145 +1558,378 @@
     </w:rPrDefault>
     <w:pPrDefault/>
   </w:docDefaults>
-  <w:latentStyles w:defLockedState="0" w:defUIPriority="99" w:defSemiHidden="1" w:defUnhideWhenUsed="1" w:defQFormat="0" w:count="267">
-    <w:lsdException w:name="Normal" w:semiHidden="0" w:uiPriority="0" w:unhideWhenUsed="0" w:qFormat="1"/>
-    <w:lsdException w:name="heading 1" w:semiHidden="0" w:uiPriority="9" w:unhideWhenUsed="0" w:qFormat="1"/>
-    <w:lsdException w:name="heading 2" w:uiPriority="9" w:qFormat="1"/>
-    <w:lsdException w:name="heading 3" w:uiPriority="9" w:qFormat="1"/>
-    <w:lsdException w:name="heading 4" w:uiPriority="9" w:qFormat="1"/>
-    <w:lsdException w:name="heading 5" w:uiPriority="9" w:qFormat="1"/>
-    <w:lsdException w:name="heading 6" w:uiPriority="9" w:qFormat="1"/>
-    <w:lsdException w:name="heading 7" w:uiPriority="9" w:qFormat="1"/>
-    <w:lsdException w:name="heading 8" w:uiPriority="9" w:qFormat="1"/>
-    <w:lsdException w:name="heading 9" w:uiPriority="9" w:qFormat="1"/>
-    <w:lsdException w:name="toc 1" w:uiPriority="39"/>
-    <w:lsdException w:name="toc 2" w:uiPriority="39"/>
-    <w:lsdException w:name="toc 3" w:uiPriority="39"/>
-    <w:lsdException w:name="toc 4" w:uiPriority="39"/>
-    <w:lsdException w:name="toc 5" w:uiPriority="39"/>
-    <w:lsdException w:name="toc 6" w:uiPriority="39"/>
-    <w:lsdException w:name="toc 7" w:uiPriority="39"/>
-    <w:lsdException w:name="toc 8" w:uiPriority="39"/>
-    <w:lsdException w:name="toc 9" w:uiPriority="39"/>
-    <w:lsdException w:name="header" w:uiPriority="0"/>
-    <w:lsdException w:name="caption" w:uiPriority="35" w:qFormat="1"/>
-    <w:lsdException w:name="Title" w:semiHidden="0" w:uiPriority="10" w:unhideWhenUsed="0" w:qFormat="1"/>
-    <w:lsdException w:name="Default Paragraph Font" w:uiPriority="1"/>
-    <w:lsdException w:name="Subtitle" w:semiHidden="0" w:uiPriority="11" w:unhideWhenUsed="0" w:qFormat="1"/>
-    <w:lsdException w:name="Strong" w:semiHidden="0" w:uiPriority="22" w:unhideWhenUsed="0" w:qFormat="1"/>
-    <w:lsdException w:name="Emphasis" w:semiHidden="0" w:uiPriority="20" w:unhideWhenUsed="0" w:qFormat="1"/>
-    <w:lsdException w:name="Table Grid" w:semiHidden="0" w:uiPriority="59" w:unhideWhenUsed="0"/>
-    <w:lsdException w:name="Placeholder Text" w:unhideWhenUsed="0"/>
-    <w:lsdException w:name="No Spacing" w:semiHidden="0" w:uiPriority="1" w:unhideWhenUsed="0" w:qFormat="1"/>
-    <w:lsdException w:name="Light Shading" w:semiHidden="0" w:uiPriority="60" w:unhideWhenUsed="0"/>
-    <w:lsdException w:name="Light List" w:semiHidden="0" w:uiPriority="61" w:unhideWhenUsed="0"/>
-    <w:lsdException w:name="Light Grid" w:semiHidden="0" w:uiPriority="62" w:unhideWhenUsed="0"/>
-    <w:lsdException w:name="Medium Shading 1" w:semiHidden="0" w:uiPriority="63" w:unhideWhenUsed="0"/>
-    <w:lsdException w:name="Medium Shading 2" w:semiHidden="0" w:uiPriority="64" w:unhideWhenUsed="0"/>
-    <w:lsdException w:name="Medium List 1" w:semiHidden="0" w:uiPriority="65" w:unhideWhenUsed="0"/>
-    <w:lsdException w:name="Medium List 2" w:semiHidden="0" w:uiPriority="66" w:unhideWhenUsed="0"/>
-    <w:lsdException w:name="Medium Grid 1" w:semiHidden="0" w:uiPriority="67" w:unhideWhenUsed="0"/>
-    <w:lsdException w:name="Medium Grid 2" w:semiHidden="0" w:uiPriority="68" w:unhideWhenUsed="0"/>
-    <w:lsdException w:name="Medium Grid 3" w:semiHidden="0" w:uiPriority="69" w:unhideWhenUsed="0"/>
-    <w:lsdException w:name="Dark List" w:semiHidden="0" w:uiPriority="70" w:unhideWhenUsed="0"/>
-    <w:lsdException w:name="Colorful Shading" w:semiHidden="0" w:uiPriority="71" w:unhideWhenUsed="0"/>
-    <w:lsdException w:name="Colorful List" w:semiHidden="0" w:uiPriority="72" w:unhideWhenUsed="0"/>
-    <w:lsdException w:name="Colorful Grid" w:semiHidden="0" w:uiPriority="73" w:unhideWhenUsed="0"/>
-    <w:lsdException w:name="Light Shading Accent 1" w:semiHidden="0" w:uiPriority="60" w:unhideWhenUsed="0"/>
-    <w:lsdException w:name="Light List Accent 1" w:semiHidden="0" w:uiPriority="61" w:unhideWhenUsed="0"/>
-    <w:lsdException w:name="Light Grid Accent 1" w:semiHidden="0" w:uiPriority="62" w:unhideWhenUsed="0"/>
-    <w:lsdException w:name="Medium Shading 1 Accent 1" w:semiHidden="0" w:uiPriority="63" w:unhideWhenUsed="0"/>
-    <w:lsdException w:name="Medium Shading 2 Accent 1" w:semiHidden="0" w:uiPriority="64" w:unhideWhenUsed="0"/>
-    <w:lsdException w:name="Medium List 1 Accent 1" w:semiHidden="0" w:uiPriority="65" w:unhideWhenUsed="0"/>
-    <w:lsdException w:name="Revision" w:unhideWhenUsed="0"/>
-    <w:lsdException w:name="List Paragraph" w:semiHidden="0" w:uiPriority="34" w:unhideWhenUsed="0" w:qFormat="1"/>
-    <w:lsdException w:name="Quote" w:semiHidden="0" w:uiPriority="29" w:unhideWhenUsed="0" w:qFormat="1"/>
-    <w:lsdException w:name="Intense Quote" w:semiHidden="0" w:uiPriority="30" w:unhideWhenUsed="0" w:qFormat="1"/>
-    <w:lsdException w:name="Medium List 2 Accent 1" w:semiHidden="0" w:uiPriority="66" w:unhideWhenUsed="0"/>
-    <w:lsdException w:name="Medium Grid 1 Accent 1" w:semiHidden="0" w:uiPriority="67" w:unhideWhenUsed="0"/>
-    <w:lsdException w:name="Medium Grid 2 Accent 1" w:semiHidden="0" w:uiPriority="68" w:unhideWhenUsed="0"/>
-    <w:lsdException w:name="Medium Grid 3 Accent 1" w:semiHidden="0" w:uiPriority="69" w:unhideWhenUsed="0"/>
-    <w:lsdException w:name="Dark List Accent 1" w:semiHidden="0" w:uiPriority="70" w:unhideWhenUsed="0"/>
-    <w:lsdException w:name="Colorful Shading Accent 1" w:semiHidden="0" w:uiPriority="71" w:unhideWhenUsed="0"/>
-    <w:lsdException w:name="Colorful List Accent 1" w:semiHidden="0" w:uiPriority="72" w:unhideWhenUsed="0"/>
-    <w:lsdException w:name="Colorful Grid Accent 1" w:semiHidden="0" w:uiPriority="73" w:unhideWhenUsed="0"/>
-    <w:lsdException w:name="Light Shading Accent 2" w:semiHidden="0" w:uiPriority="60" w:unhideWhenUsed="0"/>
-    <w:lsdException w:name="Light List Accent 2" w:semiHidden="0" w:uiPriority="61" w:unhideWhenUsed="0"/>
-    <w:lsdException w:name="Light Grid Accent 2" w:semiHidden="0" w:uiPriority="62" w:unhideWhenUsed="0"/>
-    <w:lsdException w:name="Medium Shading 1 Accent 2" w:semiHidden="0" w:uiPriority="63" w:unhideWhenUsed="0"/>
-    <w:lsdException w:name="Medium Shading 2 Accent 2" w:semiHidden="0" w:uiPriority="64" w:unhideWhenUsed="0"/>
-    <w:lsdException w:name="Medium List 1 Accent 2" w:semiHidden="0" w:uiPriority="65" w:unhideWhenUsed="0"/>
-    <w:lsdException w:name="Medium List 2 Accent 2" w:semiHidden="0" w:uiPriority="66" w:unhideWhenUsed="0"/>
-    <w:lsdException w:name="Medium Grid 1 Accent 2" w:semiHidden="0" w:uiPriority="67" w:unhideWhenUsed="0"/>
-    <w:lsdException w:name="Medium Grid 2 Accent 2" w:semiHidden="0" w:uiPriority="68" w:unhideWhenUsed="0"/>
-    <w:lsdException w:name="Medium Grid 3 Accent 2" w:semiHidden="0" w:uiPriority="69" w:unhideWhenUsed="0"/>
-    <w:lsdException w:name="Dark List Accent 2" w:semiHidden="0" w:uiPriority="70" w:unhideWhenUsed="0"/>
-    <w:lsdException w:name="Colorful Shading Accent 2" w:semiHidden="0" w:uiPriority="71" w:unhideWhenUsed="0"/>
-    <w:lsdException w:name="Colorful List Accent 2" w:semiHidden="0" w:uiPriority="72" w:unhideWhenUsed="0"/>
-    <w:lsdException w:name="Colorful Grid Accent 2" w:semiHidden="0" w:uiPriority="73" w:unhideWhenUsed="0"/>
-    <w:lsdException w:name="Light Shading Accent 3" w:semiHidden="0" w:uiPriority="60" w:unhideWhenUsed="0"/>
-    <w:lsdException w:name="Light List Accent 3" w:semiHidden="0" w:uiPriority="61" w:unhideWhenUsed="0"/>
-    <w:lsdException w:name="Light Grid Accent 3" w:semiHidden="0" w:uiPriority="62" w:unhideWhenUsed="0"/>
-    <w:lsdException w:name="Medium Shading 1 Accent 3" w:semiHidden="0" w:uiPriority="63" w:unhideWhenUsed="0"/>
-    <w:lsdException w:name="Medium Shading 2 Accent 3" w:semiHidden="0" w:uiPriority="64" w:unhideWhenUsed="0"/>
-    <w:lsdException w:name="Medium List 1 Accent 3" w:semiHidden="0" w:uiPriority="65" w:unhideWhenUsed="0"/>
-    <w:lsdException w:name="Medium List 2 Accent 3" w:semiHidden="0" w:uiPriority="66" w:unhideWhenUsed="0"/>
-    <w:lsdException w:name="Medium Grid 1 Accent 3" w:semiHidden="0" w:uiPriority="67" w:unhideWhenUsed="0"/>
-    <w:lsdException w:name="Medium Grid 2 Accent 3" w:semiHidden="0" w:uiPriority="68" w:unhideWhenUsed="0"/>
-    <w:lsdException w:name="Medium Grid 3 Accent 3" w:semiHidden="0" w:uiPriority="69" w:unhideWhenUsed="0"/>
-    <w:lsdException w:name="Dark List Accent 3" w:semiHidden="0" w:uiPriority="70" w:unhideWhenUsed="0"/>
-    <w:lsdException w:name="Colorful Shading Accent 3" w:semiHidden="0" w:uiPriority="71" w:unhideWhenUsed="0"/>
-    <w:lsdException w:name="Colorful List Accent 3" w:semiHidden="0" w:uiPriority="72" w:unhideWhenUsed="0"/>
-    <w:lsdException w:name="Colorful Grid Accent 3" w:semiHidden="0" w:uiPriority="73" w:unhideWhenUsed="0"/>
-    <w:lsdException w:name="Light Shading Accent 4" w:semiHidden="0" w:uiPriority="60" w:unhideWhenUsed="0"/>
-    <w:lsdException w:name="Light List Accent 4" w:semiHidden="0" w:uiPriority="61" w:unhideWhenUsed="0"/>
-    <w:lsdException w:name="Light Grid Accent 4" w:semiHidden="0" w:uiPriority="62" w:unhideWhenUsed="0"/>
-    <w:lsdException w:name="Medium Shading 1 Accent 4" w:semiHidden="0" w:uiPriority="63" w:unhideWhenUsed="0"/>
-    <w:lsdException w:name="Medium Shading 2 Accent 4" w:semiHidden="0" w:uiPriority="64" w:unhideWhenUsed="0"/>
-    <w:lsdException w:name="Medium List 1 Accent 4" w:semiHidden="0" w:uiPriority="65" w:unhideWhenUsed="0"/>
-    <w:lsdException w:name="Medium List 2 Accent 4" w:semiHidden="0" w:uiPriority="66" w:unhideWhenUsed="0"/>
-    <w:lsdException w:name="Medium Grid 1 Accent 4" w:semiHidden="0" w:uiPriority="67" w:unhideWhenUsed="0"/>
-    <w:lsdException w:name="Medium Grid 2 Accent 4" w:semiHidden="0" w:uiPriority="68" w:unhideWhenUsed="0"/>
-    <w:lsdException w:name="Medium Grid 3 Accent 4" w:semiHidden="0" w:uiPriority="69" w:unhideWhenUsed="0"/>
-    <w:lsdException w:name="Dark List Accent 4" w:semiHidden="0" w:uiPriority="70" w:unhideWhenUsed="0"/>
-    <w:lsdException w:name="Colorful Shading Accent 4" w:semiHidden="0" w:uiPriority="71" w:unhideWhenUsed="0"/>
-    <w:lsdException w:name="Colorful List Accent 4" w:semiHidden="0" w:uiPriority="72" w:unhideWhenUsed="0"/>
-    <w:lsdException w:name="Colorful Grid Accent 4" w:semiHidden="0" w:uiPriority="73" w:unhideWhenUsed="0"/>
-    <w:lsdException w:name="Light Shading Accent 5" w:semiHidden="0" w:uiPriority="60" w:unhideWhenUsed="0"/>
-    <w:lsdException w:name="Light List Accent 5" w:semiHidden="0" w:uiPriority="61" w:unhideWhenUsed="0"/>
-    <w:lsdException w:name="Light Grid Accent 5" w:semiHidden="0" w:uiPriority="62" w:unhideWhenUsed="0"/>
-    <w:lsdException w:name="Medium Shading 1 Accent 5" w:semiHidden="0" w:uiPriority="63" w:unhideWhenUsed="0"/>
-    <w:lsdException w:name="Medium Shading 2 Accent 5" w:semiHidden="0" w:uiPriority="64" w:unhideWhenUsed="0"/>
-    <w:lsdException w:name="Medium List 1 Accent 5" w:semiHidden="0" w:uiPriority="65" w:unhideWhenUsed="0"/>
-    <w:lsdException w:name="Medium List 2 Accent 5" w:semiHidden="0" w:uiPriority="66" w:unhideWhenUsed="0"/>
-    <w:lsdException w:name="Medium Grid 1 Accent 5" w:semiHidden="0" w:uiPriority="67" w:unhideWhenUsed="0"/>
-    <w:lsdException w:name="Medium Grid 2 Accent 5" w:semiHidden="0" w:uiPriority="68" w:unhideWhenUsed="0"/>
-    <w:lsdException w:name="Medium Grid 3 Accent 5" w:semiHidden="0" w:uiPriority="69" w:unhideWhenUsed="0"/>
-    <w:lsdException w:name="Dark List Accent 5" w:semiHidden="0" w:uiPriority="70" w:unhideWhenUsed="0"/>
-    <w:lsdException w:name="Colorful Shading Accent 5" w:semiHidden="0" w:uiPriority="71" w:unhideWhenUsed="0"/>
-    <w:lsdException w:name="Colorful List Accent 5" w:semiHidden="0" w:uiPriority="72" w:unhideWhenUsed="0"/>
-    <w:lsdException w:name="Colorful Grid Accent 5" w:semiHidden="0" w:uiPriority="73" w:unhideWhenUsed="0"/>
-    <w:lsdException w:name="Light Shading Accent 6" w:semiHidden="0" w:uiPriority="60" w:unhideWhenUsed="0"/>
-    <w:lsdException w:name="Light List Accent 6" w:semiHidden="0" w:uiPriority="61" w:unhideWhenUsed="0"/>
-    <w:lsdException w:name="Light Grid Accent 6" w:semiHidden="0" w:uiPriority="62" w:unhideWhenUsed="0"/>
-    <w:lsdException w:name="Medium Shading 1 Accent 6" w:semiHidden="0" w:uiPriority="63" w:unhideWhenUsed="0"/>
-    <w:lsdException w:name="Medium Shading 2 Accent 6" w:semiHidden="0" w:uiPriority="64" w:unhideWhenUsed="0"/>
-    <w:lsdException w:name="Medium List 1 Accent 6" w:semiHidden="0" w:uiPriority="65" w:unhideWhenUsed="0"/>
-    <w:lsdException w:name="Medium List 2 Accent 6" w:semiHidden="0" w:uiPriority="66" w:unhideWhenUsed="0"/>
-    <w:lsdException w:name="Medium Grid 1 Accent 6" w:semiHidden="0" w:uiPriority="67" w:unhideWhenUsed="0"/>
-    <w:lsdException w:name="Medium Grid 2 Accent 6" w:semiHidden="0" w:uiPriority="68" w:unhideWhenUsed="0"/>
-    <w:lsdException w:name="Medium Grid 3 Accent 6" w:semiHidden="0" w:uiPriority="69" w:unhideWhenUsed="0"/>
-    <w:lsdException w:name="Dark List Accent 6" w:semiHidden="0" w:uiPriority="70" w:unhideWhenUsed="0"/>
-    <w:lsdException w:name="Colorful Shading Accent 6" w:semiHidden="0" w:uiPriority="71" w:unhideWhenUsed="0"/>
-    <w:lsdException w:name="Colorful List Accent 6" w:semiHidden="0" w:uiPriority="72" w:unhideWhenUsed="0"/>
-    <w:lsdException w:name="Colorful Grid Accent 6" w:semiHidden="0" w:uiPriority="73" w:unhideWhenUsed="0"/>
-    <w:lsdException w:name="Subtle Emphasis" w:semiHidden="0" w:uiPriority="19" w:unhideWhenUsed="0" w:qFormat="1"/>
-    <w:lsdException w:name="Intense Emphasis" w:semiHidden="0" w:uiPriority="21" w:unhideWhenUsed="0" w:qFormat="1"/>
-    <w:lsdException w:name="Subtle Reference" w:semiHidden="0" w:uiPriority="31" w:unhideWhenUsed="0" w:qFormat="1"/>
-    <w:lsdException w:name="Intense Reference" w:semiHidden="0" w:uiPriority="32" w:unhideWhenUsed="0" w:qFormat="1"/>
-    <w:lsdException w:name="Book Title" w:semiHidden="0" w:uiPriority="33" w:unhideWhenUsed="0" w:qFormat="1"/>
-    <w:lsdException w:name="Bibliography" w:uiPriority="37"/>
-    <w:lsdException w:name="TOC Heading" w:uiPriority="39" w:qFormat="1"/>
+  <w:latentStyles w:defLockedState="0" w:defUIPriority="99" w:defSemiHidden="0" w:defUnhideWhenUsed="0" w:defQFormat="0" w:count="371">
+    <w:lsdException w:name="Normal" w:uiPriority="0" w:qFormat="1"/>
+    <w:lsdException w:name="heading 1" w:uiPriority="9" w:qFormat="1"/>
+    <w:lsdException w:name="heading 2" w:semiHidden="1" w:uiPriority="9" w:unhideWhenUsed="1" w:qFormat="1"/>
+    <w:lsdException w:name="heading 3" w:semiHidden="1" w:uiPriority="9" w:unhideWhenUsed="1" w:qFormat="1"/>
+    <w:lsdException w:name="heading 4" w:semiHidden="1" w:uiPriority="9" w:unhideWhenUsed="1" w:qFormat="1"/>
+    <w:lsdException w:name="heading 5" w:semiHidden="1" w:uiPriority="9" w:unhideWhenUsed="1" w:qFormat="1"/>
+    <w:lsdException w:name="heading 6" w:semiHidden="1" w:uiPriority="9" w:unhideWhenUsed="1" w:qFormat="1"/>
+    <w:lsdException w:name="heading 7" w:semiHidden="1" w:uiPriority="9" w:unhideWhenUsed="1" w:qFormat="1"/>
+    <w:lsdException w:name="heading 8" w:semiHidden="1" w:uiPriority="9" w:unhideWhenUsed="1" w:qFormat="1"/>
+    <w:lsdException w:name="heading 9" w:semiHidden="1" w:uiPriority="9" w:unhideWhenUsed="1" w:qFormat="1"/>
+    <w:lsdException w:name="index 1" w:semiHidden="1" w:unhideWhenUsed="1"/>
+    <w:lsdException w:name="index 2" w:semiHidden="1" w:unhideWhenUsed="1"/>
+    <w:lsdException w:name="index 3" w:semiHidden="1" w:unhideWhenUsed="1"/>
+    <w:lsdException w:name="index 4" w:semiHidden="1" w:unhideWhenUsed="1"/>
+    <w:lsdException w:name="index 5" w:semiHidden="1" w:unhideWhenUsed="1"/>
+    <w:lsdException w:name="index 6" w:semiHidden="1" w:unhideWhenUsed="1"/>
+    <w:lsdException w:name="index 7" w:semiHidden="1" w:unhideWhenUsed="1"/>
+    <w:lsdException w:name="index 8" w:semiHidden="1" w:unhideWhenUsed="1"/>
+    <w:lsdException w:name="index 9" w:semiHidden="1" w:unhideWhenUsed="1"/>
+    <w:lsdException w:name="toc 1" w:semiHidden="1" w:uiPriority="39" w:unhideWhenUsed="1"/>
+    <w:lsdException w:name="toc 2" w:semiHidden="1" w:uiPriority="39" w:unhideWhenUsed="1"/>
+    <w:lsdException w:name="toc 3" w:semiHidden="1" w:uiPriority="39" w:unhideWhenUsed="1"/>
+    <w:lsdException w:name="toc 4" w:semiHidden="1" w:uiPriority="39" w:unhideWhenUsed="1"/>
+    <w:lsdException w:name="toc 5" w:semiHidden="1" w:uiPriority="39" w:unhideWhenUsed="1"/>
+    <w:lsdException w:name="toc 6" w:semiHidden="1" w:uiPriority="39" w:unhideWhenUsed="1"/>
+    <w:lsdException w:name="toc 7" w:semiHidden="1" w:uiPriority="39" w:unhideWhenUsed="1"/>
+    <w:lsdException w:name="toc 8" w:semiHidden="1" w:uiPriority="39" w:unhideWhenUsed="1"/>
+    <w:lsdException w:name="toc 9" w:semiHidden="1" w:uiPriority="39" w:unhideWhenUsed="1"/>
+    <w:lsdException w:name="Normal Indent" w:semiHidden="1" w:unhideWhenUsed="1"/>
+    <w:lsdException w:name="footnote text" w:semiHidden="1" w:unhideWhenUsed="1"/>
+    <w:lsdException w:name="annotation text" w:semiHidden="1" w:unhideWhenUsed="1"/>
+    <w:lsdException w:name="header" w:semiHidden="1" w:uiPriority="0" w:unhideWhenUsed="1"/>
+    <w:lsdException w:name="footer" w:semiHidden="1" w:unhideWhenUsed="1"/>
+    <w:lsdException w:name="index heading" w:semiHidden="1" w:unhideWhenUsed="1"/>
+    <w:lsdException w:name="caption" w:semiHidden="1" w:uiPriority="35" w:unhideWhenUsed="1" w:qFormat="1"/>
+    <w:lsdException w:name="table of figures" w:semiHidden="1" w:unhideWhenUsed="1"/>
+    <w:lsdException w:name="envelope address" w:semiHidden="1" w:unhideWhenUsed="1"/>
+    <w:lsdException w:name="envelope return" w:semiHidden="1" w:unhideWhenUsed="1"/>
+    <w:lsdException w:name="footnote reference" w:semiHidden="1" w:unhideWhenUsed="1"/>
+    <w:lsdException w:name="annotation reference" w:semiHidden="1" w:unhideWhenUsed="1"/>
+    <w:lsdException w:name="line number" w:semiHidden="1" w:unhideWhenUsed="1"/>
+    <w:lsdException w:name="page number" w:semiHidden="1" w:unhideWhenUsed="1"/>
+    <w:lsdException w:name="endnote reference" w:semiHidden="1" w:unhideWhenUsed="1"/>
+    <w:lsdException w:name="endnote text" w:semiHidden="1" w:unhideWhenUsed="1"/>
+    <w:lsdException w:name="table of authorities" w:semiHidden="1" w:unhideWhenUsed="1"/>
+    <w:lsdException w:name="macro" w:semiHidden="1" w:unhideWhenUsed="1"/>
+    <w:lsdException w:name="toa heading" w:semiHidden="1" w:unhideWhenUsed="1"/>
+    <w:lsdException w:name="List" w:semiHidden="1" w:unhideWhenUsed="1"/>
+    <w:lsdException w:name="List Bullet" w:semiHidden="1" w:unhideWhenUsed="1"/>
+    <w:lsdException w:name="List Number" w:semiHidden="1" w:unhideWhenUsed="1"/>
+    <w:lsdException w:name="List 2" w:semiHidden="1" w:unhideWhenUsed="1"/>
+    <w:lsdException w:name="List 3" w:semiHidden="1" w:unhideWhenUsed="1"/>
+    <w:lsdException w:name="List 4" w:semiHidden="1" w:unhideWhenUsed="1"/>
+    <w:lsdException w:name="List 5" w:semiHidden="1" w:unhideWhenUsed="1"/>
+    <w:lsdException w:name="List Bullet 2" w:semiHidden="1" w:unhideWhenUsed="1"/>
+    <w:lsdException w:name="List Bullet 3" w:semiHidden="1" w:unhideWhenUsed="1"/>
+    <w:lsdException w:name="List Bullet 4" w:semiHidden="1" w:unhideWhenUsed="1"/>
+    <w:lsdException w:name="List Bullet 5" w:semiHidden="1" w:unhideWhenUsed="1"/>
+    <w:lsdException w:name="List Number 2" w:semiHidden="1" w:unhideWhenUsed="1"/>
+    <w:lsdException w:name="List Number 3" w:semiHidden="1" w:unhideWhenUsed="1"/>
+    <w:lsdException w:name="List Number 4" w:semiHidden="1" w:unhideWhenUsed="1"/>
+    <w:lsdException w:name="List Number 5" w:semiHidden="1" w:unhideWhenUsed="1"/>
+    <w:lsdException w:name="Title" w:uiPriority="10" w:qFormat="1"/>
+    <w:lsdException w:name="Closing" w:semiHidden="1" w:unhideWhenUsed="1"/>
+    <w:lsdException w:name="Signature" w:semiHidden="1" w:unhideWhenUsed="1"/>
+    <w:lsdException w:name="Default Paragraph Font" w:semiHidden="1" w:uiPriority="1" w:unhideWhenUsed="1"/>
+    <w:lsdException w:name="Body Text" w:semiHidden="1" w:unhideWhenUsed="1"/>
+    <w:lsdException w:name="Body Text Indent" w:semiHidden="1" w:unhideWhenUsed="1"/>
+    <w:lsdException w:name="List Continue" w:semiHidden="1" w:unhideWhenUsed="1"/>
+    <w:lsdException w:name="List Continue 2" w:semiHidden="1" w:unhideWhenUsed="1"/>
+    <w:lsdException w:name="List Continue 3" w:semiHidden="1" w:unhideWhenUsed="1"/>
+    <w:lsdException w:name="List Continue 4" w:semiHidden="1" w:unhideWhenUsed="1"/>
+    <w:lsdException w:name="List Continue 5" w:semiHidden="1" w:unhideWhenUsed="1"/>
+    <w:lsdException w:name="Message Header" w:semiHidden="1" w:unhideWhenUsed="1"/>
+    <w:lsdException w:name="Subtitle" w:uiPriority="11" w:qFormat="1"/>
+    <w:lsdException w:name="Salutation" w:semiHidden="1" w:unhideWhenUsed="1"/>
+    <w:lsdException w:name="Date" w:semiHidden="1" w:unhideWhenUsed="1"/>
+    <w:lsdException w:name="Body Text First Indent" w:semiHidden="1" w:unhideWhenUsed="1"/>
+    <w:lsdException w:name="Body Text First Indent 2" w:semiHidden="1" w:unhideWhenUsed="1"/>
+    <w:lsdException w:name="Note Heading" w:semiHidden="1" w:unhideWhenUsed="1"/>
+    <w:lsdException w:name="Body Text 2" w:semiHidden="1" w:unhideWhenUsed="1"/>
+    <w:lsdException w:name="Body Text 3" w:semiHidden="1" w:unhideWhenUsed="1"/>
+    <w:lsdException w:name="Body Text Indent 2" w:semiHidden="1" w:unhideWhenUsed="1"/>
+    <w:lsdException w:name="Body Text Indent 3" w:semiHidden="1" w:unhideWhenUsed="1"/>
+    <w:lsdException w:name="Block Text" w:semiHidden="1" w:unhideWhenUsed="1"/>
+    <w:lsdException w:name="Hyperlink" w:semiHidden="1" w:unhideWhenUsed="1"/>
+    <w:lsdException w:name="FollowedHyperlink" w:semiHidden="1" w:unhideWhenUsed="1"/>
+    <w:lsdException w:name="Strong" w:uiPriority="22" w:qFormat="1"/>
+    <w:lsdException w:name="Emphasis" w:uiPriority="20" w:qFormat="1"/>
+    <w:lsdException w:name="Document Map" w:semiHidden="1" w:unhideWhenUsed="1"/>
+    <w:lsdException w:name="Plain Text" w:semiHidden="1" w:unhideWhenUsed="1"/>
+    <w:lsdException w:name="E-mail Signature" w:semiHidden="1" w:unhideWhenUsed="1"/>
+    <w:lsdException w:name="HTML Top of Form" w:semiHidden="1" w:unhideWhenUsed="1"/>
+    <w:lsdException w:name="HTML Bottom of Form" w:semiHidden="1" w:unhideWhenUsed="1"/>
+    <w:lsdException w:name="Normal (Web)" w:semiHidden="1" w:unhideWhenUsed="1"/>
+    <w:lsdException w:name="HTML Acronym" w:semiHidden="1" w:unhideWhenUsed="1"/>
+    <w:lsdException w:name="HTML Address" w:semiHidden="1" w:unhideWhenUsed="1"/>
+    <w:lsdException w:name="HTML Cite" w:semiHidden="1" w:unhideWhenUsed="1"/>
+    <w:lsdException w:name="HTML Code" w:semiHidden="1" w:unhideWhenUsed="1"/>
+    <w:lsdException w:name="HTML Definition" w:semiHidden="1" w:unhideWhenUsed="1"/>
+    <w:lsdException w:name="HTML Keyboard" w:semiHidden="1" w:unhideWhenUsed="1"/>
+    <w:lsdException w:name="HTML Preformatted" w:semiHidden="1" w:unhideWhenUsed="1"/>
+    <w:lsdException w:name="HTML Sample" w:semiHidden="1" w:unhideWhenUsed="1"/>
+    <w:lsdException w:name="HTML Typewriter" w:semiHidden="1" w:unhideWhenUsed="1"/>
+    <w:lsdException w:name="HTML Variable" w:semiHidden="1" w:unhideWhenUsed="1"/>
+    <w:lsdException w:name="Normal Table" w:semiHidden="1" w:unhideWhenUsed="1"/>
+    <w:lsdException w:name="annotation subject" w:semiHidden="1" w:unhideWhenUsed="1"/>
+    <w:lsdException w:name="No List" w:semiHidden="1" w:unhideWhenUsed="1"/>
+    <w:lsdException w:name="Outline List 1" w:semiHidden="1" w:unhideWhenUsed="1"/>
+    <w:lsdException w:name="Outline List 2" w:semiHidden="1" w:unhideWhenUsed="1"/>
+    <w:lsdException w:name="Outline List 3" w:semiHidden="1" w:unhideWhenUsed="1"/>
+    <w:lsdException w:name="Table Simple 1" w:semiHidden="1" w:unhideWhenUsed="1"/>
+    <w:lsdException w:name="Table Simple 2" w:semiHidden="1" w:unhideWhenUsed="1"/>
+    <w:lsdException w:name="Table Simple 3" w:semiHidden="1" w:unhideWhenUsed="1"/>
+    <w:lsdException w:name="Table Classic 1" w:semiHidden="1" w:unhideWhenUsed="1"/>
+    <w:lsdException w:name="Table Classic 2" w:semiHidden="1" w:unhideWhenUsed="1"/>
+    <w:lsdException w:name="Table Classic 3" w:semiHidden="1" w:unhideWhenUsed="1"/>
+    <w:lsdException w:name="Table Classic 4" w:semiHidden="1" w:unhideWhenUsed="1"/>
+    <w:lsdException w:name="Table Colorful 1" w:semiHidden="1" w:unhideWhenUsed="1"/>
+    <w:lsdException w:name="Table Colorful 2" w:semiHidden="1" w:unhideWhenUsed="1"/>
+    <w:lsdException w:name="Table Colorful 3" w:semiHidden="1" w:unhideWhenUsed="1"/>
+    <w:lsdException w:name="Table Columns 1" w:semiHidden="1" w:unhideWhenUsed="1"/>
+    <w:lsdException w:name="Table Columns 2" w:semiHidden="1" w:unhideWhenUsed="1"/>
+    <w:lsdException w:name="Table Columns 3" w:semiHidden="1" w:unhideWhenUsed="1"/>
+    <w:lsdException w:name="Table Columns 4" w:semiHidden="1" w:unhideWhenUsed="1"/>
+    <w:lsdException w:name="Table Columns 5" w:semiHidden="1" w:unhideWhenUsed="1"/>
+    <w:lsdException w:name="Table Grid 1" w:semiHidden="1" w:unhideWhenUsed="1"/>
+    <w:lsdException w:name="Table Grid 2" w:semiHidden="1" w:unhideWhenUsed="1"/>
+    <w:lsdException w:name="Table Grid 3" w:semiHidden="1" w:unhideWhenUsed="1"/>
+    <w:lsdException w:name="Table Grid 4" w:semiHidden="1" w:unhideWhenUsed="1"/>
+    <w:lsdException w:name="Table Grid 5" w:semiHidden="1" w:unhideWhenUsed="1"/>
+    <w:lsdException w:name="Table Grid 6" w:semiHidden="1" w:unhideWhenUsed="1"/>
+    <w:lsdException w:name="Table Grid 7" w:semiHidden="1" w:unhideWhenUsed="1"/>
+    <w:lsdException w:name="Table Grid 8" w:semiHidden="1" w:unhideWhenUsed="1"/>
+    <w:lsdException w:name="Table List 1" w:semiHidden="1" w:unhideWhenUsed="1"/>
+    <w:lsdException w:name="Table List 2" w:semiHidden="1" w:unhideWhenUsed="1"/>
+    <w:lsdException w:name="Table List 3" w:semiHidden="1" w:unhideWhenUsed="1"/>
+    <w:lsdException w:name="Table List 4" w:semiHidden="1" w:unhideWhenUsed="1"/>
+    <w:lsdException w:name="Table List 5" w:semiHidden="1" w:unhideWhenUsed="1"/>
+    <w:lsdException w:name="Table List 6" w:semiHidden="1" w:unhideWhenUsed="1"/>
+    <w:lsdException w:name="Table List 7" w:semiHidden="1" w:unhideWhenUsed="1"/>
+    <w:lsdException w:name="Table List 8" w:semiHidden="1" w:unhideWhenUsed="1"/>
+    <w:lsdException w:name="Table 3D effects 1" w:semiHidden="1" w:unhideWhenUsed="1"/>
+    <w:lsdException w:name="Table 3D effects 2" w:semiHidden="1" w:unhideWhenUsed="1"/>
+    <w:lsdException w:name="Table 3D effects 3" w:semiHidden="1" w:unhideWhenUsed="1"/>
+    <w:lsdException w:name="Table Contemporary" w:semiHidden="1" w:unhideWhenUsed="1"/>
+    <w:lsdException w:name="Table Elegant" w:semiHidden="1" w:unhideWhenUsed="1"/>
+    <w:lsdException w:name="Table Professional" w:semiHidden="1" w:unhideWhenUsed="1"/>
+    <w:lsdException w:name="Table Subtle 1" w:semiHidden="1" w:unhideWhenUsed="1"/>
+    <w:lsdException w:name="Table Subtle 2" w:semiHidden="1" w:unhideWhenUsed="1"/>
+    <w:lsdException w:name="Table Web 1" w:semiHidden="1" w:unhideWhenUsed="1"/>
+    <w:lsdException w:name="Table Web 2" w:semiHidden="1" w:unhideWhenUsed="1"/>
+    <w:lsdException w:name="Table Web 3" w:semiHidden="1" w:unhideWhenUsed="1"/>
+    <w:lsdException w:name="Balloon Text" w:semiHidden="1" w:unhideWhenUsed="1"/>
+    <w:lsdException w:name="Table Grid" w:uiPriority="59"/>
+    <w:lsdException w:name="Table Theme" w:semiHidden="1" w:unhideWhenUsed="1"/>
+    <w:lsdException w:name="Placeholder Text" w:semiHidden="1"/>
+    <w:lsdException w:name="No Spacing" w:uiPriority="1" w:qFormat="1"/>
+    <w:lsdException w:name="Light Shading" w:uiPriority="60"/>
+    <w:lsdException w:name="Light List" w:uiPriority="61"/>
+    <w:lsdException w:name="Light Grid" w:uiPriority="62"/>
+    <w:lsdException w:name="Medium Shading 1" w:uiPriority="63"/>
+    <w:lsdException w:name="Medium Shading 2" w:uiPriority="64"/>
+    <w:lsdException w:name="Medium List 1" w:uiPriority="65"/>
+    <w:lsdException w:name="Medium List 2" w:uiPriority="66"/>
+    <w:lsdException w:name="Medium Grid 1" w:uiPriority="67"/>
+    <w:lsdException w:name="Medium Grid 2" w:uiPriority="68"/>
+    <w:lsdException w:name="Medium Grid 3" w:uiPriority="69"/>
+    <w:lsdException w:name="Dark List" w:uiPriority="70"/>
+    <w:lsdException w:name="Colorful Shading" w:uiPriority="71"/>
+    <w:lsdException w:name="Colorful List" w:uiPriority="72"/>
+    <w:lsdException w:name="Colorful Grid" w:uiPriority="73"/>
+    <w:lsdException w:name="Light Shading Accent 1" w:uiPriority="60"/>
+    <w:lsdException w:name="Light List Accent 1" w:uiPriority="61"/>
+    <w:lsdException w:name="Light Grid Accent 1" w:uiPriority="62"/>
+    <w:lsdException w:name="Medium Shading 1 Accent 1" w:uiPriority="63"/>
+    <w:lsdException w:name="Medium Shading 2 Accent 1" w:uiPriority="64"/>
+    <w:lsdException w:name="Medium List 1 Accent 1" w:uiPriority="65"/>
+    <w:lsdException w:name="Revision" w:semiHidden="1"/>
+    <w:lsdException w:name="List Paragraph" w:uiPriority="34" w:qFormat="1"/>
+    <w:lsdException w:name="Quote" w:uiPriority="29" w:qFormat="1"/>
+    <w:lsdException w:name="Intense Quote" w:uiPriority="30" w:qFormat="1"/>
+    <w:lsdException w:name="Medium List 2 Accent 1" w:uiPriority="66"/>
+    <w:lsdException w:name="Medium Grid 1 Accent 1" w:uiPriority="67"/>
+    <w:lsdException w:name="Medium Grid 2 Accent 1" w:uiPriority="68"/>
+    <w:lsdException w:name="Medium Grid 3 Accent 1" w:uiPriority="69"/>
+    <w:lsdException w:name="Dark List Accent 1" w:uiPriority="70"/>
+    <w:lsdException w:name="Colorful Shading Accent 1" w:uiPriority="71"/>
+    <w:lsdException w:name="Colorful List Accent 1" w:uiPriority="72"/>
+    <w:lsdException w:name="Colorful Grid Accent 1" w:uiPriority="73"/>
+    <w:lsdException w:name="Light Shading Accent 2" w:uiPriority="60"/>
+    <w:lsdException w:name="Light List Accent 2" w:uiPriority="61"/>
+    <w:lsdException w:name="Light Grid Accent 2" w:uiPriority="62"/>
+    <w:lsdException w:name="Medium Shading 1 Accent 2" w:uiPriority="63"/>
+    <w:lsdException w:name="Medium Shading 2 Accent 2" w:uiPriority="64"/>
+    <w:lsdException w:name="Medium List 1 Accent 2" w:uiPriority="65"/>
+    <w:lsdException w:name="Medium List 2 Accent 2" w:uiPriority="66"/>
+    <w:lsdException w:name="Medium Grid 1 Accent 2" w:uiPriority="67"/>
+    <w:lsdException w:name="Medium Grid 2 Accent 2" w:uiPriority="68"/>
+    <w:lsdException w:name="Medium Grid 3 Accent 2" w:uiPriority="69"/>
+    <w:lsdException w:name="Dark List Accent 2" w:uiPriority="70"/>
+    <w:lsdException w:name="Colorful Shading Accent 2" w:uiPriority="71"/>
+    <w:lsdException w:name="Colorful List Accent 2" w:uiPriority="72"/>
+    <w:lsdException w:name="Colorful Grid Accent 2" w:uiPriority="73"/>
+    <w:lsdException w:name="Light Shading Accent 3" w:uiPriority="60"/>
+    <w:lsdException w:name="Light List Accent 3" w:uiPriority="61"/>
+    <w:lsdException w:name="Light Grid Accent 3" w:uiPriority="62"/>
+    <w:lsdException w:name="Medium Shading 1 Accent 3" w:uiPriority="63"/>
+    <w:lsdException w:name="Medium Shading 2 Accent 3" w:uiPriority="64"/>
+    <w:lsdException w:name="Medium List 1 Accent 3" w:uiPriority="65"/>
+    <w:lsdException w:name="Medium List 2 Accent 3" w:uiPriority="66"/>
+    <w:lsdException w:name="Medium Grid 1 Accent 3" w:uiPriority="67"/>
+    <w:lsdException w:name="Medium Grid 2 Accent 3" w:uiPriority="68"/>
+    <w:lsdException w:name="Medium Grid 3 Accent 3" w:uiPriority="69"/>
+    <w:lsdException w:name="Dark List Accent 3" w:uiPriority="70"/>
+    <w:lsdException w:name="Colorful Shading Accent 3" w:uiPriority="71"/>
+    <w:lsdException w:name="Colorful List Accent 3" w:uiPriority="72"/>
+    <w:lsdException w:name="Colorful Grid Accent 3" w:uiPriority="73"/>
+    <w:lsdException w:name="Light Shading Accent 4" w:uiPriority="60"/>
+    <w:lsdException w:name="Light List Accent 4" w:uiPriority="61"/>
+    <w:lsdException w:name="Light Grid Accent 4" w:uiPriority="62"/>
+    <w:lsdException w:name="Medium Shading 1 Accent 4" w:uiPriority="63"/>
+    <w:lsdException w:name="Medium Shading 2 Accent 4" w:uiPriority="64"/>
+    <w:lsdException w:name="Medium List 1 Accent 4" w:uiPriority="65"/>
+    <w:lsdException w:name="Medium List 2 Accent 4" w:uiPriority="66"/>
+    <w:lsdException w:name="Medium Grid 1 Accent 4" w:uiPriority="67"/>
+    <w:lsdException w:name="Medium Grid 2 Accent 4" w:uiPriority="68"/>
+    <w:lsdException w:name="Medium Grid 3 Accent 4" w:uiPriority="69"/>
+    <w:lsdException w:name="Dark List Accent 4" w:uiPriority="70"/>
+    <w:lsdException w:name="Colorful Shading Accent 4" w:uiPriority="71"/>
+    <w:lsdException w:name="Colorful List Accent 4" w:uiPriority="72"/>
+    <w:lsdException w:name="Colorful Grid Accent 4" w:uiPriority="73"/>
+    <w:lsdException w:name="Light Shading Accent 5" w:uiPriority="60"/>
+    <w:lsdException w:name="Light List Accent 5" w:uiPriority="61"/>
+    <w:lsdException w:name="Light Grid Accent 5" w:uiPriority="62"/>
+    <w:lsdException w:name="Medium Shading 1 Accent 5" w:uiPriority="63"/>
+    <w:lsdException w:name="Medium Shading 2 Accent 5" w:uiPriority="64"/>
+    <w:lsdException w:name="Medium List 1 Accent 5" w:uiPriority="65"/>
+    <w:lsdException w:name="Medium List 2 Accent 5" w:uiPriority="66"/>
+    <w:lsdException w:name="Medium Grid 1 Accent 5" w:uiPriority="67"/>
+    <w:lsdException w:name="Medium Grid 2 Accent 5" w:uiPriority="68"/>
+    <w:lsdException w:name="Medium Grid 3 Accent 5" w:uiPriority="69"/>
+    <w:lsdException w:name="Dark List Accent 5" w:uiPriority="70"/>
+    <w:lsdException w:name="Colorful Shading Accent 5" w:uiPriority="71"/>
+    <w:lsdException w:name="Colorful List Accent 5" w:uiPriority="72"/>
+    <w:lsdException w:name="Colorful Grid Accent 5" w:uiPriority="73"/>
+    <w:lsdException w:name="Light Shading Accent 6" w:uiPriority="60"/>
+    <w:lsdException w:name="Light List Accent 6" w:uiPriority="61"/>
+    <w:lsdException w:name="Light Grid Accent 6" w:uiPriority="62"/>
+    <w:lsdException w:name="Medium Shading 1 Accent 6" w:uiPriority="63"/>
+    <w:lsdException w:name="Medium Shading 2 Accent 6" w:uiPriority="64"/>
+    <w:lsdException w:name="Medium List 1 Accent 6" w:uiPriority="65"/>
+    <w:lsdException w:name="Medium List 2 Accent 6" w:uiPriority="66"/>
+    <w:lsdException w:name="Medium Grid 1 Accent 6" w:uiPriority="67"/>
+    <w:lsdException w:name="Medium Grid 2 Accent 6" w:uiPriority="68"/>
+    <w:lsdException w:name="Medium Grid 3 Accent 6" w:uiPriority="69"/>
+    <w:lsdException w:name="Dark List Accent 6" w:uiPriority="70"/>
+    <w:lsdException w:name="Colorful Shading Accent 6" w:uiPriority="71"/>
+    <w:lsdException w:name="Colorful List Accent 6" w:uiPriority="72"/>
+    <w:lsdException w:name="Colorful Grid Accent 6" w:uiPriority="73"/>
+    <w:lsdException w:name="Subtle Emphasis" w:uiPriority="19" w:qFormat="1"/>
+    <w:lsdException w:name="Intense Emphasis" w:uiPriority="21" w:qFormat="1"/>
+    <w:lsdException w:name="Subtle Reference" w:uiPriority="31" w:qFormat="1"/>
+    <w:lsdException w:name="Intense Reference" w:uiPriority="32" w:qFormat="1"/>
+    <w:lsdException w:name="Book Title" w:uiPriority="33" w:qFormat="1"/>
+    <w:lsdException w:name="Bibliography" w:semiHidden="1" w:uiPriority="37" w:unhideWhenUsed="1"/>
+    <w:lsdException w:name="TOC Heading" w:semiHidden="1" w:uiPriority="39" w:unhideWhenUsed="1" w:qFormat="1"/>
+    <w:lsdException w:name="Plain Table 1" w:uiPriority="41"/>
+    <w:lsdException w:name="Plain Table 2" w:uiPriority="42"/>
+    <w:lsdException w:name="Plain Table 3" w:uiPriority="43"/>
+    <w:lsdException w:name="Plain Table 4" w:uiPriority="44"/>
+    <w:lsdException w:name="Plain Table 5" w:uiPriority="45"/>
+    <w:lsdException w:name="Grid Table Light" w:uiPriority="40"/>
+    <w:lsdException w:name="Grid Table 1 Light" w:uiPriority="46"/>
+    <w:lsdException w:name="Grid Table 2" w:uiPriority="47"/>
+    <w:lsdException w:name="Grid Table 3" w:uiPriority="48"/>
+    <w:lsdException w:name="Grid Table 4" w:uiPriority="49"/>
+    <w:lsdException w:name="Grid Table 5 Dark" w:uiPriority="50"/>
+    <w:lsdException w:name="Grid Table 6 Colorful" w:uiPriority="51"/>
+    <w:lsdException w:name="Grid Table 7 Colorful" w:uiPriority="52"/>
+    <w:lsdException w:name="Grid Table 1 Light Accent 1" w:uiPriority="46"/>
+    <w:lsdException w:name="Grid Table 2 Accent 1" w:uiPriority="47"/>
+    <w:lsdException w:name="Grid Table 3 Accent 1" w:uiPriority="48"/>
+    <w:lsdException w:name="Grid Table 4 Accent 1" w:uiPriority="49"/>
+    <w:lsdException w:name="Grid Table 5 Dark Accent 1" w:uiPriority="50"/>
+    <w:lsdException w:name="Grid Table 6 Colorful Accent 1" w:uiPriority="51"/>
+    <w:lsdException w:name="Grid Table 7 Colorful Accent 1" w:uiPriority="52"/>
+    <w:lsdException w:name="Grid Table 1 Light Accent 2" w:uiPriority="46"/>
+    <w:lsdException w:name="Grid Table 2 Accent 2" w:uiPriority="47"/>
+    <w:lsdException w:name="Grid Table 3 Accent 2" w:uiPriority="48"/>
+    <w:lsdException w:name="Grid Table 4 Accent 2" w:uiPriority="49"/>
+    <w:lsdException w:name="Grid Table 5 Dark Accent 2" w:uiPriority="50"/>
+    <w:lsdException w:name="Grid Table 6 Colorful Accent 2" w:uiPriority="51"/>
+    <w:lsdException w:name="Grid Table 7 Colorful Accent 2" w:uiPriority="52"/>
+    <w:lsdException w:name="Grid Table 1 Light Accent 3" w:uiPriority="46"/>
+    <w:lsdException w:name="Grid Table 2 Accent 3" w:uiPriority="47"/>
+    <w:lsdException w:name="Grid Table 3 Accent 3" w:uiPriority="48"/>
+    <w:lsdException w:name="Grid Table 4 Accent 3" w:uiPriority="49"/>
+    <w:lsdException w:name="Grid Table 5 Dark Accent 3" w:uiPriority="50"/>
+    <w:lsdException w:name="Grid Table 6 Colorful Accent 3" w:uiPriority="51"/>
+    <w:lsdException w:name="Grid Table 7 Colorful Accent 3" w:uiPriority="52"/>
+    <w:lsdException w:name="Grid Table 1 Light Accent 4" w:uiPriority="46"/>
+    <w:lsdException w:name="Grid Table 2 Accent 4" w:uiPriority="47"/>
+    <w:lsdException w:name="Grid Table 3 Accent 4" w:uiPriority="48"/>
+    <w:lsdException w:name="Grid Table 4 Accent 4" w:uiPriority="49"/>
+    <w:lsdException w:name="Grid Table 5 Dark Accent 4" w:uiPriority="50"/>
+    <w:lsdException w:name="Grid Table 6 Colorful Accent 4" w:uiPriority="51"/>
+    <w:lsdException w:name="Grid Table 7 Colorful Accent 4" w:uiPriority="52"/>
+    <w:lsdException w:name="Grid Table 1 Light Accent 5" w:uiPriority="46"/>
+    <w:lsdException w:name="Grid Table 2 Accent 5" w:uiPriority="47"/>
+    <w:lsdException w:name="Grid Table 3 Accent 5" w:uiPriority="48"/>
+    <w:lsdException w:name="Grid Table 4 Accent 5" w:uiPriority="49"/>
+    <w:lsdException w:name="Grid Table 5 Dark Accent 5" w:uiPriority="50"/>
+    <w:lsdException w:name="Grid Table 6 Colorful Accent 5" w:uiPriority="51"/>
+    <w:lsdException w:name="Grid Table 7 Colorful Accent 5" w:uiPriority="52"/>
+    <w:lsdException w:name="Grid Table 1 Light Accent 6" w:uiPriority="46"/>
+    <w:lsdException w:name="Grid Table 2 Accent 6" w:uiPriority="47"/>
+    <w:lsdException w:name="Grid Table 3 Accent 6" w:uiPriority="48"/>
+    <w:lsdException w:name="Grid Table 4 Accent 6" w:uiPriority="49"/>
+    <w:lsdException w:name="Grid Table 5 Dark Accent 6" w:uiPriority="50"/>
+    <w:lsdException w:name="Grid Table 6 Colorful Accent 6" w:uiPriority="51"/>
+    <w:lsdException w:name="Grid Table 7 Colorful Accent 6" w:uiPriority="52"/>
+    <w:lsdException w:name="List Table 1 Light" w:uiPriority="46"/>
+    <w:lsdException w:name="List Table 2" w:uiPriority="47"/>
+    <w:lsdException w:name="List Table 3" w:uiPriority="48"/>
+    <w:lsdException w:name="List Table 4" w:uiPriority="49"/>
+    <w:lsdException w:name="List Table 5 Dark" w:uiPriority="50"/>
+    <w:lsdException w:name="List Table 6 Colorful" w:uiPriority="51"/>
+    <w:lsdException w:name="List Table 7 Colorful" w:uiPriority="52"/>
+    <w:lsdException w:name="List Table 1 Light Accent 1" w:uiPriority="46"/>
+    <w:lsdException w:name="List Table 2 Accent 1" w:uiPriority="47"/>
+    <w:lsdException w:name="List Table 3 Accent 1" w:uiPriority="48"/>
+    <w:lsdException w:name="List Table 4 Accent 1" w:uiPriority="49"/>
+    <w:lsdException w:name="List Table 5 Dark Accent 1" w:uiPriority="50"/>
+    <w:lsdException w:name="List Table 6 Colorful Accent 1" w:uiPriority="51"/>
+    <w:lsdException w:name="List Table 7 Colorful Accent 1" w:uiPriority="52"/>
+    <w:lsdException w:name="List Table 1 Light Accent 2" w:uiPriority="46"/>
+    <w:lsdException w:name="List Table 2 Accent 2" w:uiPriority="47"/>
+    <w:lsdException w:name="List Table 3 Accent 2" w:uiPriority="48"/>
+    <w:lsdException w:name="List Table 4 Accent 2" w:uiPriority="49"/>
+    <w:lsdException w:name="List Table 5 Dark Accent 2" w:uiPriority="50"/>
+    <w:lsdException w:name="List Table 6 Colorful Accent 2" w:uiPriority="51"/>
+    <w:lsdException w:name="List Table 7 Colorful Accent 2" w:uiPriority="52"/>
+    <w:lsdException w:name="List Table 1 Light Accent 3" w:uiPriority="46"/>
+    <w:lsdException w:name="List Table 2 Accent 3" w:uiPriority="47"/>
+    <w:lsdException w:name="List Table 3 Accent 3" w:uiPriority="48"/>
+    <w:lsdException w:name="List Table 4 Accent 3" w:uiPriority="49"/>
+    <w:lsdException w:name="List Table 5 Dark Accent 3" w:uiPriority="50"/>
+    <w:lsdException w:name="List Table 6 Colorful Accent 3" w:uiPriority="51"/>
+    <w:lsdException w:name="List Table 7 Colorful Accent 3" w:uiPriority="52"/>
+    <w:lsdException w:name="List Table 1 Light Accent 4" w:uiPriority="46"/>
+    <w:lsdException w:name="List Table 2 Accent 4" w:uiPriority="47"/>
+    <w:lsdException w:name="List Table 3 Accent 4" w:uiPriority="48"/>
+    <w:lsdException w:name="List Table 4 Accent 4" w:uiPriority="49"/>
+    <w:lsdException w:name="List Table 5 Dark Accent 4" w:uiPriority="50"/>
+    <w:lsdException w:name="List Table 6 Colorful Accent 4" w:uiPriority="51"/>
+    <w:lsdException w:name="List Table 7 Colorful Accent 4" w:uiPriority="52"/>
+    <w:lsdException w:name="List Table 1 Light Accent 5" w:uiPriority="46"/>
+    <w:lsdException w:name="List Table 2 Accent 5" w:uiPriority="47"/>
+    <w:lsdException w:name="List Table 3 Accent 5" w:uiPriority="48"/>
+    <w:lsdException w:name="List Table 4 Accent 5" w:uiPriority="49"/>
+    <w:lsdException w:name="List Table 5 Dark Accent 5" w:uiPriority="50"/>
+    <w:lsdException w:name="List Table 6 Colorful Accent 5" w:uiPriority="51"/>
+    <w:lsdException w:name="List Table 7 Colorful Accent 5" w:uiPriority="52"/>
+    <w:lsdException w:name="List Table 1 Light Accent 6" w:uiPriority="46"/>
+    <w:lsdException w:name="List Table 2 Accent 6" w:uiPriority="47"/>
+    <w:lsdException w:name="List Table 3 Accent 6" w:uiPriority="48"/>
+    <w:lsdException w:name="List Table 4 Accent 6" w:uiPriority="49"/>
+    <w:lsdException w:name="List Table 5 Dark Accent 6" w:uiPriority="50"/>
+    <w:lsdException w:name="List Table 6 Colorful Accent 6" w:uiPriority="51"/>
+    <w:lsdException w:name="List Table 7 Colorful Accent 6" w:uiPriority="52"/>
   </w:latentStyles>
   <w:style w:type="paragraph" w:default="1" w:styleId="Normal">
     <w:name w:val="Normal"/>
@@ -2872,196 +2945,6 @@
       <w:color w:val="0000FF" w:themeColor="hyperlink"/>
       <w:u w:val="single"/>
     </w:rPr>
-  </w:style>
-</w:styles>
-</file>
-
-<file path=word/stylesWithEffects.xml><?xml version="1.0" encoding="utf-8"?>
-<w:styles xmlns:wpc="http://schemas.microsoft.com/office/word/2010/wordprocessingCanvas" xmlns:mc="http://schemas.openxmlformats.org/markup-compatibility/2006" xmlns:o="urn:schemas-microsoft-com:office:office" xmlns:r="http://schemas.openxmlformats.org/officeDocument/2006/relationships" xmlns:m="http://schemas.openxmlformats.org/officeDocument/2006/math" xmlns:v="urn:schemas-microsoft-com:vml" xmlns:wp14="http://schemas.microsoft.com/office/word/2010/wordprocessingDrawing" xmlns:wp="http://schemas.openxmlformats.org/drawingml/2006/wordprocessingDrawing" xmlns:w10="urn:schemas-microsoft-com:office:word" xmlns:w="http://schemas.openxmlformats.org/wordprocessingml/2006/main" xmlns:w14="http://schemas.microsoft.com/office/word/2010/wordml" xmlns:wpg="http://schemas.microsoft.com/office/word/2010/wordprocessingGroup" xmlns:wpi="http://schemas.microsoft.com/office/word/2010/wordprocessingInk" xmlns:wne="http://schemas.microsoft.com/office/word/2006/wordml" xmlns:wps="http://schemas.microsoft.com/office/word/2010/wordprocessingShape" mc:Ignorable="w14 wp14">
-  <w:docDefaults>
-    <w:rPrDefault>
-      <w:rPr>
-        <w:rFonts w:asciiTheme="minorHAnsi" w:eastAsiaTheme="minorEastAsia" w:hAnsiTheme="minorHAnsi" w:cstheme="minorBidi"/>
-        <w:sz w:val="22"/>
-        <w:szCs w:val="22"/>
-        <w:lang w:val="en-GB" w:eastAsia="en-GB" w:bidi="ar-SA"/>
-      </w:rPr>
-    </w:rPrDefault>
-    <w:pPrDefault>
-      <w:pPr>
-        <w:spacing w:after="200" w:line="276" w:lineRule="auto"/>
-      </w:pPr>
-    </w:pPrDefault>
-  </w:docDefaults>
-  <w:latentStyles w:defLockedState="0" w:defUIPriority="99" w:defSemiHidden="1" w:defUnhideWhenUsed="1" w:defQFormat="0" w:count="267">
-    <w:lsdException w:name="Normal" w:semiHidden="0" w:uiPriority="0" w:unhideWhenUsed="0" w:qFormat="1"/>
-    <w:lsdException w:name="heading 1" w:semiHidden="0" w:uiPriority="9" w:unhideWhenUsed="0" w:qFormat="1"/>
-    <w:lsdException w:name="heading 2" w:uiPriority="9" w:qFormat="1"/>
-    <w:lsdException w:name="heading 3" w:uiPriority="9" w:qFormat="1"/>
-    <w:lsdException w:name="heading 4" w:uiPriority="9" w:qFormat="1"/>
-    <w:lsdException w:name="heading 5" w:uiPriority="9" w:qFormat="1"/>
-    <w:lsdException w:name="heading 6" w:uiPriority="9" w:qFormat="1"/>
-    <w:lsdException w:name="heading 7" w:uiPriority="9" w:qFormat="1"/>
-    <w:lsdException w:name="heading 8" w:uiPriority="9" w:qFormat="1"/>
-    <w:lsdException w:name="heading 9" w:uiPriority="9" w:qFormat="1"/>
-    <w:lsdException w:name="toc 1" w:uiPriority="39"/>
-    <w:lsdException w:name="toc 2" w:uiPriority="39"/>
-    <w:lsdException w:name="toc 3" w:uiPriority="39"/>
-    <w:lsdException w:name="toc 4" w:uiPriority="39"/>
-    <w:lsdException w:name="toc 5" w:uiPriority="39"/>
-    <w:lsdException w:name="toc 6" w:uiPriority="39"/>
-    <w:lsdException w:name="toc 7" w:uiPriority="39"/>
-    <w:lsdException w:name="toc 8" w:uiPriority="39"/>
-    <w:lsdException w:name="toc 9" w:uiPriority="39"/>
-    <w:lsdException w:name="caption" w:uiPriority="35" w:qFormat="1"/>
-    <w:lsdException w:name="Title" w:semiHidden="0" w:uiPriority="10" w:unhideWhenUsed="0" w:qFormat="1"/>
-    <w:lsdException w:name="Default Paragraph Font" w:uiPriority="1"/>
-    <w:lsdException w:name="Subtitle" w:semiHidden="0" w:uiPriority="11" w:unhideWhenUsed="0" w:qFormat="1"/>
-    <w:lsdException w:name="Strong" w:semiHidden="0" w:uiPriority="22" w:unhideWhenUsed="0" w:qFormat="1"/>
-    <w:lsdException w:name="Emphasis" w:semiHidden="0" w:uiPriority="20" w:unhideWhenUsed="0" w:qFormat="1"/>
-    <w:lsdException w:name="Table Grid" w:semiHidden="0" w:uiPriority="59" w:unhideWhenUsed="0"/>
-    <w:lsdException w:name="Placeholder Text" w:unhideWhenUsed="0"/>
-    <w:lsdException w:name="No Spacing" w:semiHidden="0" w:uiPriority="1" w:unhideWhenUsed="0" w:qFormat="1"/>
-    <w:lsdException w:name="Light Shading" w:semiHidden="0" w:uiPriority="60" w:unhideWhenUsed="0"/>
-    <w:lsdException w:name="Light List" w:semiHidden="0" w:uiPriority="61" w:unhideWhenUsed="0"/>
-    <w:lsdException w:name="Light Grid" w:semiHidden="0" w:uiPriority="62" w:unhideWhenUsed="0"/>
-    <w:lsdException w:name="Medium Shading 1" w:semiHidden="0" w:uiPriority="63" w:unhideWhenUsed="0"/>
-    <w:lsdException w:name="Medium Shading 2" w:semiHidden="0" w:uiPriority="64" w:unhideWhenUsed="0"/>
-    <w:lsdException w:name="Medium List 1" w:semiHidden="0" w:uiPriority="65" w:unhideWhenUsed="0"/>
-    <w:lsdException w:name="Medium List 2" w:semiHidden="0" w:uiPriority="66" w:unhideWhenUsed="0"/>
-    <w:lsdException w:name="Medium Grid 1" w:semiHidden="0" w:uiPriority="67" w:unhideWhenUsed="0"/>
-    <w:lsdException w:name="Medium Grid 2" w:semiHidden="0" w:uiPriority="68" w:unhideWhenUsed="0"/>
-    <w:lsdException w:name="Medium Grid 3" w:semiHidden="0" w:uiPriority="69" w:unhideWhenUsed="0"/>
-    <w:lsdException w:name="Dark List" w:semiHidden="0" w:uiPriority="70" w:unhideWhenUsed="0"/>
-    <w:lsdException w:name="Colorful Shading" w:semiHidden="0" w:uiPriority="71" w:unhideWhenUsed="0"/>
-    <w:lsdException w:name="Colorful List" w:semiHidden="0" w:uiPriority="72" w:unhideWhenUsed="0"/>
-    <w:lsdException w:name="Colorful Grid" w:semiHidden="0" w:uiPriority="73" w:unhideWhenUsed="0"/>
-    <w:lsdException w:name="Light Shading Accent 1" w:semiHidden="0" w:uiPriority="60" w:unhideWhenUsed="0"/>
-    <w:lsdException w:name="Light List Accent 1" w:semiHidden="0" w:uiPriority="61" w:unhideWhenUsed="0"/>
-    <w:lsdException w:name="Light Grid Accent 1" w:semiHidden="0" w:uiPriority="62" w:unhideWhenUsed="0"/>
-    <w:lsdException w:name="Medium Shading 1 Accent 1" w:semiHidden="0" w:uiPriority="63" w:unhideWhenUsed="0"/>
-    <w:lsdException w:name="Medium Shading 2 Accent 1" w:semiHidden="0" w:uiPriority="64" w:unhideWhenUsed="0"/>
-    <w:lsdException w:name="Medium List 1 Accent 1" w:semiHidden="0" w:uiPriority="65" w:unhideWhenUsed="0"/>
-    <w:lsdException w:name="Revision" w:unhideWhenUsed="0"/>
-    <w:lsdException w:name="List Paragraph" w:semiHidden="0" w:uiPriority="34" w:unhideWhenUsed="0" w:qFormat="1"/>
-    <w:lsdException w:name="Quote" w:semiHidden="0" w:uiPriority="29" w:unhideWhenUsed="0" w:qFormat="1"/>
-    <w:lsdException w:name="Intense Quote" w:semiHidden="0" w:uiPriority="30" w:unhideWhenUsed="0" w:qFormat="1"/>
-    <w:lsdException w:name="Medium List 2 Accent 1" w:semiHidden="0" w:uiPriority="66" w:unhideWhenUsed="0"/>
-    <w:lsdException w:name="Medium Grid 1 Accent 1" w:semiHidden="0" w:uiPriority="67" w:unhideWhenUsed="0"/>
-    <w:lsdException w:name="Medium Grid 2 Accent 1" w:semiHidden="0" w:uiPriority="68" w:unhideWhenUsed="0"/>
-    <w:lsdException w:name="Medium Grid 3 Accent 1" w:semiHidden="0" w:uiPriority="69" w:unhideWhenUsed="0"/>
-    <w:lsdException w:name="Dark List Accent 1" w:semiHidden="0" w:uiPriority="70" w:unhideWhenUsed="0"/>
-    <w:lsdException w:name="Colorful Shading Accent 1" w:semiHidden="0" w:uiPriority="71" w:unhideWhenUsed="0"/>
-    <w:lsdException w:name="Colorful List Accent 1" w:semiHidden="0" w:uiPriority="72" w:unhideWhenUsed="0"/>
-    <w:lsdException w:name="Colorful Grid Accent 1" w:semiHidden="0" w:uiPriority="73" w:unhideWhenUsed="0"/>
-    <w:lsdException w:name="Light Shading Accent 2" w:semiHidden="0" w:uiPriority="60" w:unhideWhenUsed="0"/>
-    <w:lsdException w:name="Light List Accent 2" w:semiHidden="0" w:uiPriority="61" w:unhideWhenUsed="0"/>
-    <w:lsdException w:name="Light Grid Accent 2" w:semiHidden="0" w:uiPriority="62" w:unhideWhenUsed="0"/>
-    <w:lsdException w:name="Medium Shading 1 Accent 2" w:semiHidden="0" w:uiPriority="63" w:unhideWhenUsed="0"/>
-    <w:lsdException w:name="Medium Shading 2 Accent 2" w:semiHidden="0" w:uiPriority="64" w:unhideWhenUsed="0"/>
-    <w:lsdException w:name="Medium List 1 Accent 2" w:semiHidden="0" w:uiPriority="65" w:unhideWhenUsed="0"/>
-    <w:lsdException w:name="Medium List 2 Accent 2" w:semiHidden="0" w:uiPriority="66" w:unhideWhenUsed="0"/>
-    <w:lsdException w:name="Medium Grid 1 Accent 2" w:semiHidden="0" w:uiPriority="67" w:unhideWhenUsed="0"/>
-    <w:lsdException w:name="Medium Grid 2 Accent 2" w:semiHidden="0" w:uiPriority="68" w:unhideWhenUsed="0"/>
-    <w:lsdException w:name="Medium Grid 3 Accent 2" w:semiHidden="0" w:uiPriority="69" w:unhideWhenUsed="0"/>
-    <w:lsdException w:name="Dark List Accent 2" w:semiHidden="0" w:uiPriority="70" w:unhideWhenUsed="0"/>
-    <w:lsdException w:name="Colorful Shading Accent 2" w:semiHidden="0" w:uiPriority="71" w:unhideWhenUsed="0"/>
-    <w:lsdException w:name="Colorful List Accent 2" w:semiHidden="0" w:uiPriority="72" w:unhideWhenUsed="0"/>
-    <w:lsdException w:name="Colorful Grid Accent 2" w:semiHidden="0" w:uiPriority="73" w:unhideWhenUsed="0"/>
-    <w:lsdException w:name="Light Shading Accent 3" w:semiHidden="0" w:uiPriority="60" w:unhideWhenUsed="0"/>
-    <w:lsdException w:name="Light List Accent 3" w:semiHidden="0" w:uiPriority="61" w:unhideWhenUsed="0"/>
-    <w:lsdException w:name="Light Grid Accent 3" w:semiHidden="0" w:uiPriority="62" w:unhideWhenUsed="0"/>
-    <w:lsdException w:name="Medium Shading 1 Accent 3" w:semiHidden="0" w:uiPriority="63" w:unhideWhenUsed="0"/>
-    <w:lsdException w:name="Medium Shading 2 Accent 3" w:semiHidden="0" w:uiPriority="64" w:unhideWhenUsed="0"/>
-    <w:lsdException w:name="Medium List 1 Accent 3" w:semiHidden="0" w:uiPriority="65" w:unhideWhenUsed="0"/>
-    <w:lsdException w:name="Medium List 2 Accent 3" w:semiHidden="0" w:uiPriority="66" w:unhideWhenUsed="0"/>
-    <w:lsdException w:name="Medium Grid 1 Accent 3" w:semiHidden="0" w:uiPriority="67" w:unhideWhenUsed="0"/>
-    <w:lsdException w:name="Medium Grid 2 Accent 3" w:semiHidden="0" w:uiPriority="68" w:unhideWhenUsed="0"/>
-    <w:lsdException w:name="Medium Grid 3 Accent 3" w:semiHidden="0" w:uiPriority="69" w:unhideWhenUsed="0"/>
-    <w:lsdException w:name="Dark List Accent 3" w:semiHidden="0" w:uiPriority="70" w:unhideWhenUsed="0"/>
-    <w:lsdException w:name="Colorful Shading Accent 3" w:semiHidden="0" w:uiPriority="71" w:unhideWhenUsed="0"/>
-    <w:lsdException w:name="Colorful List Accent 3" w:semiHidden="0" w:uiPriority="72" w:unhideWhenUsed="0"/>
-    <w:lsdException w:name="Colorful Grid Accent 3" w:semiHidden="0" w:uiPriority="73" w:unhideWhenUsed="0"/>
-    <w:lsdException w:name="Light Shading Accent 4" w:semiHidden="0" w:uiPriority="60" w:unhideWhenUsed="0"/>
-    <w:lsdException w:name="Light List Accent 4" w:semiHidden="0" w:uiPriority="61" w:unhideWhenUsed="0"/>
-    <w:lsdException w:name="Light Grid Accent 4" w:semiHidden="0" w:uiPriority="62" w:unhideWhenUsed="0"/>
-    <w:lsdException w:name="Medium Shading 1 Accent 4" w:semiHidden="0" w:uiPriority="63" w:unhideWhenUsed="0"/>
-    <w:lsdException w:name="Medium Shading 2 Accent 4" w:semiHidden="0" w:uiPriority="64" w:unhideWhenUsed="0"/>
-    <w:lsdException w:name="Medium List 1 Accent 4" w:semiHidden="0" w:uiPriority="65" w:unhideWhenUsed="0"/>
-    <w:lsdException w:name="Medium List 2 Accent 4" w:semiHidden="0" w:uiPriority="66" w:unhideWhenUsed="0"/>
-    <w:lsdException w:name="Medium Grid 1 Accent 4" w:semiHidden="0" w:uiPriority="67" w:unhideWhenUsed="0"/>
-    <w:lsdException w:name="Medium Grid 2 Accent 4" w:semiHidden="0" w:uiPriority="68" w:unhideWhenUsed="0"/>
-    <w:lsdException w:name="Medium Grid 3 Accent 4" w:semiHidden="0" w:uiPriority="69" w:unhideWhenUsed="0"/>
-    <w:lsdException w:name="Dark List Accent 4" w:semiHidden="0" w:uiPriority="70" w:unhideWhenUsed="0"/>
-    <w:lsdException w:name="Colorful Shading Accent 4" w:semiHidden="0" w:uiPriority="71" w:unhideWhenUsed="0"/>
-    <w:lsdException w:name="Colorful List Accent 4" w:semiHidden="0" w:uiPriority="72" w:unhideWhenUsed="0"/>
-    <w:lsdException w:name="Colorful Grid Accent 4" w:semiHidden="0" w:uiPriority="73" w:unhideWhenUsed="0"/>
-    <w:lsdException w:name="Light Shading Accent 5" w:semiHidden="0" w:uiPriority="60" w:unhideWhenUsed="0"/>
-    <w:lsdException w:name="Light List Accent 5" w:semiHidden="0" w:uiPriority="61" w:unhideWhenUsed="0"/>
-    <w:lsdException w:name="Light Grid Accent 5" w:semiHidden="0" w:uiPriority="62" w:unhideWhenUsed="0"/>
-    <w:lsdException w:name="Medium Shading 1 Accent 5" w:semiHidden="0" w:uiPriority="63" w:unhideWhenUsed="0"/>
-    <w:lsdException w:name="Medium Shading 2 Accent 5" w:semiHidden="0" w:uiPriority="64" w:unhideWhenUsed="0"/>
-    <w:lsdException w:name="Medium List 1 Accent 5" w:semiHidden="0" w:uiPriority="65" w:unhideWhenUsed="0"/>
-    <w:lsdException w:name="Medium List 2 Accent 5" w:semiHidden="0" w:uiPriority="66" w:unhideWhenUsed="0"/>
-    <w:lsdException w:name="Medium Grid 1 Accent 5" w:semiHidden="0" w:uiPriority="67" w:unhideWhenUsed="0"/>
-    <w:lsdException w:name="Medium Grid 2 Accent 5" w:semiHidden="0" w:uiPriority="68" w:unhideWhenUsed="0"/>
-    <w:lsdException w:name="Medium Grid 3 Accent 5" w:semiHidden="0" w:uiPriority="69" w:unhideWhenUsed="0"/>
-    <w:lsdException w:name="Dark List Accent 5" w:semiHidden="0" w:uiPriority="70" w:unhideWhenUsed="0"/>
-    <w:lsdException w:name="Colorful Shading Accent 5" w:semiHidden="0" w:uiPriority="71" w:unhideWhenUsed="0"/>
-    <w:lsdException w:name="Colorful List Accent 5" w:semiHidden="0" w:uiPriority="72" w:unhideWhenUsed="0"/>
-    <w:lsdException w:name="Colorful Grid Accent 5" w:semiHidden="0" w:uiPriority="73" w:unhideWhenUsed="0"/>
-    <w:lsdException w:name="Light Shading Accent 6" w:semiHidden="0" w:uiPriority="60" w:unhideWhenUsed="0"/>
-    <w:lsdException w:name="Light List Accent 6" w:semiHidden="0" w:uiPriority="61" w:unhideWhenUsed="0"/>
-    <w:lsdException w:name="Light Grid Accent 6" w:semiHidden="0" w:uiPriority="62" w:unhideWhenUsed="0"/>
-    <w:lsdException w:name="Medium Shading 1 Accent 6" w:semiHidden="0" w:uiPriority="63" w:unhideWhenUsed="0"/>
-    <w:lsdException w:name="Medium Shading 2 Accent 6" w:semiHidden="0" w:uiPriority="64" w:unhideWhenUsed="0"/>
-    <w:lsdException w:name="Medium List 1 Accent 6" w:semiHidden="0" w:uiPriority="65" w:unhideWhenUsed="0"/>
-    <w:lsdException w:name="Medium List 2 Accent 6" w:semiHidden="0" w:uiPriority="66" w:unhideWhenUsed="0"/>
-    <w:lsdException w:name="Medium Grid 1 Accent 6" w:semiHidden="0" w:uiPriority="67" w:unhideWhenUsed="0"/>
-    <w:lsdException w:name="Medium Grid 2 Accent 6" w:semiHidden="0" w:uiPriority="68" w:unhideWhenUsed="0"/>
-    <w:lsdException w:name="Medium Grid 3 Accent 6" w:semiHidden="0" w:uiPriority="69" w:unhideWhenUsed="0"/>
-    <w:lsdException w:name="Dark List Accent 6" w:semiHidden="0" w:uiPriority="70" w:unhideWhenUsed="0"/>
-    <w:lsdException w:name="Colorful Shading Accent 6" w:semiHidden="0" w:uiPriority="71" w:unhideWhenUsed="0"/>
-    <w:lsdException w:name="Colorful List Accent 6" w:semiHidden="0" w:uiPriority="72" w:unhideWhenUsed="0"/>
-    <w:lsdException w:name="Colorful Grid Accent 6" w:semiHidden="0" w:uiPriority="73" w:unhideWhenUsed="0"/>
-    <w:lsdException w:name="Subtle Emphasis" w:semiHidden="0" w:uiPriority="19" w:unhideWhenUsed="0" w:qFormat="1"/>
-    <w:lsdException w:name="Intense Emphasis" w:semiHidden="0" w:uiPriority="21" w:unhideWhenUsed="0" w:qFormat="1"/>
-    <w:lsdException w:name="Subtle Reference" w:semiHidden="0" w:uiPriority="31" w:unhideWhenUsed="0" w:qFormat="1"/>
-    <w:lsdException w:name="Intense Reference" w:semiHidden="0" w:uiPriority="32" w:unhideWhenUsed="0" w:qFormat="1"/>
-    <w:lsdException w:name="Book Title" w:semiHidden="0" w:uiPriority="33" w:unhideWhenUsed="0" w:qFormat="1"/>
-    <w:lsdException w:name="Bibliography" w:uiPriority="37"/>
-    <w:lsdException w:name="TOC Heading" w:uiPriority="39" w:qFormat="1"/>
-  </w:latentStyles>
-  <w:style w:type="paragraph" w:default="1" w:styleId="Normal">
-    <w:name w:val="Normal"/>
-    <w:qFormat/>
-  </w:style>
-  <w:style w:type="character" w:default="1" w:styleId="DefaultParagraphFont">
-    <w:name w:val="Default Paragraph Font"/>
-    <w:uiPriority w:val="1"/>
-    <w:semiHidden/>
-    <w:unhideWhenUsed/>
-  </w:style>
-  <w:style w:type="table" w:default="1" w:styleId="TableNormal">
-    <w:name w:val="Normal Table"/>
-    <w:uiPriority w:val="99"/>
-    <w:semiHidden/>
-    <w:unhideWhenUsed/>
-    <w:tblPr>
-      <w:tblInd w:w="0" w:type="dxa"/>
-      <w:tblCellMar>
-        <w:top w:w="0" w:type="dxa"/>
-        <w:left w:w="108" w:type="dxa"/>
-        <w:bottom w:w="0" w:type="dxa"/>
-        <w:right w:w="108" w:type="dxa"/>
-      </w:tblCellMar>
-    </w:tblPr>
-  </w:style>
-  <w:style w:type="numbering" w:default="1" w:styleId="NoList">
-    <w:name w:val="No List"/>
-    <w:uiPriority w:val="99"/>
-    <w:semiHidden/>
-    <w:unhideWhenUsed/>
   </w:style>
 </w:styles>
 </file>
@@ -3354,7 +3237,7 @@
 </file>
 
 <file path=customXml/itemProps1.xml><?xml version="1.0" encoding="utf-8"?>
-<ds:datastoreItem xmlns:ds="http://schemas.openxmlformats.org/officeDocument/2006/customXml" ds:itemID="{CF335D81-CAE7-4093-B3F4-57181C4E276F}">
+<ds:datastoreItem xmlns:ds="http://schemas.openxmlformats.org/officeDocument/2006/customXml" ds:itemID="{753EC38F-91FD-4938-8412-405EA21CA6F7}">
   <ds:schemaRefs>
     <ds:schemaRef ds:uri="http://schemas.openxmlformats.org/officeDocument/2006/bibliography"/>
   </ds:schemaRefs>

</xml_diff>